<commit_message>
Written some of the report.
</commit_message>
<xml_diff>
--- a/Computer Vision Robotics.docx
+++ b/Computer Vision Robotics.docx
@@ -61,9 +61,7 @@
     </w:p>
     <w:p>
       <w:pPr>
-        <w:tabs>
-          <w:tab w:val="center" w:pos="4513"/>
-        </w:tabs>
+        <w:pStyle w:val="Heading2"/>
       </w:pPr>
       <w:r>
         <w:t>Program structure</w:t>
@@ -376,12 +374,28 @@
     </w:p>
     <w:p>
       <w:pPr>
+        <w:pStyle w:val="Heading2"/>
+      </w:pPr>
+      <w:r>
+        <w:t>Finite State Machine</w:t>
+      </w:r>
+    </w:p>
+    <w:p>
+      <w:pPr>
         <w:tabs>
           <w:tab w:val="center" w:pos="4513"/>
         </w:tabs>
       </w:pPr>
       <w:r>
-        <w:t>Finite State Machine</w:t>
+        <w:t>The ‘</w:t>
+      </w:r>
+      <w:proofErr w:type="spellStart"/>
+      <w:r>
+        <w:t>PredatorSimple</w:t>
+      </w:r>
+      <w:proofErr w:type="spellEnd"/>
+      <w:r>
+        <w:t>’ class implements a finite state machine approach for finding the prey. It consists of four states. The tactics shown for this predator display an aggressive searching approach. In order to minimise wasted movement, the predator patrols around obstacles until the prey has been found, at which point it directly approaches the prey.</w:t>
       </w:r>
     </w:p>
     <w:p>
@@ -391,15 +405,21 @@
         </w:tabs>
       </w:pPr>
       <w:r>
-        <w:t>The ‘</w:t>
-      </w:r>
-      <w:proofErr w:type="spellStart"/>
-      <w:r>
-        <w:t>PredatorSimple</w:t>
-      </w:r>
-      <w:proofErr w:type="spellEnd"/>
-      <w:r>
-        <w:t>’ class implements a finite state machine approach for finding the prey. It consists of four states. The tactics shown for this predator display an aggressive searching approach. In order to minimise wasted movement, the predator patrols around obstacles until the prey has been found, at which point it directly approaches the prey.</w:t>
+        <w:rPr>
+          <w:b/>
+        </w:rPr>
+        <w:t>Search for obstacle</w:t>
+      </w:r>
+      <w:r>
+        <w:br/>
+      </w:r>
+      <w:proofErr w:type="gramStart"/>
+      <w:r>
+        <w:t>The</w:t>
+      </w:r>
+      <w:proofErr w:type="gramEnd"/>
+      <w:r>
+        <w:t xml:space="preserve"> prey incrementally rotates until an obstacle is within its vision.</w:t>
       </w:r>
     </w:p>
     <w:p>
@@ -412,9 +432,12 @@
         <w:rPr>
           <w:b/>
         </w:rPr>
-        <w:t>Search for obstacle</w:t>
-      </w:r>
-      <w:r>
+        <w:t>Move around obstacle</w:t>
+      </w:r>
+      <w:r>
+        <w:rPr>
+          <w:b/>
+        </w:rPr>
         <w:br/>
       </w:r>
       <w:proofErr w:type="gramStart"/>
@@ -423,7 +446,13 @@
       </w:r>
       <w:proofErr w:type="gramEnd"/>
       <w:r>
-        <w:t xml:space="preserve"> prey incrementally rotates until an obstacle is within its vision.</w:t>
+        <w:t xml:space="preserve"> predator moves around the block. This state triggers a series of </w:t>
+      </w:r>
+      <w:r>
+        <w:t>movements, detailed in the implementation section.</w:t>
+      </w:r>
+      <w:r>
+        <w:t xml:space="preserve"> </w:t>
       </w:r>
     </w:p>
     <w:p>
@@ -436,21 +465,19 @@
         <w:rPr>
           <w:b/>
         </w:rPr>
-        <w:t>Move around obstacle</w:t>
-      </w:r>
-      <w:r>
-        <w:rPr>
-          <w:b/>
-        </w:rPr>
-        <w:br/>
-      </w:r>
-      <w:proofErr w:type="gramStart"/>
-      <w:r>
-        <w:t>The</w:t>
-      </w:r>
-      <w:proofErr w:type="gramEnd"/>
-      <w:r>
-        <w:t xml:space="preserve"> predator moves around the block. This state triggers a series of sub-states to ensure that the obstacle is adequately passed.</w:t>
+        <w:t xml:space="preserve">Approaching </w:t>
+      </w:r>
+      <w:r>
+        <w:t>– Move towards the prey, making use of a bang</w:t>
+      </w:r>
+      <w:r>
+        <w:t>-</w:t>
+      </w:r>
+      <w:r>
+        <w:t>bang controller to account for movement error and to keep the target in view.</w:t>
+      </w:r>
+      <w:r>
+        <w:t xml:space="preserve"> </w:t>
       </w:r>
     </w:p>
     <w:p>
@@ -458,67 +485,40 @@
         <w:tabs>
           <w:tab w:val="center" w:pos="4513"/>
         </w:tabs>
-        <w:ind w:left="720"/>
       </w:pPr>
       <w:r>
         <w:rPr>
           <w:b/>
         </w:rPr>
-        <w:t>Initial approach</w:t>
-      </w:r>
-      <w:r>
-        <w:t xml:space="preserve"> – move towards the obstacle until it is within a short distance.</w:t>
-      </w:r>
-      <w:r>
-        <w:br/>
+        <w:t xml:space="preserve">Search for </w:t>
       </w:r>
       <w:r>
         <w:rPr>
           <w:b/>
         </w:rPr>
-        <w:t xml:space="preserve">Strafe around </w:t>
-      </w:r>
-      <w:r>
-        <w:t>– continue strafing until the block is out of sight (i.e. there is a clear path ahead).</w:t>
-      </w:r>
-      <w:r>
-        <w:br/>
-      </w:r>
-      <w:r>
-        <w:rPr>
-          <w:b/>
-        </w:rPr>
-        <w:t>Move forward</w:t>
-      </w:r>
-      <w:r>
-        <w:t xml:space="preserve"> – Go forward by one metre (slightly more than the length of the obstacle).</w:t>
-      </w:r>
-      <w:r>
-        <w:br/>
-      </w:r>
-      <w:r>
-        <w:rPr>
-          <w:b/>
-        </w:rPr>
-        <w:t>Rotate</w:t>
-      </w:r>
-      <w:r>
-        <w:t xml:space="preserve"> – Perform a 90</w:t>
-      </w:r>
-      <w:r>
-        <w:rPr>
-          <w:rStyle w:val="st"/>
-        </w:rPr>
-        <w:t>°</w:t>
-      </w:r>
-      <w:r>
-        <w:t xml:space="preserve"> rotation</w:t>
-      </w:r>
-      <w:r>
-        <w:t xml:space="preserve"> around the obstacle</w:t>
-      </w:r>
-      <w:r>
-        <w:t>.</w:t>
+        <w:t>recently lost prey</w:t>
+      </w:r>
+      <w:r>
+        <w:t xml:space="preserve"> – This state </w:t>
+      </w:r>
+      <w:proofErr w:type="gramStart"/>
+      <w:r>
+        <w:t>is triggered</w:t>
+      </w:r>
+      <w:proofErr w:type="gramEnd"/>
+      <w:r>
+        <w:t xml:space="preserve"> for a short amount of time after sight of the prey is lost. </w:t>
+      </w:r>
+      <w:r>
+        <w:t xml:space="preserve">The predator rotates slightly in the direction that the prey went out of sight. If the prey is seen again the ‘Approach’ state is entered. </w:t>
+      </w:r>
+      <w:proofErr w:type="gramStart"/>
+      <w:r>
+        <w:t>Otherwise</w:t>
+      </w:r>
+      <w:proofErr w:type="gramEnd"/>
+      <w:r>
+        <w:t xml:space="preserve"> the cycle restarts at the ‘Search for obstacle’ state.</w:t>
       </w:r>
     </w:p>
     <w:p>
@@ -527,37 +527,21 @@
           <w:tab w:val="center" w:pos="4513"/>
         </w:tabs>
       </w:pPr>
-      <w:r>
-        <w:t>The ‘move around obstacle’ states can be interrupted by a sighting of the obstacle, as can any of the prior states of the main finite state machine.</w:t>
-      </w:r>
     </w:p>
     <w:p>
       <w:pPr>
         <w:tabs>
           <w:tab w:val="center" w:pos="4513"/>
         </w:tabs>
-      </w:pPr>
-      <w:r>
-        <w:rPr>
-          <w:b/>
-        </w:rPr>
-        <w:t xml:space="preserve">Approaching </w:t>
-      </w:r>
-      <w:r>
-        <w:t>– Move towards the prey, making use of a bang</w:t>
-      </w:r>
-      <w:r>
-        <w:t>-</w:t>
-      </w:r>
-      <w:r>
-        <w:t>bang controller to account for movement error and to keep the target in view.</w:t>
-      </w:r>
+        <w:jc w:val="center"/>
+      </w:pPr>
     </w:p>
     <w:p>
       <w:pPr>
         <w:tabs>
           <w:tab w:val="center" w:pos="4513"/>
         </w:tabs>
+        <w:jc w:val="center"/>
       </w:pPr>
       <w:r>
         <w:rPr>
@@ -569,8 +553,8 @@
             <v:stroke joinstyle="miter"/>
             <v:path gradientshapeok="t" o:connecttype="rect"/>
           </v:shapetype>
-          <v:shape id="_x0000_s1026" type="#_x0000_t202" style="position:absolute;margin-left:73.5pt;margin-top:324.65pt;width:324.5pt;height:.05pt;z-index:251661312" stroked="f">
-            <v:textbox style="mso-fit-shape-to-text:t" inset="0,0,0,0">
+          <v:shape id="_x0000_s1026" type="#_x0000_t202" style="position:absolute;left:0;text-align:left;margin-left:64.75pt;margin-top:250.8pt;width:324.5pt;height:21pt;z-index:251661312" stroked="f">
+            <v:textbox style="mso-next-textbox:#_x0000_s1026;mso-fit-shape-to-text:t" inset="0,0,0,0">
               <w:txbxContent>
                 <w:p>
                   <w:pPr>
@@ -608,18 +592,10 @@
           <w:lang w:eastAsia="en-GB"/>
         </w:rPr>
         <w:drawing>
-          <wp:anchor distT="0" distB="0" distL="114300" distR="114300" simplePos="0" relativeHeight="251658240" behindDoc="0" locked="0" layoutInCell="1" allowOverlap="1">
-            <wp:simplePos x="0" y="0"/>
-            <wp:positionH relativeFrom="column">
-              <wp:posOffset>933450</wp:posOffset>
-            </wp:positionH>
-            <wp:positionV relativeFrom="paragraph">
-              <wp:posOffset>1047115</wp:posOffset>
-            </wp:positionV>
-            <wp:extent cx="4121150" cy="3018790"/>
+          <wp:inline distT="0" distB="0" distL="0" distR="0">
+            <wp:extent cx="4121150" cy="3018894"/>
             <wp:effectExtent l="19050" t="0" r="0" b="0"/>
-            <wp:wrapTopAndBottom/>
-            <wp:docPr id="19" name="Picture 19"/>
+            <wp:docPr id="3" name="Picture 19"/>
             <wp:cNvGraphicFramePr>
               <a:graphicFrameLocks xmlns:a="http://schemas.openxmlformats.org/drawingml/2006/main" noChangeAspect="1"/>
             </wp:cNvGraphicFramePr>
@@ -642,7 +618,7 @@
                   <pic:spPr bwMode="auto">
                     <a:xfrm>
                       <a:off x="0" y="0"/>
-                      <a:ext cx="4121150" cy="3018790"/>
+                      <a:ext cx="4121150" cy="3018894"/>
                     </a:xfrm>
                     <a:prstGeom prst="rect">
                       <a:avLst/>
@@ -658,34 +634,8 @@
                 </pic:pic>
               </a:graphicData>
             </a:graphic>
-          </wp:anchor>
+          </wp:inline>
         </w:drawing>
-      </w:r>
-      <w:r>
-        <w:rPr>
-          <w:b/>
-        </w:rPr>
-        <w:t xml:space="preserve">Search for </w:t>
-      </w:r>
-      <w:r>
-        <w:rPr>
-          <w:b/>
-        </w:rPr>
-        <w:t>recently lost prey</w:t>
-      </w:r>
-      <w:r>
-        <w:t xml:space="preserve"> – This state </w:t>
-      </w:r>
-      <w:proofErr w:type="gramStart"/>
-      <w:r>
-        <w:t>is triggered</w:t>
-      </w:r>
-      <w:proofErr w:type="gramEnd"/>
-      <w:r>
-        <w:t xml:space="preserve"> for a short amount of time after sight of the prey is lost. </w:t>
-      </w:r>
-      <w:r>
-        <w:t>The predator rotates slightly in the direction that the prey went out of sight. If the prey is seen again the ‘Approach’ state is entered. Otherwise the cycle restarts at the ‘Search for obstacle’ state.</w:t>
       </w:r>
     </w:p>
     <w:p>
@@ -695,10 +645,7 @@
         </w:tabs>
       </w:pPr>
       <w:r>
-        <w:t>This state machine was considered and chosen because o</w:t>
-      </w:r>
-      <w:r>
-        <w:t>f the arena it presents. Blind s</w:t>
+        <w:t xml:space="preserve"> Blind s</w:t>
       </w:r>
       <w:r>
         <w:t xml:space="preserve">pots are </w:t>
@@ -743,6 +690,9 @@
       </w:r>
     </w:p>
     <w:p>
+      <w:pPr>
+        <w:pStyle w:val="Heading2"/>
+      </w:pPr>
       <w:r>
         <w:t>Threading</w:t>
       </w:r>
@@ -803,12 +753,49 @@
       </w:r>
     </w:p>
     <w:p>
+      <w:r>
+        <w:rPr>
+          <w:noProof/>
+        </w:rPr>
+        <w:lastRenderedPageBreak/>
+        <w:pict>
+          <v:shape id="_x0000_s1028" type="#_x0000_t202" style="position:absolute;margin-left:-9.4pt;margin-top:436.45pt;width:463.75pt;height:.05pt;z-index:251664384" stroked="f">
+            <v:textbox style="mso-fit-shape-to-text:t" inset="0,0,0,0">
+              <w:txbxContent>
+                <w:p>
+                  <w:pPr>
+                    <w:pStyle w:val="Caption"/>
+                    <w:jc w:val="center"/>
+                    <w:rPr>
+                      <w:noProof/>
+                    </w:rPr>
+                  </w:pPr>
+                  <w:r>
+                    <w:t xml:space="preserve">Figure </w:t>
+                  </w:r>
+                  <w:fldSimple w:instr=" SEQ Figure \* ARABIC ">
+                    <w:r>
+                      <w:rPr>
+                        <w:noProof/>
+                      </w:rPr>
+                      <w:t>3</w:t>
+                    </w:r>
+                  </w:fldSimple>
+                  <w:r>
+                    <w:t xml:space="preserve"> - A visual representation of the threading used in the application.</w:t>
+                  </w:r>
+                </w:p>
+              </w:txbxContent>
+            </v:textbox>
+            <w10:wrap type="topAndBottom"/>
+          </v:shape>
+        </w:pict>
+      </w:r>
       <w:r>
         <w:rPr>
           <w:noProof/>
           <w:lang w:eastAsia="en-GB"/>
         </w:rPr>
-        <w:lastRenderedPageBreak/>
         <w:drawing>
           <wp:anchor distT="0" distB="0" distL="114300" distR="114300" simplePos="0" relativeHeight="251662336" behindDoc="0" locked="0" layoutInCell="1" allowOverlap="1">
             <wp:simplePos x="0" y="0"/>
@@ -870,10 +857,37 @@
         <w:t>through the camera image and for their own movement methods. Allowing the base thread to receive camera images as quickly as it can fetch them ensures the Rovio is always using the very latest data from the environment, increasing the probability that its assumptions are correct. At the beginning of the segmentation thread loop, there is a check to see if the latest image matches the last segmented image. On the occasion that the application has not fetched a new image during the course of segmenting the previous image (which can happen due to latency issues), there is no unnecessary performance wastage by repeatedly processing the same image. The result is that the performance of image capturing and segmentation is extremely quick.</w:t>
       </w:r>
     </w:p>
-    <w:p/>
-    <w:p>
-      <w:r>
-        <w:t xml:space="preserve"> </w:t>
+    <w:p>
+      <w:r>
+        <w:t xml:space="preserve">Another </w:t>
+      </w:r>
+      <w:r>
+        <w:t>considerable</w:t>
+      </w:r>
+      <w:r>
+        <w:t xml:space="preserve"> danger with threading is that, if not handled correctly, threads will not terminate safely. C#’s threading contains an ‘abort’ function, but it is not advisable to </w:t>
+      </w:r>
+      <w:r>
+        <w:t>use this as threads may not run fully and an exception may be problematic within the program (MSDN, 2014).</w:t>
+      </w:r>
+      <w:r>
+        <w:t xml:space="preserve"> Due to the </w:t>
+      </w:r>
+      <w:proofErr w:type="gramStart"/>
+      <w:r>
+        <w:t>way</w:t>
+      </w:r>
+      <w:proofErr w:type="gramEnd"/>
+      <w:r>
+        <w:t xml:space="preserve"> that the main form handles switching between derived class types (reinitialising an object of the base class as the chosen derived class), it has to be a certainty that threads are fully terminated before </w:t>
+      </w:r>
+      <w:proofErr w:type="spellStart"/>
+      <w:r>
+        <w:t>reinitialisation</w:t>
+      </w:r>
+      <w:proofErr w:type="spellEnd"/>
+      <w:r>
+        <w:t xml:space="preserve"> of the object occurs. The chosen solution is to use a single Boolean variable as the condition for all thread loops. When the robot object is to be altered, this Boolean can be changed and the thread ‘Wait’ function can be used to wait for all threads to naturally expire before continuing with the application. Due to the nature in which the ‘abort’ method ends threads, letting threads naturally run their course is a much safer option than abruptly calling for their termination.</w:t>
       </w:r>
     </w:p>
     <w:p>
@@ -901,23 +915,79 @@
       <w:r>
         <w:t xml:space="preserve">). </w:t>
       </w:r>
+      <w:r>
+        <w:t xml:space="preserve">For </w:t>
+      </w:r>
+      <w:proofErr w:type="spellStart"/>
+      <w:r>
+        <w:lastRenderedPageBreak/>
+        <w:t>PredatorSimple</w:t>
+      </w:r>
+      <w:proofErr w:type="spellEnd"/>
+      <w:r>
+        <w:t xml:space="preserve">, the derived class creates the ‘Movement’ thread, which handles the state machine actions. The method called by the state machine thread checks the variables, the data for which is collected in the Arena class, and uses the values to decide which state the Rovio should be in. The initial state is ‘Search for obstacle’. </w:t>
+      </w:r>
     </w:p>
     <w:p>
       <w:pPr>
         <w:tabs>
           <w:tab w:val="center" w:pos="4513"/>
         </w:tabs>
-      </w:pPr>
-    </w:p>
-    <w:p>
-      <w:pPr>
-        <w:pStyle w:val="Heading1"/>
-      </w:pPr>
-      <w:r>
-        <w:t>Reference</w:t>
-      </w:r>
-      <w:r>
-        <w:t xml:space="preserve"> list</w:t>
+        <w:ind w:left="720"/>
+      </w:pPr>
+      <w:r>
+        <w:rPr>
+          <w:b/>
+        </w:rPr>
+        <w:t>Initial approach</w:t>
+      </w:r>
+      <w:r>
+        <w:t xml:space="preserve"> – move towards the obstacle until it is within a short distance.</w:t>
+      </w:r>
+      <w:r>
+        <w:br/>
+      </w:r>
+      <w:r>
+        <w:rPr>
+          <w:b/>
+        </w:rPr>
+        <w:t xml:space="preserve">Strafe around </w:t>
+      </w:r>
+      <w:r>
+        <w:t>– continue strafing until the block is out of sight (i.e. there is a clear path ahead).</w:t>
+      </w:r>
+      <w:r>
+        <w:br/>
+      </w:r>
+      <w:r>
+        <w:rPr>
+          <w:b/>
+        </w:rPr>
+        <w:t>Move forward</w:t>
+      </w:r>
+      <w:r>
+        <w:t xml:space="preserve"> – Go forward by one metre (slightly more than the length of the obstacle).</w:t>
+      </w:r>
+      <w:r>
+        <w:br/>
+      </w:r>
+      <w:r>
+        <w:rPr>
+          <w:b/>
+        </w:rPr>
+        <w:t>Rotate</w:t>
+      </w:r>
+      <w:r>
+        <w:t xml:space="preserve"> – Perform a 90</w:t>
+      </w:r>
+      <w:r>
+        <w:rPr>
+          <w:rStyle w:val="st"/>
+        </w:rPr>
+        <w:t>°</w:t>
+      </w:r>
+      <w:r>
+        <w:t xml:space="preserve"> rotation around the obstacle.</w:t>
       </w:r>
     </w:p>
     <w:p>
@@ -926,6 +996,47 @@
           <w:tab w:val="center" w:pos="4513"/>
         </w:tabs>
       </w:pPr>
+      <w:r>
+        <w:t>If the prey enters view during any phase of the ‘move around obstacle’ state, approaching they prey becomes the highest priority and the application enters the ‘</w:t>
+      </w:r>
+      <w:r>
+        <w:t>1</w:t>
+      </w:r>
+      <w:r>
+        <w:t xml:space="preserve">approaching’ state. The application performs a check at the beginning of every loop to see if the prey has entered view, and will immediately switch states accordingly. </w:t>
+      </w:r>
+    </w:p>
+    <w:p>
+      <w:pPr>
+        <w:tabs>
+          <w:tab w:val="center" w:pos="4513"/>
+        </w:tabs>
+      </w:pPr>
+    </w:p>
+    <w:p>
+      <w:pPr>
+        <w:tabs>
+          <w:tab w:val="center" w:pos="4513"/>
+        </w:tabs>
+      </w:pPr>
+    </w:p>
+    <w:p>
+      <w:pPr>
+        <w:pStyle w:val="Heading1"/>
+      </w:pPr>
+      <w:r>
+        <w:t>Reference</w:t>
+      </w:r>
+      <w:r>
+        <w:t xml:space="preserve"> list</w:t>
+      </w:r>
+    </w:p>
+    <w:p>
+      <w:pPr>
+        <w:tabs>
+          <w:tab w:val="center" w:pos="4513"/>
+        </w:tabs>
+      </w:pPr>
       <w:proofErr w:type="gramStart"/>
       <w:r>
         <w:t xml:space="preserve">Sharp, J. (2010) </w:t>
@@ -949,9 +1060,74 @@
       </w:r>
       <w:proofErr w:type="gramEnd"/>
     </w:p>
+    <w:p>
+      <w:pPr>
+        <w:tabs>
+          <w:tab w:val="center" w:pos="4513"/>
+        </w:tabs>
+      </w:pPr>
+      <w:proofErr w:type="gramStart"/>
+      <w:r>
+        <w:t xml:space="preserve">MSDN (2014) </w:t>
+      </w:r>
+      <w:proofErr w:type="spellStart"/>
+      <w:r>
+        <w:rPr>
+          <w:i/>
+        </w:rPr>
+        <w:t>Thread.Abort</w:t>
+      </w:r>
+      <w:proofErr w:type="spellEnd"/>
+      <w:r>
+        <w:rPr>
+          <w:i/>
+        </w:rPr>
+        <w:t xml:space="preserve"> Method</w:t>
+      </w:r>
+      <w:r>
+        <w:t>.</w:t>
+      </w:r>
+      <w:proofErr w:type="gramEnd"/>
+      <w:r>
+        <w:t xml:space="preserve"> [</w:t>
+      </w:r>
+      <w:proofErr w:type="gramStart"/>
+      <w:r>
+        <w:t>online</w:t>
+      </w:r>
+      <w:proofErr w:type="gramEnd"/>
+      <w:r>
+        <w:t xml:space="preserve">] </w:t>
+      </w:r>
+      <w:proofErr w:type="gramStart"/>
+      <w:r>
+        <w:t>Washington: Microsoft.</w:t>
+      </w:r>
+      <w:proofErr w:type="gramEnd"/>
+      <w:r>
+        <w:t xml:space="preserve"> </w:t>
+      </w:r>
+      <w:proofErr w:type="gramStart"/>
+      <w:r>
+        <w:t xml:space="preserve">Available from </w:t>
+      </w:r>
+      <w:hyperlink r:id="rId9" w:history="1">
+        <w:r>
+          <w:rPr>
+            <w:rStyle w:val="Hyperlink"/>
+            <w:color w:val="auto"/>
+          </w:rPr>
+          <w:t>http://msdn.microsoft.com/en-us/library/ty8d3wta.aspx</w:t>
+        </w:r>
+      </w:hyperlink>
+      <w:r>
+        <w:t xml:space="preserve"> [Accessed 13 March 2014].</w:t>
+      </w:r>
+      <w:proofErr w:type="gramEnd"/>
+    </w:p>
     <w:sectPr>
-      <w:headerReference w:type="default" r:id="rId9"/>
-      <w:footerReference w:type="default" r:id="rId10"/>
+      <w:headerReference w:type="default" r:id="rId10"/>
+      <w:footerReference w:type="default" r:id="rId11"/>
       <w:pgSz w:w="11906" w:h="16838"/>
       <w:pgMar w:top="1440" w:right="1440" w:bottom="1440" w:left="1440" w:header="708" w:footer="708" w:gutter="0"/>
       <w:cols w:space="708"/>
@@ -1005,10 +1181,17 @@
       <w:p>
         <w:pPr>
           <w:pStyle w:val="Footer"/>
-          <w:jc w:val="right"/>
+          <w:jc w:val="center"/>
         </w:pPr>
         <w:r>
-          <w:t>YourEnrolmentNumber YourName</w:t>
+          <w:t>BLA11210972</w:t>
+        </w:r>
+        <w:r>
+          <w:t xml:space="preserve"> </w:t>
+        </w:r>
+        <w:r>
+          <w:tab/>
+          <w:t>Jordan Blake</w:t>
         </w:r>
         <w:r>
           <w:tab/>
@@ -1024,7 +1207,7 @@
             <w:rPr>
               <w:noProof/>
             </w:rPr>
-            <w:t>4</w:t>
+            <w:t>5</w:t>
           </w:r>
         </w:fldSimple>
       </w:p>
@@ -1118,13 +1301,7 @@
       <w:rPr>
         <w:rFonts w:ascii="Arial" w:hAnsi="Arial" w:cs="Arial"/>
       </w:rPr>
-      <w:t>ModuleCode ModuleTitle</w:t>
-    </w:r>
-    <w:r>
-      <w:rPr>
-        <w:rFonts w:ascii="Arial" w:hAnsi="Arial" w:cs="Arial"/>
-      </w:rPr>
-      <w:t xml:space="preserve"> AssessmentNumber</w:t>
+      <w:t>CMP3641M Computer Vision &amp; Robotics Assessment Item 2</w:t>
     </w:r>
     <w:r>
       <w:rPr>
@@ -1326,6 +1503,30 @@
       <w:szCs w:val="28"/>
     </w:rPr>
   </w:style>
+  <w:style w:type="paragraph" w:styleId="Heading2">
+    <w:name w:val="heading 2"/>
+    <w:basedOn w:val="Normal"/>
+    <w:next w:val="Normal"/>
+    <w:link w:val="Heading2Char"/>
+    <w:uiPriority w:val="9"/>
+    <w:unhideWhenUsed/>
+    <w:qFormat/>
+    <w:rsid w:val="00585EAD"/>
+    <w:pPr>
+      <w:keepNext/>
+      <w:keepLines/>
+      <w:spacing w:before="200" w:after="0"/>
+      <w:outlineLvl w:val="1"/>
+    </w:pPr>
+    <w:rPr>
+      <w:rFonts w:asciiTheme="majorHAnsi" w:eastAsiaTheme="majorEastAsia" w:hAnsiTheme="majorHAnsi" w:cstheme="majorBidi"/>
+      <w:b/>
+      <w:bCs/>
+      <w:color w:val="4F81BD" w:themeColor="accent1"/>
+      <w:sz w:val="26"/>
+      <w:szCs w:val="26"/>
+    </w:rPr>
+  </w:style>
   <w:style w:type="character" w:default="1" w:styleId="DefaultParagraphFont">
     <w:name w:val="Default Paragraph Font"/>
     <w:uiPriority w:val="1"/>
@@ -1477,6 +1678,32 @@
       <w:ind w:left="720"/>
       <w:contextualSpacing/>
     </w:pPr>
+  </w:style>
+  <w:style w:type="character" w:styleId="Hyperlink">
+    <w:name w:val="Hyperlink"/>
+    <w:basedOn w:val="DefaultParagraphFont"/>
+    <w:uiPriority w:val="99"/>
+    <w:unhideWhenUsed/>
+    <w:rsid w:val="00DC5BAD"/>
+    <w:rPr>
+      <w:color w:val="0000FF" w:themeColor="hyperlink"/>
+      <w:u w:val="single"/>
+    </w:rPr>
+  </w:style>
+  <w:style w:type="character" w:customStyle="1" w:styleId="Heading2Char">
+    <w:name w:val="Heading 2 Char"/>
+    <w:basedOn w:val="DefaultParagraphFont"/>
+    <w:link w:val="Heading2"/>
+    <w:uiPriority w:val="9"/>
+    <w:rsid w:val="00585EAD"/>
+    <w:rPr>
+      <w:rFonts w:asciiTheme="majorHAnsi" w:eastAsiaTheme="majorEastAsia" w:hAnsiTheme="majorHAnsi" w:cstheme="majorBidi"/>
+      <w:b/>
+      <w:bCs/>
+      <w:color w:val="4F81BD" w:themeColor="accent1"/>
+      <w:sz w:val="26"/>
+      <w:szCs w:val="26"/>
+    </w:rPr>
   </w:style>
 </w:styles>
 </file>

</xml_diff>

<commit_message>
Lerp'd a bit. Heavy GitHub issues.
</commit_message>
<xml_diff>
--- a/Computer Vision Robotics.docx
+++ b/Computer Vision Robotics.docx
@@ -1,7 +1,16 @@
 
 <file path=word/document.xml><?xml version="1.0" encoding="utf-8"?>
-<w:document xmlns:ve="http://schemas.openxmlformats.org/markup-compatibility/2006" xmlns:o="urn:schemas-microsoft-com:office:office" xmlns:r="http://schemas.openxmlformats.org/officeDocument/2006/relationships" xmlns:m="http://schemas.openxmlformats.org/officeDocument/2006/math" xmlns:v="urn:schemas-microsoft-com:vml" xmlns:wp="http://schemas.openxmlformats.org/drawingml/2006/wordprocessingDrawing" xmlns:w10="urn:schemas-microsoft-com:office:word" xmlns:w="http://schemas.openxmlformats.org/wordprocessingml/2006/main" xmlns:wne="http://schemas.microsoft.com/office/word/2006/wordml">
+<w:document xmlns:wpc="http://schemas.microsoft.com/office/word/2010/wordprocessingCanvas" xmlns:mc="http://schemas.openxmlformats.org/markup-compatibility/2006" xmlns:o="urn:schemas-microsoft-com:office:office" xmlns:r="http://schemas.openxmlformats.org/officeDocument/2006/relationships" xmlns:m="http://schemas.openxmlformats.org/officeDocument/2006/math" xmlns:v="urn:schemas-microsoft-com:vml" xmlns:wp14="http://schemas.microsoft.com/office/word/2010/wordprocessingDrawing" xmlns:wp="http://schemas.openxmlformats.org/drawingml/2006/wordprocessingDrawing" xmlns:w10="urn:schemas-microsoft-com:office:word" xmlns:w="http://schemas.openxmlformats.org/wordprocessingml/2006/main" xmlns:w14="http://schemas.microsoft.com/office/word/2010/wordml" xmlns:wpg="http://schemas.microsoft.com/office/word/2010/wordprocessingGroup" xmlns:wpi="http://schemas.microsoft.com/office/word/2010/wordprocessingInk" xmlns:wne="http://schemas.microsoft.com/office/word/2006/wordml" xmlns:wps="http://schemas.microsoft.com/office/word/2010/wordprocessingShape" mc:Ignorable="w14 wp14">
   <w:body>
+    <w:p>
+      <w:pPr>
+        <w:pStyle w:val="Subtitle"/>
+        <w:jc w:val="center"/>
+      </w:pPr>
+      <w:r>
+        <w:t>Rovio Predator/Prey</w:t>
+      </w:r>
+    </w:p>
     <w:p>
       <w:pPr>
         <w:pStyle w:val="Heading1"/>
@@ -17,46 +26,15 @@
         </w:tabs>
       </w:pPr>
       <w:r>
-        <w:t>The tasks given present</w:t>
-      </w:r>
-      <w:r>
-        <w:t xml:space="preserve"> two goals</w:t>
-      </w:r>
-      <w:r>
-        <w:t xml:space="preserve">. The first is </w:t>
-      </w:r>
-      <w:r>
-        <w:t>t</w:t>
-      </w:r>
-      <w:r>
-        <w:t xml:space="preserve">o make a robot that can </w:t>
-      </w:r>
-      <w:r>
-        <w:t>adequately traverse an arena filled with obstacles, and the second is to implement advanced techniques with exce</w:t>
-      </w:r>
-      <w:r>
-        <w:t>ptional functionality. After ini</w:t>
-      </w:r>
-      <w:r>
-        <w:t>tial testing of the Ro</w:t>
-      </w:r>
-      <w:r>
-        <w:t>v</w:t>
-      </w:r>
-      <w:r>
-        <w:t>io robots (see the ‘Testing’ section for further details), it was clear that a single system would not ad</w:t>
-      </w:r>
-      <w:r>
-        <w:t>equately meet both aims. In orde</w:t>
-      </w:r>
-      <w:r>
-        <w:t xml:space="preserve">r to fulfil both of these aims, </w:t>
-      </w:r>
-      <w:r>
-        <w:t>this document details two proposed designs</w:t>
-      </w:r>
-      <w:r>
-        <w:t>. In order to create a well programmed project, having these two separate goals was heavily considered in the planning and implementation.</w:t>
+        <w:t xml:space="preserve">The tasks given present two goals. The first is to make a robot that can adequately traverse an arena filled with obstacles, and the second is to implement advanced techniques with exceptional functionality. After initial testing of the Rovio robots (see the ‘Testing’ section for further details), it was clear that a single system would not adequately meet both aims. In order to fulfil both of these aims, this document details two proposed designs. In order to create a </w:t>
+      </w:r>
+      <w:proofErr w:type="gramStart"/>
+      <w:r>
+        <w:t>well programmed</w:t>
+      </w:r>
+      <w:proofErr w:type="gramEnd"/>
+      <w:r>
+        <w:t xml:space="preserve"> project, having these two separate goals was heavily considered in the planning and implementation.</w:t>
       </w:r>
     </w:p>
     <w:p>
@@ -74,22 +52,7 @@
         </w:tabs>
       </w:pPr>
       <w:r>
-        <w:t>Due to the d</w:t>
-      </w:r>
-      <w:r>
-        <w:t>ecision to create two separate implementations, there was careful deliberation regarding the good practice of</w:t>
-      </w:r>
-      <w:r>
-        <w:t xml:space="preserve"> reusing code. The program falls</w:t>
-      </w:r>
-      <w:r>
-        <w:t xml:space="preserve"> into </w:t>
-      </w:r>
-      <w:r>
-        <w:t>three</w:t>
-      </w:r>
-      <w:r>
-        <w:t xml:space="preserve"> layers.</w:t>
+        <w:t>Due to the decision to create two separate implementations, there was careful deliberation regarding the good practice of reusing code. The program falls into three layers.</w:t>
       </w:r>
     </w:p>
     <w:p>
@@ -103,19 +66,13 @@
         <w:rPr>
           <w:b/>
         </w:rPr>
-        <w:t xml:space="preserve">Abstract </w:t>
-      </w:r>
+        <w:t xml:space="preserve">Abstract ‘robot’ </w:t>
+      </w:r>
+      <w:proofErr w:type="gramStart"/>
       <w:r>
         <w:rPr>
           <w:b/>
         </w:rPr>
-        <w:t xml:space="preserve">‘robot’ </w:t>
-      </w:r>
-      <w:proofErr w:type="gramStart"/>
-      <w:r>
-        <w:rPr>
-          <w:b/>
-        </w:rPr>
         <w:t>class</w:t>
       </w:r>
       <w:proofErr w:type="gramEnd"/>
@@ -124,43 +81,7 @@
       </w:r>
       <w:r>
         <w:br/>
-        <w:t>T</w:t>
-      </w:r>
-      <w:r>
-        <w:t>he top</w:t>
-      </w:r>
-      <w:r>
-        <w:t>most class. This hold</w:t>
-      </w:r>
-      <w:r>
-        <w:t>s</w:t>
-      </w:r>
-      <w:r>
-        <w:t xml:space="preserve"> all basic Rovio commands that is both found in the web API and useful in this project (such as receiving a camera image and moving). This </w:t>
-      </w:r>
-      <w:r>
-        <w:t>a</w:t>
-      </w:r>
-      <w:r>
-        <w:t xml:space="preserve">lso contains very general image processing, such as colour segmentation, blob detection, conversion of image formats and the drawing </w:t>
-      </w:r>
-      <w:r>
-        <w:t>of rectangles to a Bitmap. The</w:t>
-      </w:r>
-      <w:r>
-        <w:t xml:space="preserve"> </w:t>
-      </w:r>
-      <w:r>
-        <w:t>methods</w:t>
-      </w:r>
-      <w:r>
-        <w:t xml:space="preserve"> for the implementation of keyboard input in derived classes</w:t>
-      </w:r>
-      <w:r>
-        <w:t xml:space="preserve"> also reside here</w:t>
-      </w:r>
-      <w:r>
-        <w:t>.</w:t>
+        <w:t>The topmost class. This holds all basic Rovio commands that is both found in the web API and useful in this project (such as receiving a camera image and moving). This also contains very general image processing, such as colour segmentation, blob detection, conversion of image formats and the drawing of rectangles to a Bitmap. The methods for the implementation of keyboard input in derived classes also reside here.</w:t>
       </w:r>
     </w:p>
     <w:p>
@@ -178,43 +99,7 @@
       </w:r>
       <w:r>
         <w:br/>
-        <w:t>Derived from the base robot cla</w:t>
-      </w:r>
-      <w:r>
-        <w:t xml:space="preserve">ss, this class provides functionality specific to the arena </w:t>
-      </w:r>
-      <w:r>
-        <w:t>in use for this project</w:t>
-      </w:r>
-      <w:r>
-        <w:t>. Variables for all prey, obstacles</w:t>
-      </w:r>
-      <w:r>
-        <w:t>,</w:t>
-      </w:r>
-      <w:r>
-        <w:t xml:space="preserve"> and</w:t>
-      </w:r>
-      <w:r>
-        <w:t xml:space="preserve"> walls </w:t>
-      </w:r>
-      <w:r>
-        <w:t>belong</w:t>
-      </w:r>
-      <w:r>
-        <w:t xml:space="preserve"> in this class, along with the necessary colour filters. Methods specific to this class include</w:t>
-      </w:r>
-      <w:r>
-        <w:t xml:space="preserve"> those for</w:t>
-      </w:r>
-      <w:r>
-        <w:t xml:space="preserve"> being able to find the faced direction in the arena, find the dimensions of encountered objects, and </w:t>
-      </w:r>
-      <w:r>
-        <w:t xml:space="preserve">perform </w:t>
-      </w:r>
-      <w:r>
-        <w:t>further analysis of images. This class calls the image processing classes found in its base class, and performs specific analysis of the collected data within itself.</w:t>
+        <w:t>Derived from the base robot class, this class provides functionality specific to the arena in use for this project. Variables for all prey, obstacles, and walls belong in this class, along with the necessary colour filters. Methods specific to this class include those for being able to find the faced direction in the arena, find the dimensions of encountered objects, and perform further analysis of images. This class calls the image processing classes found in its base class, and performs specific analysis of the collected data within itself.</w:t>
       </w:r>
     </w:p>
     <w:p>
@@ -232,7 +117,22 @@
       </w:r>
       <w:r>
         <w:br/>
-        <w:t xml:space="preserve">Classes can be derived from either of the aforementioned classes. The implemented user controls class is derived from the base robot class because it does take into account any specific occurrences found in its environment: all it wants to do is look and move based on the keyboard functionality (from which is taken in by overriding the base class’s keyboard method). A predator or prey class </w:t>
+      </w:r>
+      <w:proofErr w:type="spellStart"/>
+      <w:r>
+        <w:t>Classes</w:t>
+      </w:r>
+      <w:proofErr w:type="spellEnd"/>
+      <w:r>
+        <w:t xml:space="preserve"> </w:t>
+      </w:r>
+      <w:proofErr w:type="gramStart"/>
+      <w:r>
+        <w:t>can be derived</w:t>
+      </w:r>
+      <w:proofErr w:type="gramEnd"/>
+      <w:r>
+        <w:t xml:space="preserve"> from either of the aforementioned classes. The implemented user controls class is derived from the base robot class because it does take into account any specific occurrences found in its environment: all it wants to do is look and move based on the keyboard functionality (from which is taken in by overriding the base class’s keyboard method). A predator or prey class </w:t>
       </w:r>
       <w:proofErr w:type="gramStart"/>
       <w:r>
@@ -250,46 +150,7 @@
         </w:tabs>
       </w:pPr>
       <w:r>
-        <w:t>The application would have been equally functional in this case regardless of whether the a</w:t>
-      </w:r>
-      <w:r>
-        <w:t>rena class was separate from the base class. A design decision was made to separate the functionalities found within them both so that should the project be revisited with a new environment, the arena class could be fully replaced to suit the new territory without having to delve into base robot class within which all functionality is nec</w:t>
-      </w:r>
-      <w:r>
-        <w:t>essary for a functioning robot. W</w:t>
-      </w:r>
-      <w:r>
-        <w:t xml:space="preserve">hether </w:t>
-      </w:r>
-      <w:r>
-        <w:t>the application implements predator or prey</w:t>
-      </w:r>
-      <w:r>
-        <w:t xml:space="preserve"> </w:t>
-      </w:r>
-      <w:r>
-        <w:t xml:space="preserve">remains undisclosed </w:t>
-      </w:r>
-      <w:r>
-        <w:t xml:space="preserve">to emphasise </w:t>
-      </w:r>
-      <w:r>
-        <w:t xml:space="preserve">that the design decisions allow the implementation of either </w:t>
-      </w:r>
-      <w:r>
-        <w:t xml:space="preserve">to any scale simply by </w:t>
-      </w:r>
-      <w:r>
-        <w:t>creating a new derived class. The i</w:t>
-      </w:r>
-      <w:r>
-        <w:t>mplemented derived classes are two predator classes, one with simple functionality and one with advanced</w:t>
-      </w:r>
-      <w:r>
-        <w:t xml:space="preserve"> mapping </w:t>
-      </w:r>
-      <w:r>
-        <w:t>techniques.</w:t>
+        <w:t>The application would have been equally functional in this case regardless of whether the arena class was separate from the base class. A design decision was made to separate the functionalities found within them both so that should the project be revisited with a new environment, the arena class could be fully replaced to suit the new territory without having to delve into base robot class within which all functionality is necessary for a functioning robot. Whether the application implements predator or prey remains undisclosed to emphasise that the design decisions allow the implementation of either to any scale simply by creating a new derived class. The implemented derived classes are two predator classes, one with simple functionality and one with advanced mapping techniques.</w:t>
       </w:r>
     </w:p>
     <w:p>
@@ -313,9 +174,9 @@
               <wp:posOffset>137795</wp:posOffset>
             </wp:positionV>
             <wp:extent cx="4578350" cy="3959225"/>
-            <wp:effectExtent l="19050" t="0" r="0" b="0"/>
+            <wp:effectExtent l="0" t="0" r="0" b="0"/>
             <wp:wrapTopAndBottom/>
-            <wp:docPr id="10" name="Picture 10"/>
+            <wp:docPr id="4" name="Picture 4"/>
             <wp:cNvGraphicFramePr>
               <a:graphicFrameLocks xmlns:a="http://schemas.openxmlformats.org/drawingml/2006/main" noChangeAspect="1"/>
             </wp:cNvGraphicFramePr>
@@ -329,7 +190,13 @@
                     </pic:cNvPicPr>
                   </pic:nvPicPr>
                   <pic:blipFill>
-                    <a:blip r:embed="rId6" cstate="print"/>
+                    <a:blip r:embed="rId7">
+                      <a:extLst>
+                        <a:ext uri="{28A0092B-C50C-407E-A947-70E740481C1C}">
+                          <a14:useLocalDpi xmlns:a14="http://schemas.microsoft.com/office/drawing/2010/main" val="0"/>
+                        </a:ext>
+                      </a:extLst>
+                    </a:blip>
                     <a:srcRect/>
                     <a:stretch>
                       <a:fillRect/>
@@ -344,30 +211,43 @@
                       <a:avLst/>
                     </a:prstGeom>
                     <a:noFill/>
-                    <a:ln w="9525">
-                      <a:noFill/>
-                      <a:miter lim="800000"/>
-                      <a:headEnd/>
-                      <a:tailEnd/>
-                    </a:ln>
                   </pic:spPr>
                 </pic:pic>
               </a:graphicData>
             </a:graphic>
+            <wp14:sizeRelH relativeFrom="page">
+              <wp14:pctWidth>0</wp14:pctWidth>
+            </wp14:sizeRelH>
+            <wp14:sizeRelV relativeFrom="page">
+              <wp14:pctHeight>0</wp14:pctHeight>
+            </wp14:sizeRelV>
           </wp:anchor>
         </w:drawing>
       </w:r>
       <w:r>
         <w:t xml:space="preserve">Figure </w:t>
       </w:r>
-      <w:fldSimple w:instr=" SEQ Figure \* ARABIC ">
-        <w:r>
-          <w:rPr>
-            <w:noProof/>
-          </w:rPr>
-          <w:t>1</w:t>
-        </w:r>
-      </w:fldSimple>
+      <w:r>
+        <w:fldChar w:fldCharType="begin"/>
+      </w:r>
+      <w:r>
+        <w:instrText xml:space="preserve"> SEQ Figure \* ARABIC </w:instrText>
+      </w:r>
+      <w:r>
+        <w:fldChar w:fldCharType="separate"/>
+      </w:r>
+      <w:r>
+        <w:rPr>
+          <w:noProof/>
+        </w:rPr>
+        <w:t>1</w:t>
+      </w:r>
+      <w:r>
+        <w:rPr>
+          <w:noProof/>
+        </w:rPr>
+        <w:fldChar w:fldCharType="end"/>
+      </w:r>
       <w:r>
         <w:t xml:space="preserve"> – Class diagram displaying the considered structure of the application.</w:t>
       </w:r>
@@ -395,7 +275,15 @@
       </w:r>
       <w:proofErr w:type="spellEnd"/>
       <w:r>
-        <w:t>’ class implements a finite state machine approach for finding the prey. It consists of four states. The tactics shown for this predator display an aggressive searching approach. In order to minimise wasted movement, the predator patrols around obstacles until the prey has been found, at which point it directly approaches the prey.</w:t>
+        <w:t xml:space="preserve">’ class implements a finite state machine approach for finding the prey. It consists of four states. The tactics shown for this predator display an aggressive searching approach. In order to minimise wasted movement, the predator patrols around obstacles until the prey </w:t>
+      </w:r>
+      <w:proofErr w:type="gramStart"/>
+      <w:r>
+        <w:t>is found</w:t>
+      </w:r>
+      <w:proofErr w:type="gramEnd"/>
+      <w:r>
+        <w:t>, at which point it directly approaches the prey.</w:t>
       </w:r>
     </w:p>
     <w:p>
@@ -446,13 +334,7 @@
       </w:r>
       <w:proofErr w:type="gramEnd"/>
       <w:r>
-        <w:t xml:space="preserve"> predator moves around the block. This state triggers a series of </w:t>
-      </w:r>
-      <w:r>
-        <w:t>movements, detailed in the implementation section.</w:t>
-      </w:r>
-      <w:r>
-        <w:t xml:space="preserve"> </w:t>
+        <w:t xml:space="preserve"> predator moves around the block. This state triggers a series of movements, detailed in the implementation section. </w:t>
       </w:r>
     </w:p>
     <w:p>
@@ -468,16 +350,7 @@
         <w:t xml:space="preserve">Approaching </w:t>
       </w:r>
       <w:r>
-        <w:t>– Move towards the prey, making use of a bang</w:t>
-      </w:r>
-      <w:r>
-        <w:t>-</w:t>
-      </w:r>
-      <w:r>
-        <w:t>bang controller to account for movement error and to keep the target in view.</w:t>
-      </w:r>
-      <w:r>
-        <w:t xml:space="preserve"> </w:t>
+        <w:t xml:space="preserve">– Move towards the prey, making use of a bang-bang controller to account for movement error and to keep the target in view. </w:t>
       </w:r>
     </w:p>
     <w:p>
@@ -490,35 +363,18 @@
         <w:rPr>
           <w:b/>
         </w:rPr>
-        <w:t xml:space="preserve">Search for </w:t>
-      </w:r>
-      <w:r>
-        <w:rPr>
-          <w:b/>
-        </w:rPr>
-        <w:t>recently lost prey</w:t>
-      </w:r>
-      <w:r>
-        <w:t xml:space="preserve"> – This state </w:t>
+        <w:t>Search for recently lost prey</w:t>
+      </w:r>
+      <w:r>
+        <w:t xml:space="preserve"> – This state triggers for a short amount of time after sight of the prey is lost. The predator rotates slightly in the direction that the prey went out of sight. If the prey is </w:t>
       </w:r>
       <w:proofErr w:type="gramStart"/>
       <w:r>
-        <w:t>is triggered</w:t>
+        <w:t>seen</w:t>
       </w:r>
       <w:proofErr w:type="gramEnd"/>
       <w:r>
-        <w:t xml:space="preserve"> for a short amount of time after sight of the prey is lost. </w:t>
-      </w:r>
-      <w:r>
-        <w:t xml:space="preserve">The predator rotates slightly in the direction that the prey went out of sight. If the prey is seen again the ‘Approach’ state is entered. </w:t>
-      </w:r>
-      <w:proofErr w:type="gramStart"/>
-      <w:r>
-        <w:t>Otherwise</w:t>
-      </w:r>
-      <w:proofErr w:type="gramEnd"/>
-      <w:r>
-        <w:t xml:space="preserve"> the cycle restarts at the ‘Search for obstacle’ state.</w:t>
+        <w:t xml:space="preserve"> again the ‘Approach’ state is entered. Otherwise, the cycle restarts at the ‘Search for obstacle’ state.</w:t>
       </w:r>
     </w:p>
     <w:p>
@@ -544,17 +400,14 @@
         <w:jc w:val="center"/>
       </w:pPr>
       <w:r>
-        <w:rPr>
-          <w:noProof/>
-        </w:rPr>
         <w:lastRenderedPageBreak/>
         <w:pict>
           <v:shapetype id="_x0000_t202" coordsize="21600,21600" o:spt="202" path="m,l,21600r21600,l21600,xe">
             <v:stroke joinstyle="miter"/>
             <v:path gradientshapeok="t" o:connecttype="rect"/>
           </v:shapetype>
-          <v:shape id="_x0000_s1026" type="#_x0000_t202" style="position:absolute;left:0;text-align:left;margin-left:64.75pt;margin-top:250.8pt;width:324.5pt;height:21pt;z-index:251661312" stroked="f">
-            <v:textbox style="mso-next-textbox:#_x0000_s1026;mso-fit-shape-to-text:t" inset="0,0,0,0">
+          <v:shape id="_x0000_s1031" type="#_x0000_t202" style="position:absolute;left:0;text-align:left;margin-left:64.75pt;margin-top:250.8pt;width:324.5pt;height:20.25pt;z-index:251660288" stroked="f">
+            <v:textbox style="mso-next-textbox:#_x0000_s1031;mso-fit-shape-to-text:t" inset="0,0,0,0">
               <w:txbxContent>
                 <w:p>
                   <w:pPr>
@@ -567,14 +420,27 @@
                   <w:r>
                     <w:t xml:space="preserve">Figure </w:t>
                   </w:r>
-                  <w:fldSimple w:instr=" SEQ Figure \* ARABIC ">
-                    <w:r>
-                      <w:rPr>
-                        <w:noProof/>
-                      </w:rPr>
-                      <w:t>2</w:t>
-                    </w:r>
-                  </w:fldSimple>
+                  <w:r>
+                    <w:fldChar w:fldCharType="begin"/>
+                  </w:r>
+                  <w:r>
+                    <w:instrText xml:space="preserve"> SEQ Figure \* ARABIC </w:instrText>
+                  </w:r>
+                  <w:r>
+                    <w:fldChar w:fldCharType="separate"/>
+                  </w:r>
+                  <w:r>
+                    <w:rPr>
+                      <w:noProof/>
+                    </w:rPr>
+                    <w:t>2</w:t>
+                  </w:r>
+                  <w:r>
+                    <w:rPr>
+                      <w:noProof/>
+                    </w:rPr>
+                    <w:fldChar w:fldCharType="end"/>
+                  </w:r>
                   <w:r>
                     <w:t xml:space="preserve"> – Finite State Machine for the simple implementation of predator</w:t>
                   </w:r>
@@ -593,9 +459,9 @@
         </w:rPr>
         <w:drawing>
           <wp:inline distT="0" distB="0" distL="0" distR="0">
-            <wp:extent cx="4121150" cy="3018894"/>
-            <wp:effectExtent l="19050" t="0" r="0" b="0"/>
-            <wp:docPr id="3" name="Picture 19"/>
+            <wp:extent cx="4114800" cy="3019425"/>
+            <wp:effectExtent l="0" t="0" r="0" b="0"/>
+            <wp:docPr id="1" name="Picture 1"/>
             <wp:cNvGraphicFramePr>
               <a:graphicFrameLocks xmlns:a="http://schemas.openxmlformats.org/drawingml/2006/main" noChangeAspect="1"/>
             </wp:cNvGraphicFramePr>
@@ -609,8 +475,14 @@
                     </pic:cNvPicPr>
                   </pic:nvPicPr>
                   <pic:blipFill>
-                    <a:blip r:embed="rId7" cstate="print"/>
-                    <a:srcRect l="56410" t="14961" r="11260" b="6931"/>
+                    <a:blip r:embed="rId8" cstate="print">
+                      <a:extLst>
+                        <a:ext uri="{28A0092B-C50C-407E-A947-70E740481C1C}">
+                          <a14:useLocalDpi xmlns:a14="http://schemas.microsoft.com/office/drawing/2010/main" val="0"/>
+                        </a:ext>
+                      </a:extLst>
+                    </a:blip>
+                    <a:srcRect l="56410" t="14961" r="11259" b="6931"/>
                     <a:stretch>
                       <a:fillRect/>
                     </a:stretch>
@@ -618,17 +490,14 @@
                   <pic:spPr bwMode="auto">
                     <a:xfrm>
                       <a:off x="0" y="0"/>
-                      <a:ext cx="4121150" cy="3018894"/>
+                      <a:ext cx="4114800" cy="3019425"/>
                     </a:xfrm>
                     <a:prstGeom prst="rect">
                       <a:avLst/>
                     </a:prstGeom>
                     <a:noFill/>
-                    <a:ln w="9525">
+                    <a:ln>
                       <a:noFill/>
-                      <a:miter lim="800000"/>
-                      <a:headEnd/>
-                      <a:tailEnd/>
                     </a:ln>
                   </pic:spPr>
                 </pic:pic>
@@ -645,40 +514,7 @@
         </w:tabs>
       </w:pPr>
       <w:r>
-        <w:t xml:space="preserve"> Blind s</w:t>
-      </w:r>
-      <w:r>
-        <w:t xml:space="preserve">pots are </w:t>
-      </w:r>
-      <w:r>
-        <w:t>not initially clear</w:t>
-      </w:r>
-      <w:r>
-        <w:t xml:space="preserve">, but by circling around obstacles </w:t>
-      </w:r>
-      <w:r>
-        <w:t xml:space="preserve">continuously, areas both in initial view and obscured by initial view </w:t>
-      </w:r>
-      <w:r>
-        <w:t>become</w:t>
-      </w:r>
-      <w:r>
-        <w:t xml:space="preserve"> equally considered </w:t>
-      </w:r>
-      <w:r>
-        <w:t xml:space="preserve">over time </w:t>
-      </w:r>
-      <w:r>
-        <w:t xml:space="preserve">and constant movement makes prey evasion considerably more difficult than an </w:t>
-      </w:r>
-      <w:r>
-        <w:t>approach that</w:t>
-      </w:r>
-      <w:r>
-        <w:t xml:space="preserve"> uses stationary scanning</w:t>
-      </w:r>
-      <w:r>
-        <w:t xml:space="preserve">. </w:t>
+        <w:t xml:space="preserve"> Blind spots are not initially clear, but by circling around obstacles continuously, areas both in initial view and obscured by initial view become equally considered over time and constant movement makes prey evasion considerably more difficult than an approach that uses stationary scanning. </w:t>
       </w:r>
     </w:p>
     <w:p>
@@ -716,50 +552,79 @@
         <w:t>lock</w:t>
       </w:r>
       <w:r>
-        <w:t xml:space="preserve"> keyword. The lock keyword takes an object as </w:t>
-      </w:r>
-      <w:r>
-        <w:t>an argument. When a</w:t>
-      </w:r>
-      <w:r>
-        <w:t xml:space="preserve"> thread</w:t>
-      </w:r>
-      <w:r>
-        <w:t xml:space="preserve"> enters a lock region</w:t>
-      </w:r>
-      <w:r>
-        <w:t xml:space="preserve">, the object </w:t>
-      </w:r>
-      <w:r>
-        <w:t xml:space="preserve">passed </w:t>
-      </w:r>
-      <w:r>
-        <w:t>indicates</w:t>
-      </w:r>
-      <w:r>
-        <w:t xml:space="preserve"> to other threads</w:t>
-      </w:r>
-      <w:r>
-        <w:t xml:space="preserve"> that it is in use. If other threads reach a lock region</w:t>
-      </w:r>
-      <w:r>
-        <w:t xml:space="preserve"> whilst the object is in use</w:t>
-      </w:r>
-      <w:r>
-        <w:t>, they will ‘queue’ and wait for the loc</w:t>
-      </w:r>
-      <w:r>
-        <w:t xml:space="preserve">k object to become free again. Assurance is given that the Rovio will only receive one command at a time by placing all API calls within their own lock regions. Lock regions are included in all abstract class functions that make an API call so that derived classes can safely make use of API commands without worry. </w:t>
+        <w:t xml:space="preserve"> keyword. The lock keyword takes an object as an argument. When a thread enters a lock region, the object passed indicates to other threads that it is in use. If other threads reach a lock region whilst the object is in use, they will ‘queue’ and wait for the lock object to become free again. Assurance is given that the Rovio will only receive one command at a time by placing all API calls within their own lock regions. Lock regions are included in all abstract class functions that make an API call so that derived classes can safely make use of API commands without worry. </w:t>
       </w:r>
     </w:p>
     <w:p>
       <w:r>
         <w:rPr>
           <w:noProof/>
+          <w:lang w:eastAsia="en-GB"/>
         </w:rPr>
         <w:lastRenderedPageBreak/>
+        <w:drawing>
+          <wp:anchor distT="0" distB="0" distL="114300" distR="114300" simplePos="0" relativeHeight="251661312" behindDoc="0" locked="0" layoutInCell="1" allowOverlap="1">
+            <wp:simplePos x="0" y="0"/>
+            <wp:positionH relativeFrom="column">
+              <wp:posOffset>-119380</wp:posOffset>
+            </wp:positionH>
+            <wp:positionV relativeFrom="paragraph">
+              <wp:posOffset>2311400</wp:posOffset>
+            </wp:positionV>
+            <wp:extent cx="5889625" cy="3174365"/>
+            <wp:effectExtent l="0" t="0" r="0" b="0"/>
+            <wp:wrapTopAndBottom/>
+            <wp:docPr id="2" name="Picture 2"/>
+            <wp:cNvGraphicFramePr>
+              <a:graphicFrameLocks xmlns:a="http://schemas.openxmlformats.org/drawingml/2006/main" noChangeAspect="1"/>
+            </wp:cNvGraphicFramePr>
+            <a:graphic xmlns:a="http://schemas.openxmlformats.org/drawingml/2006/main">
+              <a:graphicData uri="http://schemas.openxmlformats.org/drawingml/2006/picture">
+                <pic:pic xmlns:pic="http://schemas.openxmlformats.org/drawingml/2006/picture">
+                  <pic:nvPicPr>
+                    <pic:cNvPr id="0" name="Picture 7"/>
+                    <pic:cNvPicPr>
+                      <a:picLocks noChangeAspect="1" noChangeArrowheads="1"/>
+                    </pic:cNvPicPr>
+                  </pic:nvPicPr>
+                  <pic:blipFill>
+                    <a:blip r:embed="rId9">
+                      <a:extLst>
+                        <a:ext uri="{28A0092B-C50C-407E-A947-70E740481C1C}">
+                          <a14:useLocalDpi xmlns:a14="http://schemas.microsoft.com/office/drawing/2010/main" val="0"/>
+                        </a:ext>
+                      </a:extLst>
+                    </a:blip>
+                    <a:srcRect l="52719" t="14577" r="1642" b="4456"/>
+                    <a:stretch>
+                      <a:fillRect/>
+                    </a:stretch>
+                  </pic:blipFill>
+                  <pic:spPr bwMode="auto">
+                    <a:xfrm>
+                      <a:off x="0" y="0"/>
+                      <a:ext cx="5889625" cy="3174365"/>
+                    </a:xfrm>
+                    <a:prstGeom prst="rect">
+                      <a:avLst/>
+                    </a:prstGeom>
+                    <a:noFill/>
+                  </pic:spPr>
+                </pic:pic>
+              </a:graphicData>
+            </a:graphic>
+            <wp14:sizeRelH relativeFrom="page">
+              <wp14:pctWidth>0</wp14:pctWidth>
+            </wp14:sizeRelH>
+            <wp14:sizeRelV relativeFrom="page">
+              <wp14:pctHeight>0</wp14:pctHeight>
+            </wp14:sizeRelV>
+          </wp:anchor>
+        </w:drawing>
+      </w:r>
+      <w:r>
         <w:pict>
-          <v:shape id="_x0000_s1028" type="#_x0000_t202" style="position:absolute;margin-left:-9.4pt;margin-top:436.45pt;width:463.75pt;height:.05pt;z-index:251664384" stroked="f">
+          <v:shape id="_x0000_s1033" type="#_x0000_t202" style="position:absolute;margin-left:-9.4pt;margin-top:436.45pt;width:463.75pt;height:20.25pt;z-index:251662336;mso-position-horizontal-relative:text;mso-position-vertical-relative:text" stroked="f">
             <v:textbox style="mso-fit-shape-to-text:t" inset="0,0,0,0">
               <w:txbxContent>
                 <w:p>
@@ -773,14 +638,27 @@
                   <w:r>
                     <w:t xml:space="preserve">Figure </w:t>
                   </w:r>
-                  <w:fldSimple w:instr=" SEQ Figure \* ARABIC ">
-                    <w:r>
-                      <w:rPr>
-                        <w:noProof/>
-                      </w:rPr>
-                      <w:t>3</w:t>
-                    </w:r>
-                  </w:fldSimple>
+                  <w:r>
+                    <w:fldChar w:fldCharType="begin"/>
+                  </w:r>
+                  <w:r>
+                    <w:instrText xml:space="preserve"> SEQ Figure \* ARABIC </w:instrText>
+                  </w:r>
+                  <w:r>
+                    <w:fldChar w:fldCharType="separate"/>
+                  </w:r>
+                  <w:r>
+                    <w:rPr>
+                      <w:noProof/>
+                    </w:rPr>
+                    <w:t>3</w:t>
+                  </w:r>
+                  <w:r>
+                    <w:rPr>
+                      <w:noProof/>
+                    </w:rPr>
+                    <w:fldChar w:fldCharType="end"/>
+                  </w:r>
                   <w:r>
                     <w:t xml:space="preserve"> - A visual representation of the threading used in the application.</w:t>
                   </w:r>
@@ -792,86 +670,12 @@
         </w:pict>
       </w:r>
       <w:r>
-        <w:rPr>
-          <w:noProof/>
-          <w:lang w:eastAsia="en-GB"/>
-        </w:rPr>
-        <w:drawing>
-          <wp:anchor distT="0" distB="0" distL="114300" distR="114300" simplePos="0" relativeHeight="251662336" behindDoc="0" locked="0" layoutInCell="1" allowOverlap="1">
-            <wp:simplePos x="0" y="0"/>
-            <wp:positionH relativeFrom="column">
-              <wp:posOffset>-119380</wp:posOffset>
-            </wp:positionH>
-            <wp:positionV relativeFrom="paragraph">
-              <wp:posOffset>2311400</wp:posOffset>
-            </wp:positionV>
-            <wp:extent cx="5889625" cy="3174365"/>
-            <wp:effectExtent l="19050" t="0" r="0" b="0"/>
-            <wp:wrapTopAndBottom/>
-            <wp:docPr id="7" name="Picture 7"/>
-            <wp:cNvGraphicFramePr>
-              <a:graphicFrameLocks xmlns:a="http://schemas.openxmlformats.org/drawingml/2006/main" noChangeAspect="1"/>
-            </wp:cNvGraphicFramePr>
-            <a:graphic xmlns:a="http://schemas.openxmlformats.org/drawingml/2006/main">
-              <a:graphicData uri="http://schemas.openxmlformats.org/drawingml/2006/picture">
-                <pic:pic xmlns:pic="http://schemas.openxmlformats.org/drawingml/2006/picture">
-                  <pic:nvPicPr>
-                    <pic:cNvPr id="0" name="Picture 7"/>
-                    <pic:cNvPicPr>
-                      <a:picLocks noChangeAspect="1" noChangeArrowheads="1"/>
-                    </pic:cNvPicPr>
-                  </pic:nvPicPr>
-                  <pic:blipFill>
-                    <a:blip r:embed="rId8" cstate="print"/>
-                    <a:srcRect l="52719" t="14576" r="1642" b="4455"/>
-                    <a:stretch>
-                      <a:fillRect/>
-                    </a:stretch>
-                  </pic:blipFill>
-                  <pic:spPr bwMode="auto">
-                    <a:xfrm>
-                      <a:off x="0" y="0"/>
-                      <a:ext cx="5889625" cy="3174365"/>
-                    </a:xfrm>
-                    <a:prstGeom prst="rect">
-                      <a:avLst/>
-                    </a:prstGeom>
-                    <a:noFill/>
-                    <a:ln w="9525">
-                      <a:noFill/>
-                      <a:miter lim="800000"/>
-                      <a:headEnd/>
-                      <a:tailEnd/>
-                    </a:ln>
-                  </pic:spPr>
-                </pic:pic>
-              </a:graphicData>
-            </a:graphic>
-          </wp:anchor>
-        </w:drawing>
-      </w:r>
-      <w:r>
-        <w:t xml:space="preserve">The main form creates a thread, which runs the base robot. From the base robot class, two threads run: one for receiving the camera image, and one for accepting keyboard input from the main form. The derived classes execute their own threads for searching </w:t>
-      </w:r>
-      <w:r>
-        <w:t>through the camera image and for their own movement methods. Allowing the base thread to receive camera images as quickly as it can fetch them ensures the Rovio is always using the very latest data from the environment, increasing the probability that its assumptions are correct. At the beginning of the segmentation thread loop, there is a check to see if the latest image matches the last segmented image. On the occasion that the application has not fetched a new image during the course of segmenting the previous image (which can happen due to latency issues), there is no unnecessary performance wastage by repeatedly processing the same image. The result is that the performance of image capturing and segmentation is extremely quick.</w:t>
-      </w:r>
-    </w:p>
-    <w:p>
-      <w:r>
-        <w:t xml:space="preserve">Another </w:t>
-      </w:r>
-      <w:r>
-        <w:t>considerable</w:t>
-      </w:r>
-      <w:r>
-        <w:t xml:space="preserve"> danger with threading is that, if not handled correctly, threads will not terminate safely. C#’s threading contains an ‘abort’ function, but it is not advisable to </w:t>
-      </w:r>
-      <w:r>
-        <w:t>use this as threads may not run fully and an exception may be problematic within the program (MSDN, 2014).</w:t>
-      </w:r>
-      <w:r>
-        <w:t xml:space="preserve"> Due to the </w:t>
+        <w:t>The main form creates a thread, which runs the base robot. From the base robot class, two threads run: one for receiving the camera image, and one for accepting keyboard input from the main form. The derived classes execute their own threads for searching through the camera image and for their own movement methods. Allowing the base thread to receive camera images as quickly as it can fetch them ensures the Rovio is always using the very latest data from the environment, increasing the probability that its assumptions are correct. At the beginning of the segmentation thread loop, there is a check to see if the latest image matches the last segmented image. On the occasion that the application has not fetched a new image during the course of segmenting the previous image (which can happen due to latency issues), there is no unnecessary performance wastage by repeatedly processing the same image. The result is that the performance of image capturing and segmentation is extremely quick.</w:t>
+      </w:r>
+    </w:p>
+    <w:p>
+      <w:r>
+        <w:t xml:space="preserve">Another considerable danger with threading is that, if not handled correctly, threads will not terminate safely. C#’s threading contains an ‘abort’ function, but it is not advisable to use this as threads may not run fully and an exception may be problematic within the program (MSDN, 2014). Due to the </w:t>
       </w:r>
       <w:proofErr w:type="gramStart"/>
       <w:r>
@@ -888,6 +692,14 @@
       <w:proofErr w:type="spellEnd"/>
       <w:r>
         <w:t xml:space="preserve"> of the object occurs. The chosen solution is to use a single Boolean variable as the condition for all thread loops. When the robot object is to be altered, this Boolean can be changed and the thread ‘Wait’ function can be used to wait for all threads to naturally expire before continuing with the application. Due to the nature in which the ‘abort’ method ends threads, letting threads naturally run their course is a much safer option than abruptly calling for their termination.</w:t>
+      </w:r>
+    </w:p>
+    <w:p>
+      <w:pPr>
+        <w:pStyle w:val="Heading2"/>
+      </w:pPr>
+      <w:r>
+        <w:t>Finite State Machine</w:t>
       </w:r>
     </w:p>
     <w:p>
@@ -897,26 +709,7 @@
         </w:tabs>
       </w:pPr>
       <w:r>
-        <w:t>Finite State Machine</w:t>
-      </w:r>
-    </w:p>
-    <w:p>
-      <w:pPr>
-        <w:tabs>
-          <w:tab w:val="center" w:pos="4513"/>
-        </w:tabs>
-      </w:pPr>
-      <w:r>
-        <w:t>The implementation of the finite state machine makes use of enumerations, which are values types whose values are limited to a defined number of symbolic names (Sharp, 2010</w:t>
-      </w:r>
-      <w:r>
-        <w:t>, 173</w:t>
-      </w:r>
-      <w:r>
-        <w:t xml:space="preserve">). </w:t>
-      </w:r>
-      <w:r>
-        <w:t xml:space="preserve">For </w:t>
+        <w:t xml:space="preserve">The implementation of the finite state machine makes use of enumerations, which are values types whose values are limited to a defined number of symbolic names (Sharp, 2010, 173). For </w:t>
       </w:r>
       <w:proofErr w:type="spellStart"/>
       <w:r>
@@ -997,13 +790,17 @@
         </w:tabs>
       </w:pPr>
       <w:r>
-        <w:t>If the prey enters view during any phase of the ‘move around obstacle’ state, approaching they prey becomes the highest priority and the application enters the ‘</w:t>
-      </w:r>
-      <w:r>
-        <w:t>1</w:t>
-      </w:r>
-      <w:r>
-        <w:t xml:space="preserve">approaching’ state. The application performs a check at the beginning of every loop to see if the prey has entered view, and will immediately switch states accordingly. </w:t>
+        <w:t xml:space="preserve">If the prey enters view during any phase of the ‘move around obstacle’ state, approaching they prey becomes the highest priority and the application enters the ‘approaching’ state. The application performs a check at the beginning of every loop to see if the prey has entered view, and will immediately switch states accordingly. </w:t>
+      </w:r>
+      <w:bookmarkStart w:id="0" w:name="_GoBack"/>
+      <w:bookmarkEnd w:id="0"/>
+    </w:p>
+    <w:p>
+      <w:pPr>
+        <w:pStyle w:val="Heading1"/>
+      </w:pPr>
+      <w:r>
+        <w:t>Reference list</w:t>
       </w:r>
     </w:p>
     <w:p>
@@ -1012,106 +809,52 @@
           <w:tab w:val="center" w:pos="4513"/>
         </w:tabs>
       </w:pPr>
-    </w:p>
-    <w:p>
-      <w:pPr>
-        <w:tabs>
-          <w:tab w:val="center" w:pos="4513"/>
-        </w:tabs>
-      </w:pPr>
-    </w:p>
-    <w:p>
-      <w:pPr>
-        <w:pStyle w:val="Heading1"/>
-      </w:pPr>
-      <w:r>
-        <w:t>Reference</w:t>
-      </w:r>
-      <w:r>
-        <w:t xml:space="preserve"> list</w:t>
-      </w:r>
-    </w:p>
-    <w:p>
-      <w:pPr>
-        <w:tabs>
-          <w:tab w:val="center" w:pos="4513"/>
-        </w:tabs>
-      </w:pPr>
       <w:proofErr w:type="gramStart"/>
       <w:r>
-        <w:t xml:space="preserve">Sharp, J. (2010) </w:t>
-      </w:r>
+        <w:t xml:space="preserve">MSDN (2014) </w:t>
+      </w:r>
+      <w:proofErr w:type="spellStart"/>
       <w:r>
         <w:rPr>
           <w:i/>
         </w:rPr>
-        <w:t>Microsoft Visual C# 2010 Step by Step</w:t>
+        <w:t>Thread.Abort</w:t>
+      </w:r>
+      <w:proofErr w:type="spellEnd"/>
+      <w:r>
+        <w:rPr>
+          <w:i/>
+        </w:rPr>
+        <w:t xml:space="preserve"> Method</w:t>
       </w:r>
       <w:r>
         <w:t>.</w:t>
       </w:r>
       <w:proofErr w:type="gramEnd"/>
       <w:r>
+        <w:t xml:space="preserve"> [</w:t>
+      </w:r>
+      <w:proofErr w:type="gramStart"/>
+      <w:r>
+        <w:t>online</w:t>
+      </w:r>
+      <w:proofErr w:type="gramEnd"/>
+      <w:r>
+        <w:t xml:space="preserve">] </w:t>
+      </w:r>
+      <w:proofErr w:type="gramStart"/>
+      <w:r>
+        <w:t>Washington: Microsoft.</w:t>
+      </w:r>
+      <w:proofErr w:type="gramEnd"/>
+      <w:r>
         <w:t xml:space="preserve"> </w:t>
       </w:r>
       <w:proofErr w:type="gramStart"/>
       <w:r>
-        <w:t>Washington: Microsoft Press.</w:t>
-      </w:r>
-      <w:proofErr w:type="gramEnd"/>
-    </w:p>
-    <w:p>
-      <w:pPr>
-        <w:tabs>
-          <w:tab w:val="center" w:pos="4513"/>
-        </w:tabs>
-      </w:pPr>
-      <w:proofErr w:type="gramStart"/>
-      <w:r>
-        <w:t xml:space="preserve">MSDN (2014) </w:t>
-      </w:r>
-      <w:proofErr w:type="spellStart"/>
-      <w:r>
-        <w:rPr>
-          <w:i/>
-        </w:rPr>
-        <w:t>Thread.Abort</w:t>
-      </w:r>
-      <w:proofErr w:type="spellEnd"/>
-      <w:r>
-        <w:rPr>
-          <w:i/>
-        </w:rPr>
-        <w:t xml:space="preserve"> Method</w:t>
-      </w:r>
-      <w:r>
-        <w:t>.</w:t>
-      </w:r>
-      <w:proofErr w:type="gramEnd"/>
-      <w:r>
-        <w:t xml:space="preserve"> [</w:t>
-      </w:r>
-      <w:proofErr w:type="gramStart"/>
-      <w:r>
-        <w:t>online</w:t>
-      </w:r>
-      <w:proofErr w:type="gramEnd"/>
-      <w:r>
-        <w:t xml:space="preserve">] </w:t>
-      </w:r>
-      <w:proofErr w:type="gramStart"/>
-      <w:r>
-        <w:t>Washington: Microsoft.</w:t>
-      </w:r>
-      <w:proofErr w:type="gramEnd"/>
-      <w:r>
-        <w:t xml:space="preserve"> </w:t>
-      </w:r>
-      <w:proofErr w:type="gramStart"/>
-      <w:r>
         <w:t xml:space="preserve">Available from </w:t>
       </w:r>
-      <w:hyperlink r:id="rId9" w:history="1">
+      <w:hyperlink r:id="rId10" w:history="1">
         <w:r>
           <w:rPr>
             <w:rStyle w:val="Hyperlink"/>
@@ -1125,9 +868,40 @@
       </w:r>
       <w:proofErr w:type="gramEnd"/>
     </w:p>
+    <w:p>
+      <w:pPr>
+        <w:tabs>
+          <w:tab w:val="center" w:pos="4513"/>
+        </w:tabs>
+      </w:pPr>
+      <w:proofErr w:type="gramStart"/>
+      <w:r>
+        <w:t xml:space="preserve">Sharp, J. (2010) </w:t>
+      </w:r>
+      <w:r>
+        <w:rPr>
+          <w:i/>
+        </w:rPr>
+        <w:t>Microsoft Visual C# 2010 Step by Step</w:t>
+      </w:r>
+      <w:r>
+        <w:t>.</w:t>
+      </w:r>
+      <w:proofErr w:type="gramEnd"/>
+      <w:r>
+        <w:t xml:space="preserve"> </w:t>
+      </w:r>
+      <w:proofErr w:type="gramStart"/>
+      <w:r>
+        <w:t>Washington: Microsoft Press.</w:t>
+      </w:r>
+      <w:proofErr w:type="gramEnd"/>
+    </w:p>
+    <w:p/>
+    <w:p/>
     <w:sectPr>
-      <w:headerReference w:type="default" r:id="rId10"/>
-      <w:footerReference w:type="default" r:id="rId11"/>
+      <w:headerReference w:type="default" r:id="rId11"/>
+      <w:footerReference w:type="default" r:id="rId12"/>
       <w:pgSz w:w="11906" w:h="16838"/>
       <w:pgMar w:top="1440" w:right="1440" w:bottom="1440" w:left="1440" w:header="708" w:footer="708" w:gutter="0"/>
       <w:cols w:space="708"/>
@@ -1138,7 +912,7 @@
 </file>
 
 <file path=word/endnotes.xml><?xml version="1.0" encoding="utf-8"?>
-<w:endnotes xmlns:ve="http://schemas.openxmlformats.org/markup-compatibility/2006" xmlns:o="urn:schemas-microsoft-com:office:office" xmlns:r="http://schemas.openxmlformats.org/officeDocument/2006/relationships" xmlns:m="http://schemas.openxmlformats.org/officeDocument/2006/math" xmlns:v="urn:schemas-microsoft-com:vml" xmlns:wp="http://schemas.openxmlformats.org/drawingml/2006/wordprocessingDrawing" xmlns:w10="urn:schemas-microsoft-com:office:word" xmlns:w="http://schemas.openxmlformats.org/wordprocessingml/2006/main" xmlns:wne="http://schemas.microsoft.com/office/word/2006/wordml">
+<w:endnotes xmlns:wpc="http://schemas.microsoft.com/office/word/2010/wordprocessingCanvas" xmlns:mc="http://schemas.openxmlformats.org/markup-compatibility/2006" xmlns:o="urn:schemas-microsoft-com:office:office" xmlns:r="http://schemas.openxmlformats.org/officeDocument/2006/relationships" xmlns:m="http://schemas.openxmlformats.org/officeDocument/2006/math" xmlns:v="urn:schemas-microsoft-com:vml" xmlns:wp14="http://schemas.microsoft.com/office/word/2010/wordprocessingDrawing" xmlns:wp="http://schemas.openxmlformats.org/drawingml/2006/wordprocessingDrawing" xmlns:w10="urn:schemas-microsoft-com:office:word" xmlns:w="http://schemas.openxmlformats.org/wordprocessingml/2006/main" xmlns:w14="http://schemas.microsoft.com/office/word/2010/wordml" xmlns:wpg="http://schemas.microsoft.com/office/word/2010/wordprocessingGroup" xmlns:wpi="http://schemas.microsoft.com/office/word/2010/wordprocessingInk" xmlns:wne="http://schemas.microsoft.com/office/word/2006/wordml" xmlns:wps="http://schemas.microsoft.com/office/word/2010/wordprocessingShape" mc:Ignorable="w14 wp14">
   <w:endnote w:type="separator" w:id="-1">
     <w:p>
       <w:pPr>
@@ -1163,7 +937,7 @@
 </file>
 
 <file path=word/footer1.xml><?xml version="1.0" encoding="utf-8"?>
-<w:ftr xmlns:ve="http://schemas.openxmlformats.org/markup-compatibility/2006" xmlns:o="urn:schemas-microsoft-com:office:office" xmlns:r="http://schemas.openxmlformats.org/officeDocument/2006/relationships" xmlns:m="http://schemas.openxmlformats.org/officeDocument/2006/math" xmlns:v="urn:schemas-microsoft-com:vml" xmlns:wp="http://schemas.openxmlformats.org/drawingml/2006/wordprocessingDrawing" xmlns:w10="urn:schemas-microsoft-com:office:word" xmlns:w="http://schemas.openxmlformats.org/wordprocessingml/2006/main" xmlns:wne="http://schemas.microsoft.com/office/word/2006/wordml">
+<w:ftr xmlns:wpc="http://schemas.microsoft.com/office/word/2010/wordprocessingCanvas" xmlns:mc="http://schemas.openxmlformats.org/markup-compatibility/2006" xmlns:o="urn:schemas-microsoft-com:office:office" xmlns:r="http://schemas.openxmlformats.org/officeDocument/2006/relationships" xmlns:m="http://schemas.openxmlformats.org/officeDocument/2006/math" xmlns:v="urn:schemas-microsoft-com:vml" xmlns:wp14="http://schemas.microsoft.com/office/word/2010/wordprocessingDrawing" xmlns:wp="http://schemas.openxmlformats.org/drawingml/2006/wordprocessingDrawing" xmlns:w10="urn:schemas-microsoft-com:office:word" xmlns:w="http://schemas.openxmlformats.org/wordprocessingml/2006/main" xmlns:w14="http://schemas.microsoft.com/office/word/2010/wordml" xmlns:wpg="http://schemas.microsoft.com/office/word/2010/wordprocessingGroup" xmlns:wpi="http://schemas.microsoft.com/office/word/2010/wordprocessingInk" xmlns:wne="http://schemas.microsoft.com/office/word/2006/wordml" xmlns:wps="http://schemas.microsoft.com/office/word/2010/wordprocessingShape" mc:Ignorable="w14 wp14">
   <w:sdt>
     <w:sdtPr>
       <w:id w:val="-1197163103"/>
@@ -1202,14 +976,27 @@
         <w:r>
           <w:tab/>
         </w:r>
-        <w:fldSimple w:instr=" PAGE   \* MERGEFORMAT ">
-          <w:r>
-            <w:rPr>
-              <w:noProof/>
-            </w:rPr>
-            <w:t>5</w:t>
-          </w:r>
-        </w:fldSimple>
+        <w:r>
+          <w:fldChar w:fldCharType="begin"/>
+        </w:r>
+        <w:r>
+          <w:instrText xml:space="preserve"> PAGE   \* MERGEFORMAT </w:instrText>
+        </w:r>
+        <w:r>
+          <w:fldChar w:fldCharType="separate"/>
+        </w:r>
+        <w:r>
+          <w:rPr>
+            <w:noProof/>
+          </w:rPr>
+          <w:t>4</w:t>
+        </w:r>
+        <w:r>
+          <w:rPr>
+            <w:noProof/>
+          </w:rPr>
+          <w:fldChar w:fldCharType="end"/>
+        </w:r>
       </w:p>
     </w:sdtContent>
   </w:sdt>
@@ -1225,7 +1012,7 @@
 </file>
 
 <file path=word/footnotes.xml><?xml version="1.0" encoding="utf-8"?>
-<w:footnotes xmlns:ve="http://schemas.openxmlformats.org/markup-compatibility/2006" xmlns:o="urn:schemas-microsoft-com:office:office" xmlns:r="http://schemas.openxmlformats.org/officeDocument/2006/relationships" xmlns:m="http://schemas.openxmlformats.org/officeDocument/2006/math" xmlns:v="urn:schemas-microsoft-com:vml" xmlns:wp="http://schemas.openxmlformats.org/drawingml/2006/wordprocessingDrawing" xmlns:w10="urn:schemas-microsoft-com:office:word" xmlns:w="http://schemas.openxmlformats.org/wordprocessingml/2006/main" xmlns:wne="http://schemas.microsoft.com/office/word/2006/wordml">
+<w:footnotes xmlns:wpc="http://schemas.microsoft.com/office/word/2010/wordprocessingCanvas" xmlns:mc="http://schemas.openxmlformats.org/markup-compatibility/2006" xmlns:o="urn:schemas-microsoft-com:office:office" xmlns:r="http://schemas.openxmlformats.org/officeDocument/2006/relationships" xmlns:m="http://schemas.openxmlformats.org/officeDocument/2006/math" xmlns:v="urn:schemas-microsoft-com:vml" xmlns:wp14="http://schemas.microsoft.com/office/word/2010/wordprocessingDrawing" xmlns:wp="http://schemas.openxmlformats.org/drawingml/2006/wordprocessingDrawing" xmlns:w10="urn:schemas-microsoft-com:office:word" xmlns:w="http://schemas.openxmlformats.org/wordprocessingml/2006/main" xmlns:w14="http://schemas.microsoft.com/office/word/2010/wordml" xmlns:wpg="http://schemas.microsoft.com/office/word/2010/wordprocessingGroup" xmlns:wpi="http://schemas.microsoft.com/office/word/2010/wordprocessingInk" xmlns:wne="http://schemas.microsoft.com/office/word/2006/wordml" xmlns:wps="http://schemas.microsoft.com/office/word/2010/wordprocessingShape" mc:Ignorable="w14 wp14">
   <w:footnote w:type="separator" w:id="-1">
     <w:p>
       <w:pPr>
@@ -1250,7 +1037,7 @@
 </file>
 
 <file path=word/header1.xml><?xml version="1.0" encoding="utf-8"?>
-<w:hdr xmlns:ve="http://schemas.openxmlformats.org/markup-compatibility/2006" xmlns:o="urn:schemas-microsoft-com:office:office" xmlns:r="http://schemas.openxmlformats.org/officeDocument/2006/relationships" xmlns:m="http://schemas.openxmlformats.org/officeDocument/2006/math" xmlns:v="urn:schemas-microsoft-com:vml" xmlns:wp="http://schemas.openxmlformats.org/drawingml/2006/wordprocessingDrawing" xmlns:w10="urn:schemas-microsoft-com:office:word" xmlns:w="http://schemas.openxmlformats.org/wordprocessingml/2006/main" xmlns:wne="http://schemas.microsoft.com/office/word/2006/wordml">
+<w:hdr xmlns:wpc="http://schemas.microsoft.com/office/word/2010/wordprocessingCanvas" xmlns:mc="http://schemas.openxmlformats.org/markup-compatibility/2006" xmlns:o="urn:schemas-microsoft-com:office:office" xmlns:r="http://schemas.openxmlformats.org/officeDocument/2006/relationships" xmlns:m="http://schemas.openxmlformats.org/officeDocument/2006/math" xmlns:v="urn:schemas-microsoft-com:vml" xmlns:wp14="http://schemas.microsoft.com/office/word/2010/wordprocessingDrawing" xmlns:wp="http://schemas.openxmlformats.org/drawingml/2006/wordprocessingDrawing" xmlns:w10="urn:schemas-microsoft-com:office:word" xmlns:w="http://schemas.openxmlformats.org/wordprocessingml/2006/main" xmlns:w14="http://schemas.microsoft.com/office/word/2010/wordml" xmlns:wpg="http://schemas.microsoft.com/office/word/2010/wordprocessingGroup" xmlns:wpi="http://schemas.microsoft.com/office/word/2010/wordprocessingInk" xmlns:wne="http://schemas.microsoft.com/office/word/2006/wordml" xmlns:wps="http://schemas.microsoft.com/office/word/2010/wordprocessingShape" mc:Ignorable="w14 wp14">
   <w:p>
     <w:pPr>
       <w:pStyle w:val="Header"/>
@@ -1265,7 +1052,7 @@
         <w:lang w:eastAsia="en-GB"/>
       </w:rPr>
       <w:pict>
-        <v:line id="Straight Connector 1" o:spid="_x0000_s4098" style="position:absolute;z-index:251660288;visibility:visible" from="338.95pt,14.85pt" to="493.8pt,14.85pt" o:gfxdata="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" strokecolor="#4579b8 [3044]"/>
+        <v:line id="Straight Connector 1" o:spid="_x0000_s2050" style="position:absolute;z-index:251660288;visibility:visible" from="338.95pt,14.85pt" to="493.8pt,14.85pt" o:gfxdata="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" strokecolor="#4579b8 [3044]"/>
       </w:pict>
     </w:r>
     <w:r>
@@ -1279,7 +1066,7 @@
           <v:stroke joinstyle="miter"/>
           <v:path gradientshapeok="t" o:connecttype="rect"/>
         </v:shapetype>
-        <v:shape id="Text Box 2" o:spid="_x0000_s4097" type="#_x0000_t202" style="position:absolute;margin-left:329.45pt;margin-top:-25.9pt;width:186.95pt;height:54.35pt;z-index:251659264;visibility:visible;mso-width-percent:400;mso-width-percent:400;mso-width-relative:margin;mso-height-relative:margin" o:gfxdata="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">
+        <v:shape id="Text Box 2" o:spid="_x0000_s2049" type="#_x0000_t202" style="position:absolute;margin-left:329.45pt;margin-top:-25.9pt;width:186.95pt;height:54.35pt;z-index:251659264;visibility:visible;mso-width-percent:400;mso-width-percent:400;mso-width-relative:margin;mso-height-relative:margin" o:gfxdata="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">
           <v:textbox>
             <w:txbxContent>
               <w:p>
@@ -1320,7 +1107,7 @@
 </file>
 
 <file path=word/styles.xml><?xml version="1.0" encoding="utf-8"?>
-<w:styles xmlns:r="http://schemas.openxmlformats.org/officeDocument/2006/relationships" xmlns:w="http://schemas.openxmlformats.org/wordprocessingml/2006/main">
+<w:styles xmlns:mc="http://schemas.openxmlformats.org/markup-compatibility/2006" xmlns:r="http://schemas.openxmlformats.org/officeDocument/2006/relationships" xmlns:w="http://schemas.openxmlformats.org/wordprocessingml/2006/main" xmlns:w14="http://schemas.microsoft.com/office/word/2010/wordml" mc:Ignorable="w14">
   <w:docDefaults>
     <w:rPrDefault>
       <w:rPr>
@@ -1478,7 +1265,7 @@
   <w:style w:type="paragraph" w:default="1" w:styleId="Normal">
     <w:name w:val="Normal"/>
     <w:qFormat/>
-    <w:rsid w:val="00BE2532"/>
+    <w:rsid w:val="000047D1"/>
   </w:style>
   <w:style w:type="paragraph" w:styleId="Heading1">
     <w:name w:val="heading 1"/>
@@ -1538,7 +1325,6 @@
     <w:uiPriority w:val="99"/>
     <w:semiHidden/>
     <w:unhideWhenUsed/>
-    <w:qFormat/>
     <w:tblPr>
       <w:tblInd w:w="0" w:type="dxa"/>
       <w:tblCellMar>
@@ -1703,6 +1489,40 @@
       <w:color w:val="4F81BD" w:themeColor="accent1"/>
       <w:sz w:val="26"/>
       <w:szCs w:val="26"/>
+    </w:rPr>
+  </w:style>
+  <w:style w:type="paragraph" w:styleId="Subtitle">
+    <w:name w:val="Subtitle"/>
+    <w:basedOn w:val="Normal"/>
+    <w:next w:val="Normal"/>
+    <w:link w:val="SubtitleChar"/>
+    <w:uiPriority w:val="11"/>
+    <w:qFormat/>
+    <w:rsid w:val="000047D1"/>
+    <w:rPr>
+      <w:rFonts w:asciiTheme="majorHAnsi" w:eastAsiaTheme="majorEastAsia" w:hAnsiTheme="majorHAnsi" w:cstheme="majorBidi"/>
+      <w:i/>
+      <w:iCs/>
+      <w:color w:val="4F81BD" w:themeColor="accent1"/>
+      <w:spacing w:val="15"/>
+      <w:sz w:val="24"/>
+      <w:szCs w:val="24"/>
+    </w:rPr>
+  </w:style>
+  <w:style w:type="character" w:customStyle="1" w:styleId="SubtitleChar">
+    <w:name w:val="Subtitle Char"/>
+    <w:basedOn w:val="DefaultParagraphFont"/>
+    <w:link w:val="Subtitle"/>
+    <w:uiPriority w:val="11"/>
+    <w:rsid w:val="000047D1"/>
+    <w:rPr>
+      <w:rFonts w:asciiTheme="majorHAnsi" w:eastAsiaTheme="majorEastAsia" w:hAnsiTheme="majorHAnsi" w:cstheme="majorBidi"/>
+      <w:i/>
+      <w:iCs/>
+      <w:color w:val="4F81BD" w:themeColor="accent1"/>
+      <w:spacing w:val="15"/>
+      <w:sz w:val="24"/>
+      <w:szCs w:val="24"/>
     </w:rPr>
   </w:style>
 </w:styles>

</xml_diff>

<commit_message>
Code commented and report changed.
</commit_message>
<xml_diff>
--- a/Computer Vision Robotics.docx
+++ b/Computer Vision Robotics.docx
@@ -1,14 +1,13 @@
 
 <file path=word/document.xml><?xml version="1.0" encoding="utf-8"?>
-<w:document xmlns:ve="http://schemas.openxmlformats.org/markup-compatibility/2006" xmlns:o="urn:schemas-microsoft-com:office:office" xmlns:r="http://schemas.openxmlformats.org/officeDocument/2006/relationships" xmlns:m="http://schemas.openxmlformats.org/officeDocument/2006/math" xmlns:v="urn:schemas-microsoft-com:vml" xmlns:wp="http://schemas.openxmlformats.org/drawingml/2006/wordprocessingDrawing" xmlns:w10="urn:schemas-microsoft-com:office:word" xmlns:w="http://schemas.openxmlformats.org/wordprocessingml/2006/main" xmlns:wne="http://schemas.microsoft.com/office/word/2006/wordml">
+<w:document xmlns:wpc="http://schemas.microsoft.com/office/word/2010/wordprocessingCanvas" xmlns:mc="http://schemas.openxmlformats.org/markup-compatibility/2006" xmlns:o="urn:schemas-microsoft-com:office:office" xmlns:r="http://schemas.openxmlformats.org/officeDocument/2006/relationships" xmlns:m="http://schemas.openxmlformats.org/officeDocument/2006/math" xmlns:v="urn:schemas-microsoft-com:vml" xmlns:wp14="http://schemas.microsoft.com/office/word/2010/wordprocessingDrawing" xmlns:wp="http://schemas.openxmlformats.org/drawingml/2006/wordprocessingDrawing" xmlns:w10="urn:schemas-microsoft-com:office:word" xmlns:w="http://schemas.openxmlformats.org/wordprocessingml/2006/main" xmlns:w14="http://schemas.microsoft.com/office/word/2010/wordml" xmlns:wpg="http://schemas.microsoft.com/office/word/2010/wordprocessingGroup" xmlns:wpi="http://schemas.microsoft.com/office/word/2010/wordprocessingInk" xmlns:wne="http://schemas.microsoft.com/office/word/2006/wordml" xmlns:wps="http://schemas.microsoft.com/office/word/2010/wordprocessingShape" mc:Ignorable="w14 wp14">
   <w:body>
     <w:p>
       <w:pPr>
-        <w:pStyle w:val="Subtitle"/>
-        <w:jc w:val="center"/>
-      </w:pPr>
-      <w:r>
-        <w:t>Rovio Predator/Prey</w:t>
+        <w:pStyle w:val="Title"/>
+      </w:pPr>
+      <w:r>
+        <w:t>Rovio Predator</w:t>
       </w:r>
     </w:p>
     <w:p>
@@ -20,31 +19,8 @@
       </w:r>
     </w:p>
     <w:p>
-      <w:pPr>
-        <w:tabs>
-          <w:tab w:val="center" w:pos="4513"/>
-        </w:tabs>
-      </w:pPr>
-      <w:r>
-        <w:t xml:space="preserve">The tasks given present two goals. The first is to make a robot that can adequately traverse an arena filled with obstacles, and the second is to implement advanced techniques with exceptional functionality. After initial testing of the Rovio robots (see the ‘Testing’ section for further details), it was clear that a single system would not adequately meet both aims. In order to fulfil both of these aims, this document details two proposed designs. In order to create a </w:t>
-      </w:r>
-      <w:r>
-        <w:t>well-programmed</w:t>
-      </w:r>
-      <w:r>
-        <w:t xml:space="preserve"> project, having these two separate goals </w:t>
-      </w:r>
-      <w:r>
-        <w:t>is</w:t>
-      </w:r>
-      <w:r>
-        <w:t xml:space="preserve"> </w:t>
-      </w:r>
-      <w:r>
-        <w:t>affected the planning of the program structure</w:t>
-      </w:r>
-      <w:r>
-        <w:t>.</w:t>
+      <w:r>
+        <w:t>There are two different implemented robot types: one which makes use of a finite state machine, and another which uses advanced techniques to map the arena. The decision to create two implementations came from the hypothesis that mapping features would not work well with the specifications provided by the Rovio.</w:t>
       </w:r>
     </w:p>
     <w:p>
@@ -76,40 +52,103 @@
         <w:rPr>
           <w:b/>
         </w:rPr>
-        <w:t xml:space="preserve">Abstract ‘robot’ </w:t>
+        <w:t>Abstract ‘robot’ class</w:t>
+      </w:r>
+      <w:r>
+        <w:t xml:space="preserve"> </w:t>
+      </w:r>
+      <w:r>
+        <w:br/>
+        <w:t xml:space="preserve">The topmost class. </w:t>
+      </w:r>
+      <w:r>
+        <w:t>Functions include:</w:t>
+      </w:r>
+    </w:p>
+    <w:p>
+      <w:pPr>
+        <w:pStyle w:val="ListParagraph"/>
+        <w:numPr>
+          <w:ilvl w:val="0"/>
+          <w:numId w:val="1"/>
+        </w:numPr>
+        <w:tabs>
+          <w:tab w:val="center" w:pos="4513"/>
+        </w:tabs>
+      </w:pPr>
+      <w:r>
+        <w:t>W</w:t>
+      </w:r>
+      <w:r>
+        <w:t xml:space="preserve">eb API </w:t>
+      </w:r>
+      <w:r>
+        <w:t>commands</w:t>
+      </w:r>
+      <w:r>
+        <w:t xml:space="preserve"> (e.g. </w:t>
+      </w:r>
+      <w:r>
+        <w:t>receiving a camera image</w:t>
+      </w:r>
+      <w:r>
+        <w:t>, movement</w:t>
+      </w:r>
+      <w:r>
+        <w:t xml:space="preserve">). </w:t>
+      </w:r>
+    </w:p>
+    <w:p>
+      <w:pPr>
+        <w:pStyle w:val="ListParagraph"/>
+        <w:numPr>
+          <w:ilvl w:val="0"/>
+          <w:numId w:val="1"/>
+        </w:numPr>
+        <w:tabs>
+          <w:tab w:val="center" w:pos="4513"/>
+        </w:tabs>
+      </w:pPr>
+      <w:r>
+        <w:t>General image processing (</w:t>
+      </w:r>
+      <w:r>
+        <w:t>colour segmentation, blob detection, conversion of image formats and the drawing of rectangles to a Bitmap</w:t>
+      </w:r>
+      <w:r>
+        <w:t>)</w:t>
+      </w:r>
+    </w:p>
+    <w:p>
+      <w:pPr>
+        <w:pStyle w:val="ListParagraph"/>
+        <w:numPr>
+          <w:ilvl w:val="0"/>
+          <w:numId w:val="1"/>
+        </w:numPr>
+        <w:tabs>
+          <w:tab w:val="center" w:pos="4513"/>
+        </w:tabs>
+      </w:pPr>
+      <w:r>
+        <w:t>Abstract</w:t>
+      </w:r>
+      <w:r>
+        <w:t xml:space="preserve"> keyboard input </w:t>
+      </w:r>
+      <w:r>
+        <w:t xml:space="preserve">function to </w:t>
       </w:r>
       <w:proofErr w:type="gramStart"/>
       <w:r>
-        <w:rPr>
-          <w:b/>
-        </w:rPr>
-        <w:t>class</w:t>
+        <w:t>be implemented</w:t>
       </w:r>
       <w:proofErr w:type="gramEnd"/>
       <w:r>
-        <w:t xml:space="preserve"> </w:t>
-      </w:r>
-      <w:r>
-        <w:br/>
-        <w:t>The topmost class. This hold</w:t>
-      </w:r>
-      <w:r>
-        <w:t>s functions to implement</w:t>
-      </w:r>
-      <w:r>
-        <w:t xml:space="preserve"> web API </w:t>
-      </w:r>
-      <w:r>
-        <w:t>commands</w:t>
-      </w:r>
-      <w:r>
-        <w:t xml:space="preserve"> (such as receiving a camera image</w:t>
-      </w:r>
-      <w:r>
-        <w:t>, and movement</w:t>
-      </w:r>
-      <w:r>
-        <w:t>). This also contains very general image processing, such as colour segmentation, blob detection, conversion of image formats and the drawing of rectangles to a Bitmap. The methods for the implementation of keyboard input in derived classes also reside here.</w:t>
+        <w:t xml:space="preserve"> by derived class</w:t>
+      </w:r>
+      <w:r>
+        <w:t>.</w:t>
       </w:r>
     </w:p>
     <w:p>
@@ -127,8 +166,60 @@
       </w:r>
       <w:r>
         <w:br/>
-        <w:t>Derived from the base robot class, this class provides functionality specific to the arena in use for this project. Variables for all prey, obstacles, and walls belong in this class, along with the necessary colour filters. Methods specific to this class include those for being able to find the faced direction in the arena, find the dimensions of encountered objects, and perform further analysis of images. This class calls the image processing classes found in its base class, and performs specific analysis of the collected data within itself.</w:t>
-      </w:r>
+        <w:t>Derived from the base robot class, this class provides functionality specific to the arena in use for this project. Variables for all prey, obstacles, and walls belong in this class, along with the necessary colour filters. Methods</w:t>
+      </w:r>
+      <w:r>
+        <w:t xml:space="preserve"> specific to this class include:</w:t>
+      </w:r>
+    </w:p>
+    <w:p>
+      <w:pPr>
+        <w:pStyle w:val="ListParagraph"/>
+        <w:numPr>
+          <w:ilvl w:val="0"/>
+          <w:numId w:val="2"/>
+        </w:numPr>
+        <w:tabs>
+          <w:tab w:val="center" w:pos="4513"/>
+        </w:tabs>
+      </w:pPr>
+      <w:r>
+        <w:t>Finding direction faced in the arena.</w:t>
+      </w:r>
+    </w:p>
+    <w:p>
+      <w:pPr>
+        <w:pStyle w:val="ListParagraph"/>
+        <w:numPr>
+          <w:ilvl w:val="0"/>
+          <w:numId w:val="2"/>
+        </w:numPr>
+        <w:tabs>
+          <w:tab w:val="center" w:pos="4513"/>
+        </w:tabs>
+      </w:pPr>
+      <w:proofErr w:type="gramStart"/>
+      <w:r>
+        <w:t>Getting dimensions of encountered objects.</w:t>
+      </w:r>
+      <w:proofErr w:type="gramEnd"/>
+    </w:p>
+    <w:p>
+      <w:pPr>
+        <w:pStyle w:val="ListParagraph"/>
+        <w:numPr>
+          <w:ilvl w:val="0"/>
+          <w:numId w:val="2"/>
+        </w:numPr>
+        <w:tabs>
+          <w:tab w:val="center" w:pos="4513"/>
+        </w:tabs>
+      </w:pPr>
+      <w:proofErr w:type="gramStart"/>
+      <w:r>
+        <w:t>Further image analysis.</w:t>
+      </w:r>
+      <w:proofErr w:type="gramEnd"/>
     </w:p>
     <w:p>
       <w:pPr>
@@ -138,44 +229,7 @@
         <w:ind w:left="720"/>
       </w:pPr>
       <w:r>
-        <w:rPr>
-          <w:b/>
-        </w:rPr>
-        <w:t>Derived classes</w:t>
-      </w:r>
-      <w:r>
-        <w:br/>
-        <w:t xml:space="preserve">Classes can </w:t>
-      </w:r>
-      <w:r>
-        <w:t>derive</w:t>
-      </w:r>
-      <w:r>
-        <w:t xml:space="preserve"> from either of the aforementioned classes. The implemented user controls class is derived from the base robot class because it does take into account any specific occurrences found in its environment: all it wants to do is look and move based on the keyboard functionality (from which is taken in by overriding the base class’s keyboard metho</w:t>
-      </w:r>
-      <w:r>
-        <w:t xml:space="preserve">d). A predator or prey class derives </w:t>
-      </w:r>
-      <w:r>
-        <w:t xml:space="preserve">from </w:t>
-      </w:r>
-      <w:r>
-        <w:t>an</w:t>
-      </w:r>
-      <w:r>
-        <w:t xml:space="preserve"> arena class, and can thusly use al</w:t>
-      </w:r>
-      <w:r>
-        <w:t xml:space="preserve">l collected data </w:t>
-      </w:r>
-      <w:r>
-        <w:t xml:space="preserve">regarding </w:t>
-      </w:r>
-      <w:r>
-        <w:t>happenings</w:t>
-      </w:r>
-      <w:r>
-        <w:t xml:space="preserve"> in the environment.</w:t>
+        <w:t>This class calls the image processing classes found in its base class, and performs specific analysis of the collected data within itself.</w:t>
       </w:r>
     </w:p>
     <w:p>
@@ -183,15 +237,50 @@
         <w:tabs>
           <w:tab w:val="center" w:pos="4513"/>
         </w:tabs>
-      </w:pPr>
-      <w:r>
-        <w:t xml:space="preserve">The application would have </w:t>
-      </w:r>
-      <w:r>
-        <w:t xml:space="preserve">been equally functional </w:t>
-      </w:r>
-      <w:r>
-        <w:t>regardless of whether the arena class was separate from the base class. A design decision was made to separate the functionalities found within them both so that should the project be revisited with a new environment, the arena class could be fully replaced to suit the new territory without having to delve into base robot class within which all functionality is necessary for a functioning robot. Whether the application implements predator or prey remains undisclosed to emphasise that the design decisions allow the implementation of either to any scale simply by creating a new derived class. The implemented derived classes are two predator classes, one with simple functionality and one with advanced mapping techniques.</w:t>
+        <w:ind w:left="720"/>
+      </w:pPr>
+      <w:r>
+        <w:rPr>
+          <w:b/>
+        </w:rPr>
+        <w:t>Derived classes</w:t>
+      </w:r>
+      <w:r>
+        <w:br/>
+        <w:t xml:space="preserve">Classes can </w:t>
+      </w:r>
+      <w:r>
+        <w:t>derive</w:t>
+      </w:r>
+      <w:r>
+        <w:t xml:space="preserve"> from either of the aforementioned classes. </w:t>
+      </w:r>
+      <w:r>
+        <w:t>A class derived from the Robot class will be for non-specific uses (i.e. user input). Classes derived from the ‘arena’ class will have functionality specific to the arena environment.</w:t>
+      </w:r>
+    </w:p>
+    <w:p>
+      <w:pPr>
+        <w:tabs>
+          <w:tab w:val="center" w:pos="4513"/>
+        </w:tabs>
+      </w:pPr>
+      <w:r>
+        <w:t>Separating the robot class and the robot class gives no extra functionality</w:t>
+      </w:r>
+      <w:r>
+        <w:t xml:space="preserve">. </w:t>
+      </w:r>
+      <w:r>
+        <w:t xml:space="preserve">The design decision to separate them </w:t>
+      </w:r>
+      <w:proofErr w:type="gramStart"/>
+      <w:r>
+        <w:t>was made</w:t>
+      </w:r>
+      <w:proofErr w:type="gramEnd"/>
+      <w:r>
+        <w:t xml:space="preserve"> so that the arena class could be replaced to segment images in a new environment without having to touch basic functionalities in the base robot class, making the project as versatile as possible.</w:t>
       </w:r>
     </w:p>
     <w:p>
@@ -231,10 +320,10 @@
                     </pic:cNvPicPr>
                   </pic:nvPicPr>
                   <pic:blipFill>
-                    <a:blip r:embed="rId6" cstate="print">
+                    <a:blip r:embed="rId8" cstate="print">
                       <a:extLst>
                         <a:ext uri="{28A0092B-C50C-407E-A947-70E740481C1C}">
-                          <a14:useLocalDpi xmlns="" xmlns:wpc="http://schemas.microsoft.com/office/word/2010/wordprocessingCanvas" xmlns:mc="http://schemas.openxmlformats.org/markup-compatibility/2006" xmlns:o="urn:schemas-microsoft-com:office:office" xmlns:v="urn:schemas-microsoft-com:vml" xmlns:wp14="http://schemas.microsoft.com/office/word/2010/wordprocessingDrawing" xmlns:w10="urn:schemas-microsoft-com:office:word" xmlns:w="http://schemas.openxmlformats.org/wordprocessingml/2006/main" xmlns:w14="http://schemas.microsoft.com/office/word/2010/wordml" xmlns:wpg="http://schemas.microsoft.com/office/word/2010/wordprocessingGroup" xmlns:wpi="http://schemas.microsoft.com/office/word/2010/wordprocessingInk" xmlns:wps="http://schemas.microsoft.com/office/word/2010/wordprocessingShape" xmlns:a14="http://schemas.microsoft.com/office/drawing/2010/main" val="0"/>
+                          <a14:useLocalDpi xmlns:a14="http://schemas.microsoft.com/office/drawing/2010/main" val="0"/>
                         </a:ext>
                       </a:extLst>
                     </a:blip>
@@ -302,27 +391,16 @@
         </w:tabs>
       </w:pPr>
       <w:r>
-        <w:t>The ‘</w:t>
-      </w:r>
-      <w:proofErr w:type="spellStart"/>
-      <w:r>
-        <w:t>PredatorSimple</w:t>
-      </w:r>
-      <w:proofErr w:type="spellEnd"/>
-      <w:r>
-        <w:t xml:space="preserve">’ class implements a finite state machine approach for finding the prey. It consists of four states. The tactics shown for this predator display an aggressive searching approach. In order to minimise wasted movement, the predator patrols around obstacles until the prey </w:t>
-      </w:r>
-      <w:proofErr w:type="gramStart"/>
-      <w:r>
-        <w:t>is found</w:t>
-      </w:r>
-      <w:proofErr w:type="gramEnd"/>
-      <w:r>
-        <w:t>, at which point it directly approaches the prey.</w:t>
-      </w:r>
-    </w:p>
-    <w:p>
-      <w:pPr>
+        <w:t>The ‘PredatorSimple’ class implements a finite state machine approach for finding the prey. It consists of four states. The tactics shown for this predator display an aggressive searching approach. In order to minimise wasted movement, the predator patrols around obstacles until the prey is found, at which point it directly approaches the prey.</w:t>
+      </w:r>
+    </w:p>
+    <w:p>
+      <w:pPr>
+        <w:pStyle w:val="ListParagraph"/>
+        <w:numPr>
+          <w:ilvl w:val="0"/>
+          <w:numId w:val="3"/>
+        </w:numPr>
         <w:tabs>
           <w:tab w:val="center" w:pos="4513"/>
         </w:tabs>
@@ -336,17 +414,20 @@
       <w:r>
         <w:br/>
       </w:r>
-      <w:proofErr w:type="gramStart"/>
-      <w:r>
-        <w:t>The</w:t>
-      </w:r>
-      <w:proofErr w:type="gramEnd"/>
-      <w:r>
-        <w:t xml:space="preserve"> prey incrementally rotates until an obstacle is within its vision.</w:t>
-      </w:r>
-    </w:p>
-    <w:p>
-      <w:pPr>
+      <w:r>
+        <w:t>P</w:t>
+      </w:r>
+      <w:r>
+        <w:t>rey incrementally rotates until an obstacle is within its vision.</w:t>
+      </w:r>
+    </w:p>
+    <w:p>
+      <w:pPr>
+        <w:pStyle w:val="ListParagraph"/>
+        <w:numPr>
+          <w:ilvl w:val="0"/>
+          <w:numId w:val="3"/>
+        </w:numPr>
         <w:tabs>
           <w:tab w:val="center" w:pos="4513"/>
         </w:tabs>
@@ -363,17 +444,26 @@
         </w:rPr>
         <w:br/>
       </w:r>
-      <w:proofErr w:type="gramStart"/>
-      <w:r>
-        <w:t>The</w:t>
-      </w:r>
-      <w:proofErr w:type="gramEnd"/>
-      <w:r>
-        <w:t xml:space="preserve"> predator moves around the block. This state triggers a series of movements, detailed in the implementation section. </w:t>
-      </w:r>
-    </w:p>
-    <w:p>
-      <w:pPr>
+      <w:r>
+        <w:t>Predator</w:t>
+      </w:r>
+      <w:r>
+        <w:t xml:space="preserve"> moves around the </w:t>
+      </w:r>
+      <w:r>
+        <w:t>green</w:t>
+      </w:r>
+      <w:r>
+        <w:t xml:space="preserve">. </w:t>
+      </w:r>
+    </w:p>
+    <w:p>
+      <w:pPr>
+        <w:pStyle w:val="ListParagraph"/>
+        <w:numPr>
+          <w:ilvl w:val="0"/>
+          <w:numId w:val="3"/>
+        </w:numPr>
         <w:tabs>
           <w:tab w:val="center" w:pos="4513"/>
         </w:tabs>
@@ -384,32 +474,88 @@
         </w:rPr>
         <w:t xml:space="preserve">Approaching </w:t>
       </w:r>
-      <w:r>
-        <w:t xml:space="preserve">– Move towards the prey, making use of a bang-bang controller to account for movement error and to keep the target in view. </w:t>
-      </w:r>
-    </w:p>
-    <w:p>
-      <w:pPr>
+    </w:p>
+    <w:p>
+      <w:pPr>
+        <w:pStyle w:val="ListParagraph"/>
         <w:tabs>
           <w:tab w:val="center" w:pos="4513"/>
         </w:tabs>
       </w:pPr>
       <w:r>
+        <w:t xml:space="preserve">Move towards the prey, </w:t>
+      </w:r>
+      <w:r>
+        <w:t>using a</w:t>
+      </w:r>
+      <w:r>
+        <w:t xml:space="preserve"> bang-bang</w:t>
+      </w:r>
+      <w:r>
+        <w:t xml:space="preserve"> controller to account for error.</w:t>
+      </w:r>
+    </w:p>
+    <w:p>
+      <w:pPr>
+        <w:pStyle w:val="ListParagraph"/>
+        <w:numPr>
+          <w:ilvl w:val="0"/>
+          <w:numId w:val="3"/>
+        </w:numPr>
+        <w:tabs>
+          <w:tab w:val="center" w:pos="4513"/>
+        </w:tabs>
+      </w:pPr>
+      <w:r>
         <w:rPr>
           <w:b/>
         </w:rPr>
         <w:t>Search for recently lost prey</w:t>
       </w:r>
       <w:r>
-        <w:t xml:space="preserve"> – This state triggers for a short amount of time after sight of the prey is lost. The predator rotates slightly in the direction that the prey went out of sight. If the prey is </w:t>
-      </w:r>
+        <w:t xml:space="preserve"> </w:t>
+      </w:r>
+    </w:p>
+    <w:p>
+      <w:pPr>
+        <w:pStyle w:val="ListParagraph"/>
+        <w:tabs>
+          <w:tab w:val="center" w:pos="4513"/>
+        </w:tabs>
+      </w:pPr>
       <w:proofErr w:type="gramStart"/>
       <w:r>
-        <w:t>seen</w:t>
+        <w:t>Triggers</w:t>
+      </w:r>
+      <w:r>
+        <w:t xml:space="preserve"> for a short amount of time after </w:t>
+      </w:r>
+      <w:r>
+        <w:t>prey is lost</w:t>
+      </w:r>
+      <w:r>
+        <w:t>.</w:t>
       </w:r>
       <w:proofErr w:type="gramEnd"/>
       <w:r>
-        <w:t xml:space="preserve"> again the ‘Approach’ state is entered. Otherwise, the cycle restarts at the ‘Search for obstacle’ state.</w:t>
+        <w:t xml:space="preserve"> </w:t>
+      </w:r>
+      <w:r>
+        <w:t>Predator</w:t>
+      </w:r>
+      <w:r>
+        <w:t xml:space="preserve"> rotates slightly in the direction that the prey went out of sight.</w:t>
+      </w:r>
+      <w:r>
+        <w:t xml:space="preserve"> If the prey </w:t>
+      </w:r>
+      <w:proofErr w:type="gramStart"/>
+      <w:r>
+        <w:t>is not found</w:t>
+      </w:r>
+      <w:proofErr w:type="gramEnd"/>
+      <w:r>
+        <w:t>, ‘search for obstacle’ begins again.</w:t>
       </w:r>
     </w:p>
     <w:p>
@@ -455,14 +601,27 @@
                   <w:r>
                     <w:t xml:space="preserve">Figure </w:t>
                   </w:r>
-                  <w:fldSimple w:instr=" SEQ Figure \* ARABIC ">
-                    <w:r>
-                      <w:rPr>
-                        <w:noProof/>
-                      </w:rPr>
-                      <w:t>2</w:t>
-                    </w:r>
-                  </w:fldSimple>
+                  <w:r>
+                    <w:fldChar w:fldCharType="begin"/>
+                  </w:r>
+                  <w:r>
+                    <w:instrText xml:space="preserve"> SEQ Figure \* ARABIC </w:instrText>
+                  </w:r>
+                  <w:r>
+                    <w:fldChar w:fldCharType="separate"/>
+                  </w:r>
+                  <w:r>
+                    <w:rPr>
+                      <w:noProof/>
+                    </w:rPr>
+                    <w:t>2</w:t>
+                  </w:r>
+                  <w:r>
+                    <w:rPr>
+                      <w:noProof/>
+                    </w:rPr>
+                    <w:fldChar w:fldCharType="end"/>
+                  </w:r>
                   <w:r>
                     <w:t xml:space="preserve"> – Finite State Machine for the simple implementation of predator</w:t>
                   </w:r>
@@ -497,10 +656,10 @@
                     </pic:cNvPicPr>
                   </pic:nvPicPr>
                   <pic:blipFill>
-                    <a:blip r:embed="rId7" cstate="print">
+                    <a:blip r:embed="rId9" cstate="print">
                       <a:extLst>
                         <a:ext uri="{28A0092B-C50C-407E-A947-70E740481C1C}">
-                          <a14:useLocalDpi xmlns="" xmlns:wpc="http://schemas.microsoft.com/office/word/2010/wordprocessingCanvas" xmlns:mc="http://schemas.openxmlformats.org/markup-compatibility/2006" xmlns:o="urn:schemas-microsoft-com:office:office" xmlns:v="urn:schemas-microsoft-com:vml" xmlns:wp14="http://schemas.microsoft.com/office/word/2010/wordprocessingDrawing" xmlns:w10="urn:schemas-microsoft-com:office:word" xmlns:w="http://schemas.openxmlformats.org/wordprocessingml/2006/main" xmlns:w14="http://schemas.microsoft.com/office/word/2010/wordml" xmlns:wpg="http://schemas.microsoft.com/office/word/2010/wordprocessingGroup" xmlns:wpi="http://schemas.microsoft.com/office/word/2010/wordprocessingInk" xmlns:wps="http://schemas.microsoft.com/office/word/2010/wordprocessingShape" xmlns:a14="http://schemas.microsoft.com/office/drawing/2010/main" val="0"/>
+                          <a14:useLocalDpi xmlns:a14="http://schemas.microsoft.com/office/drawing/2010/main" val="0"/>
                         </a:ext>
                       </a:extLst>
                     </a:blip>
@@ -536,7 +695,13 @@
         </w:tabs>
       </w:pPr>
       <w:r>
-        <w:t xml:space="preserve">Blind spots are not initially clear, but by circling around obstacles continuously, areas both in initial view and obscured by initial view become equally considered over time and constant movement makes prey evasion considerably more difficult than an approach that uses stationary scanning. </w:t>
+        <w:t>Blind spots are not initially clear</w:t>
+      </w:r>
+      <w:r>
+        <w:t xml:space="preserve">, but circling around obstacles continuously equally considers areas initially in view and obscured by moving into the non-visible space. Constant </w:t>
+      </w:r>
+      <w:r>
+        <w:t xml:space="preserve">movement makes prey evasion considerably more difficult than an approach that uses stationary scanning. </w:t>
       </w:r>
     </w:p>
     <w:p>
@@ -546,15 +711,36 @@
         </w:tabs>
       </w:pPr>
       <w:r>
-        <w:t xml:space="preserve">The implementation of the finite state machine makes use of enumerations, which are values types whose values are limited to a defined number of symbolic names (Sharp, 2010, 173). For </w:t>
-      </w:r>
-      <w:proofErr w:type="spellStart"/>
-      <w:r>
-        <w:t>PredatorSimple</w:t>
-      </w:r>
-      <w:proofErr w:type="spellEnd"/>
-      <w:r>
-        <w:t xml:space="preserve">, the derived class creates the ‘Movement’ thread, which handles the state machine actions. The method called by the state machine thread checks the variables, the data for which is collected in the Arena class, and uses the values to decide which state the Rovio should be in. The initial state is ‘Search for obstacle’. </w:t>
+        <w:t>The</w:t>
+      </w:r>
+      <w:r>
+        <w:t xml:space="preserve"> finite state machine makes use of enumerations, which are values types whose values are limited to a defined number of symbolic names (Sharp, 2010, 173). For PredatorSimple, the derived class creates the ‘Movement’ thread, which handles the </w:t>
+      </w:r>
+      <w:r>
+        <w:t>a</w:t>
+      </w:r>
+      <w:r>
+        <w:t xml:space="preserve">ctions. </w:t>
+      </w:r>
+      <w:r>
+        <w:t xml:space="preserve">This thread </w:t>
+      </w:r>
+      <w:r>
+        <w:t xml:space="preserve">checks the variables, the data for which </w:t>
+      </w:r>
+      <w:proofErr w:type="gramStart"/>
+      <w:r>
+        <w:t>is collected</w:t>
+      </w:r>
+      <w:proofErr w:type="gramEnd"/>
+      <w:r>
+        <w:t xml:space="preserve"> in the Arena class</w:t>
+      </w:r>
+      <w:r>
+        <w:t>’s image processing</w:t>
+      </w:r>
+      <w:r>
+        <w:t xml:space="preserve">, and uses the values to decide which state the Rovio should be in. The initial state is ‘Search for obstacle’. </w:t>
       </w:r>
     </w:p>
     <w:p>
@@ -564,10 +750,22 @@
         </w:tabs>
       </w:pPr>
       <w:r>
-        <w:t xml:space="preserve">If the prey enters view during any phase, approaching they prey becomes the highest priority and the application enters the ‘approaching’ state. The application performs a check at the beginning of every loop to see if the prey has entered view, and will immediately switch states accordingly. </w:t>
-      </w:r>
-      <w:bookmarkStart w:id="0" w:name="_GoBack"/>
-      <w:bookmarkEnd w:id="0"/>
+        <w:t xml:space="preserve">If the prey enters view during any phase, approaching they prey becomes the highest priority and the application enters the ‘approaching’ state. The application performs a check at the beginning of every loop to see if the prey </w:t>
+      </w:r>
+      <w:r>
+        <w:t>is in view</w:t>
+      </w:r>
+      <w:proofErr w:type="gramStart"/>
+      <w:r>
+        <w:t>.</w:t>
+      </w:r>
+      <w:r>
+        <w:t>.</w:t>
+      </w:r>
+      <w:proofErr w:type="gramEnd"/>
+      <w:r>
+        <w:t xml:space="preserve"> </w:t>
+      </w:r>
     </w:p>
     <w:p>
       <w:pPr>
@@ -587,7 +785,10 @@
     </w:p>
     <w:p>
       <w:r>
-        <w:t>With the implementation of threading, this application performs actions alongside each other. For example, it is possible to segment an image whilst the Rovio executes a movement command. The Rovio holds a severe limitation, allowing no concurrent operations (i.e. only allowing the execution of a single command at a time). An attempt to send concurrent input/output operations results in an application-breaking error from the Rovio. This would not be an issue on a single thread as everything a one thread sequentially executes commands,</w:t>
+        <w:t>The application runs multiple threads concurrently</w:t>
+      </w:r>
+      <w:r>
+        <w:t>. The Rovio holds a severe limitation, allowing no concurrent operations (i.e. only allowing the execution of a single command at a time). An attempt to send concurrent input/output operations results in an application-breaking error from the Rovio. This would not be an issue on a single thread as everything a one thread sequentially executes commands,</w:t>
       </w:r>
       <w:r>
         <w:t xml:space="preserve"> but multiple threads introduce</w:t>
@@ -599,7 +800,10 @@
         <w:t>that the Rovio receives simultaneous commands</w:t>
       </w:r>
       <w:r>
-        <w:t xml:space="preserve">. To counter this issue, the application makes heavy use of the </w:t>
+        <w:t>. To counter this</w:t>
+      </w:r>
+      <w:r>
+        <w:t xml:space="preserve">, the application makes heavy use of the </w:t>
       </w:r>
       <w:r>
         <w:rPr>
@@ -608,17 +812,29 @@
         <w:t>lock</w:t>
       </w:r>
       <w:r>
-        <w:t xml:space="preserve"> keyword. The lock keyword takes an object as an argument. When a thread enters a lock region, the object passed indicates to other threads that it is in use. If </w:t>
-      </w:r>
+        <w:t xml:space="preserve"> keyword. ‘Lock’ </w:t>
+      </w:r>
+      <w:r>
+        <w:t>takes an object as an argument. When a thread enters a lock region, the object passed indicates that it is in use. If other threads reach a lock region whilst the object is in use, they will ‘queue’ and wait fo</w:t>
+      </w:r>
+      <w:r>
+        <w:t>r the lock object to become free. This assures</w:t>
+      </w:r>
+      <w:r>
+        <w:t xml:space="preserve"> the Rovio will only receive one command at a time by pla</w:t>
+      </w:r>
+      <w:r>
+        <w:t>cing all API calls within lock regions.</w:t>
+      </w:r>
+      <w:r>
+        <w:t xml:space="preserve"> </w:t>
+      </w:r>
+    </w:p>
+    <w:p>
       <w:r>
         <w:lastRenderedPageBreak/>
-        <w:t xml:space="preserve">other threads reach a lock region whilst the object is in use, they will ‘queue’ and wait for the lock object to become free again. Assurance is given that the Rovio will only receive one command at a time by placing all API calls within their own lock regions. Lock regions are included in all abstract class functions that make an API call so that derived classes can safely make use of API commands without worry. </w:t>
-      </w:r>
-    </w:p>
-    <w:p>
-      <w:r>
         <w:pict>
-          <v:shape id="_x0000_s1033" type="#_x0000_t202" style="position:absolute;margin-left:-9.4pt;margin-top:436.45pt;width:463.75pt;height:20.25pt;z-index:251662336" stroked="f">
+          <v:shape id="_x0000_s1033" type="#_x0000_t202" style="position:absolute;margin-left:-5.3pt;margin-top:256.45pt;width:463.75pt;height:42.95pt;z-index:251662336" stroked="f">
             <v:textbox style="mso-fit-shape-to-text:t" inset="0,0,0,0">
               <w:txbxContent>
                 <w:p>
@@ -632,16 +848,32 @@
                   <w:r>
                     <w:t xml:space="preserve">Figure </w:t>
                   </w:r>
-                  <w:fldSimple w:instr=" SEQ Figure \* ARABIC ">
-                    <w:r>
-                      <w:rPr>
-                        <w:noProof/>
-                      </w:rPr>
-                      <w:t>3</w:t>
-                    </w:r>
-                  </w:fldSimple>
+                  <w:r>
+                    <w:fldChar w:fldCharType="begin"/>
+                  </w:r>
+                  <w:r>
+                    <w:instrText xml:space="preserve"> SEQ Figure \* ARABIC </w:instrText>
+                  </w:r>
+                  <w:r>
+                    <w:fldChar w:fldCharType="separate"/>
+                  </w:r>
+                  <w:r>
+                    <w:rPr>
+                      <w:noProof/>
+                    </w:rPr>
+                    <w:t>3</w:t>
+                  </w:r>
+                  <w:r>
+                    <w:rPr>
+                      <w:noProof/>
+                    </w:rPr>
+                    <w:fldChar w:fldCharType="end"/>
+                  </w:r>
                   <w:r>
                     <w:t xml:space="preserve"> - A visual representation of the threading used in the application.</w:t>
+                  </w:r>
+                  <w:r>
+                    <w:t xml:space="preserve"> The Robot Object is an instance of the derived class. The base class begins some threads and the derived class always begins the two linked, but can create more if necessary.</w:t>
                   </w:r>
                 </w:p>
               </w:txbxContent>
@@ -651,7 +883,30 @@
         </w:pict>
       </w:r>
       <w:r>
-        <w:t>The main form creates a thread, which runs the base robot. From the base robot class, two threads run: one for receiving the camera image, and one for accepting keyboard input from the main form. The derived classes execute their own threads for searching through the camera image and for their own movement methods. Allowing the base thread to receive camera images as quickly as it can fetch them ensures the Rovio is always using the very latest data from the environment, increasing the probability that its assumptions are correct. At the beginning of the segmentation thread loop, there is a check to see if the latest image matches the last segmented image. On the occasion that the application has not fetched a new image during the course of segmenting the previous image (which can happen due to latency issues), there is no unnecessary performance wastage by repeatedly processing the same image. The result is that the performance of image capturing and segmentation is extremely quick.</w:t>
+        <w:t>The main form creates a thread for the robot object</w:t>
+      </w:r>
+      <w:r>
+        <w:t xml:space="preserve">. From the base class, two threads run: one for receiving the camera image, and one for accepting keyboard </w:t>
+      </w:r>
+      <w:r>
+        <w:t>input. The derived class</w:t>
+      </w:r>
+      <w:r>
+        <w:t xml:space="preserve"> execute</w:t>
+      </w:r>
+      <w:r>
+        <w:t>s its own threads for image processing and</w:t>
+      </w:r>
+      <w:r>
+        <w:t xml:space="preserve"> movement. At the beginning of the </w:t>
+      </w:r>
+      <w:proofErr w:type="gramStart"/>
+      <w:r>
+        <w:t>image processing</w:t>
+      </w:r>
+      <w:proofErr w:type="gramEnd"/>
+      <w:r>
+        <w:t xml:space="preserve"> loop, there is a check to see if the latest image matches the last segmented image. On the occasion that the application has not fetched a new image during the course of segmenting the previous image (which can happen due to latency issues), there is no unnecessary performance wastage by repeatedly processing the same image. </w:t>
       </w:r>
     </w:p>
     <w:p>
@@ -661,7 +916,7 @@
           <w:lang w:eastAsia="en-GB"/>
         </w:rPr>
         <w:drawing>
-          <wp:anchor distT="0" distB="0" distL="114300" distR="114300" simplePos="0" relativeHeight="251661312" behindDoc="0" locked="0" layoutInCell="1" allowOverlap="1">
+          <wp:anchor distT="0" distB="0" distL="114300" distR="114300" simplePos="0" relativeHeight="251661312" behindDoc="0" locked="0" layoutInCell="1" allowOverlap="1" wp14:anchorId="72731B08" wp14:editId="44E101A9">
             <wp:simplePos x="0" y="0"/>
             <wp:positionH relativeFrom="column">
               <wp:posOffset>-119380</wp:posOffset>
@@ -686,10 +941,10 @@
                     </pic:cNvPicPr>
                   </pic:nvPicPr>
                   <pic:blipFill>
-                    <a:blip r:embed="rId8" cstate="print">
+                    <a:blip r:embed="rId10" cstate="print">
                       <a:extLst>
                         <a:ext uri="{28A0092B-C50C-407E-A947-70E740481C1C}">
-                          <a14:useLocalDpi xmlns="" xmlns:wpc="http://schemas.microsoft.com/office/word/2010/wordprocessingCanvas" xmlns:mc="http://schemas.openxmlformats.org/markup-compatibility/2006" xmlns:o="urn:schemas-microsoft-com:office:office" xmlns:v="urn:schemas-microsoft-com:vml" xmlns:wp14="http://schemas.microsoft.com/office/word/2010/wordprocessingDrawing" xmlns:w10="urn:schemas-microsoft-com:office:word" xmlns:w="http://schemas.openxmlformats.org/wordprocessingml/2006/main" xmlns:w14="http://schemas.microsoft.com/office/word/2010/wordml" xmlns:wpg="http://schemas.microsoft.com/office/word/2010/wordprocessingGroup" xmlns:wpi="http://schemas.microsoft.com/office/word/2010/wordprocessingInk" xmlns:wps="http://schemas.microsoft.com/office/word/2010/wordprocessingShape" xmlns:a14="http://schemas.microsoft.com/office/drawing/2010/main" val="0"/>
+                          <a14:useLocalDpi xmlns:a14="http://schemas.microsoft.com/office/drawing/2010/main" val="0"/>
                         </a:ext>
                       </a:extLst>
                     </a:blip>
@@ -715,25 +970,68 @@
         </w:drawing>
       </w:r>
       <w:r>
-        <w:t>Another considerable danger with threading is that, if not handled correctly, threads will not terminate safely. C#’s threading contains an ‘abort’ function, but it is not advisable to use this as threads may not run fully and an exception may be problematic within the p</w:t>
-      </w:r>
-      <w:r>
-        <w:t xml:space="preserve">rogram (MSDN, 2014). Due to how </w:t>
-      </w:r>
-      <w:r>
-        <w:t>the main form handles switching between derived class types (reinitialising an object of the base class as the chosen derived class), it has to be a certainty that threads are fully terminated before re</w:t>
-      </w:r>
-      <w:r>
-        <w:t>-</w:t>
-      </w:r>
-      <w:r>
-        <w:t>initialisation of the object occurs. The chosen solution is to use a single Boolean variable as the condition for all thread loops. When the robot object is to be altered, this Boolean can be changed and the thread ‘</w:t>
+        <w:t>Another danger with threading is that, if not handled correctly, threads will n</w:t>
+      </w:r>
+      <w:r>
+        <w:t>ot terminate safely. C#</w:t>
+      </w:r>
+      <w:r>
+        <w:t xml:space="preserve"> contains an ‘abort’ </w:t>
+      </w:r>
+      <w:r>
+        <w:t xml:space="preserve">threading </w:t>
+      </w:r>
+      <w:r>
+        <w:t xml:space="preserve">function, but </w:t>
+      </w:r>
+      <w:r>
+        <w:t>using this may prevent threads from running fully, creating potential exceptions</w:t>
+      </w:r>
+      <w:r>
+        <w:t xml:space="preserve"> (MSDN, 2014). </w:t>
+      </w:r>
+      <w:r>
+        <w:t xml:space="preserve">To make sure threads </w:t>
+      </w:r>
+      <w:proofErr w:type="gramStart"/>
+      <w:r>
+        <w:t>are executed</w:t>
+      </w:r>
+      <w:proofErr w:type="gramEnd"/>
+      <w:r>
+        <w:t xml:space="preserve"> fully before the application reinitialises a robot object,</w:t>
+      </w:r>
+      <w:r>
+        <w:t xml:space="preserve"> a single Boolean variable </w:t>
+      </w:r>
+      <w:r>
+        <w:t xml:space="preserve">is used </w:t>
+      </w:r>
+      <w:r>
+        <w:t xml:space="preserve">as the </w:t>
+      </w:r>
+      <w:r>
+        <w:t>condition for all thread loops. Changing this variable to false makes loops exit when they end. T</w:t>
+      </w:r>
+      <w:r>
+        <w:t>he ‘</w:t>
       </w:r>
       <w:r>
         <w:t>Join’</w:t>
       </w:r>
       <w:r>
-        <w:t xml:space="preserve"> function can be used to wait for all threads to naturally expire before continuing with the application. Due to the nature in which the ‘abort’ method ends threads, letting threads naturally run their course is a much safer option than abruptly calling for their termination.</w:t>
+        <w:t xml:space="preserve"> function </w:t>
+      </w:r>
+      <w:proofErr w:type="gramStart"/>
+      <w:r>
+        <w:t>is used</w:t>
+      </w:r>
+      <w:proofErr w:type="gramEnd"/>
+      <w:r>
+        <w:t xml:space="preserve"> to wait for all threads to naturally expire before continuing with the application</w:t>
+      </w:r>
+      <w:r>
+        <w:t>, resulting in a safe termination.</w:t>
       </w:r>
     </w:p>
     <w:p>
@@ -741,7 +1039,6 @@
         <w:pStyle w:val="Heading2"/>
       </w:pPr>
       <w:r>
-        <w:lastRenderedPageBreak/>
         <w:t>Localisation</w:t>
       </w:r>
     </w:p>
@@ -752,26 +1049,13 @@
         </w:tabs>
       </w:pPr>
       <w:r>
-        <w:t xml:space="preserve">The ability to map an environment is an advantageous feature for a robotic system to have. </w:t>
-      </w:r>
-      <w:r>
-        <w:t xml:space="preserve">However, the map is only as reliable as the input received by the robot, which make </w:t>
-      </w:r>
-      <w:proofErr w:type="spellStart"/>
-      <w:r>
-        <w:t>Rovios</w:t>
-      </w:r>
-      <w:proofErr w:type="spellEnd"/>
-      <w:r>
-        <w:t xml:space="preserve"> difficult to deal with for this purpose. With the lack of reliable </w:t>
-      </w:r>
-      <w:proofErr w:type="spellStart"/>
-      <w:r>
-        <w:t>odometry</w:t>
-      </w:r>
-      <w:proofErr w:type="spellEnd"/>
-      <w:r>
-        <w:t xml:space="preserve">, no dedicated sensors for measuring distances, or even a reliable way to deduce distance travelled (see the testing section for further information), the camera is the only way for the Rovio to navigate its environment. </w:t>
+        <w:t xml:space="preserve">With the lack of reliable odometry, no dedicated sensors for measuring distances, or even a reliable way to deduce distance travelled (see the testing section for further information), the camera is the only way for the Rovio to </w:t>
+      </w:r>
+      <w:r>
+        <w:t>track</w:t>
+      </w:r>
+      <w:r>
+        <w:t xml:space="preserve"> its environment. </w:t>
       </w:r>
     </w:p>
     <w:p>
@@ -781,30 +1065,210 @@
         </w:tabs>
       </w:pPr>
       <w:r>
-        <w:t xml:space="preserve">As the </w:t>
+        <w:rPr>
+          <w:noProof/>
+          <w:lang w:eastAsia="en-GB"/>
+        </w:rPr>
+        <w:drawing>
+          <wp:anchor distT="0" distB="0" distL="252095" distR="252095" simplePos="0" relativeHeight="251663360" behindDoc="1" locked="0" layoutInCell="1" allowOverlap="1" wp14:anchorId="67EE43D9" wp14:editId="3AADD8BD">
+            <wp:simplePos x="0" y="0"/>
+            <wp:positionH relativeFrom="column">
+              <wp:posOffset>180975</wp:posOffset>
+            </wp:positionH>
+            <wp:positionV relativeFrom="paragraph">
+              <wp:posOffset>106680</wp:posOffset>
+            </wp:positionV>
+            <wp:extent cx="1663065" cy="1907540"/>
+            <wp:effectExtent l="133350" t="114300" r="127635" b="149860"/>
+            <wp:wrapTight wrapText="bothSides">
+              <wp:wrapPolygon edited="0">
+                <wp:start x="-742" y="-1294"/>
+                <wp:lineTo x="-1732" y="-863"/>
+                <wp:lineTo x="-1732" y="19846"/>
+                <wp:lineTo x="-1237" y="23297"/>
+                <wp:lineTo x="23010" y="23297"/>
+                <wp:lineTo x="23258" y="2589"/>
+                <wp:lineTo x="22515" y="-647"/>
+                <wp:lineTo x="22515" y="-1294"/>
+                <wp:lineTo x="-742" y="-1294"/>
+              </wp:wrapPolygon>
+            </wp:wrapTight>
+            <wp:docPr id="13" name="Picture 13"/>
+            <wp:cNvGraphicFramePr>
+              <a:graphicFrameLocks xmlns:a="http://schemas.openxmlformats.org/drawingml/2006/main" noChangeAspect="1"/>
+            </wp:cNvGraphicFramePr>
+            <a:graphic xmlns:a="http://schemas.openxmlformats.org/drawingml/2006/main">
+              <a:graphicData uri="http://schemas.openxmlformats.org/drawingml/2006/picture">
+                <pic:pic xmlns:pic="http://schemas.openxmlformats.org/drawingml/2006/picture">
+                  <pic:nvPicPr>
+                    <pic:cNvPr id="0" name=""/>
+                    <pic:cNvPicPr/>
+                  </pic:nvPicPr>
+                  <pic:blipFill rotWithShape="1">
+                    <a:blip r:embed="rId11">
+                      <a:extLst>
+                        <a:ext uri="{28A0092B-C50C-407E-A947-70E740481C1C}">
+                          <a14:useLocalDpi xmlns:a14="http://schemas.microsoft.com/office/drawing/2010/main" val="0"/>
+                        </a:ext>
+                      </a:extLst>
+                    </a:blip>
+                    <a:srcRect l="24540" t="11574" r="61968" b="60970"/>
+                    <a:stretch/>
+                  </pic:blipFill>
+                  <pic:spPr bwMode="auto">
+                    <a:xfrm>
+                      <a:off x="0" y="0"/>
+                      <a:ext cx="1663065" cy="1907540"/>
+                    </a:xfrm>
+                    <a:prstGeom prst="rect">
+                      <a:avLst/>
+                    </a:prstGeom>
+                    <a:solidFill>
+                      <a:srgbClr val="FFFFFF">
+                        <a:shade val="85000"/>
+                      </a:srgbClr>
+                    </a:solidFill>
+                    <a:ln w="88900" cap="sq">
+                      <a:solidFill>
+                        <a:srgbClr val="FFFFFF"/>
+                      </a:solidFill>
+                      <a:miter lim="800000"/>
+                    </a:ln>
+                    <a:effectLst>
+                      <a:outerShdw blurRad="55000" dist="18000" dir="5400000" algn="tl" rotWithShape="0">
+                        <a:srgbClr val="000000">
+                          <a:alpha val="40000"/>
+                        </a:srgbClr>
+                      </a:outerShdw>
+                    </a:effectLst>
+                    <a:scene3d>
+                      <a:camera prst="orthographicFront"/>
+                      <a:lightRig rig="twoPt" dir="t">
+                        <a:rot lat="0" lon="0" rev="7200000"/>
+                      </a:lightRig>
+                    </a:scene3d>
+                    <a:sp3d>
+                      <a:bevelT w="25400" h="19050"/>
+                      <a:contourClr>
+                        <a:srgbClr val="FFFFFF"/>
+                      </a:contourClr>
+                    </a:sp3d>
+                    <a:extLst>
+                      <a:ext uri="{53640926-AAD7-44D8-BBD7-CCE9431645EC}">
+                        <a14:shadowObscured xmlns:a14="http://schemas.microsoft.com/office/drawing/2010/main"/>
+                      </a:ext>
+                    </a:extLst>
+                  </pic:spPr>
+                </pic:pic>
+              </a:graphicData>
+            </a:graphic>
+            <wp14:sizeRelH relativeFrom="page">
+              <wp14:pctWidth>0</wp14:pctWidth>
+            </wp14:sizeRelH>
+            <wp14:sizeRelV relativeFrom="page">
+              <wp14:pctHeight>0</wp14:pctHeight>
+            </wp14:sizeRelV>
+          </wp:anchor>
+        </w:drawing>
+      </w:r>
+      <w:r>
+        <w:rPr>
+          <w:noProof/>
+        </w:rPr>
+        <w:pict>
+          <v:shape id="_x0000_s1035" type="#_x0000_t202" style="position:absolute;margin-left:-11.55pt;margin-top:178.5pt;width:178.65pt;height:50.25pt;z-index:251665408;mso-position-horizontal-relative:text;mso-position-vertical-relative:text" wrapcoords="0 0" filled="f" stroked="f">
+            <v:textbox inset="0,0,0,0">
+              <w:txbxContent>
+                <w:p>
+                  <w:pPr>
+                    <w:pStyle w:val="Caption"/>
+                    <w:jc w:val="center"/>
+                    <w:rPr>
+                      <w:noProof/>
+                    </w:rPr>
+                  </w:pPr>
+                  <w:r>
+                    <w:t xml:space="preserve">Figure </w:t>
+                  </w:r>
+                  <w:r>
+                    <w:fldChar w:fldCharType="begin"/>
+                  </w:r>
+                  <w:r>
+                    <w:instrText xml:space="preserve"> SEQ Figure \* ARABIC </w:instrText>
+                  </w:r>
+                  <w:r>
+                    <w:fldChar w:fldCharType="separate"/>
+                  </w:r>
+                  <w:r>
+                    <w:rPr>
+                      <w:noProof/>
+                    </w:rPr>
+                    <w:t>4</w:t>
+                  </w:r>
+                  <w:r>
+                    <w:fldChar w:fldCharType="end"/>
+                  </w:r>
+                  <w:r>
+                    <w:t xml:space="preserve"> – The map divided into </w:t>
+                  </w:r>
+                  <w:r>
+                    <w:t>cells, and overlaid with a red and a blue probability map, with the alpha value representing the probability of detected objects.</w:t>
+                  </w:r>
+                </w:p>
+              </w:txbxContent>
+            </v:textbox>
+            <w10:wrap type="tight"/>
+          </v:shape>
+        </w:pict>
+      </w:r>
+      <w:r>
+        <w:rPr>
+          <w:noProof/>
+          <w:lang w:eastAsia="en-GB"/>
+        </w:rPr>
+        <w:t>A</w:t>
+      </w:r>
+      <w:r>
+        <w:t xml:space="preserve"> hard coded map</w:t>
+      </w:r>
+      <w:r>
+        <w:t xml:space="preserve"> </w:t>
       </w:r>
       <w:proofErr w:type="gramStart"/>
       <w:r>
-        <w:t>class</w:t>
+        <w:t>is used</w:t>
       </w:r>
       <w:proofErr w:type="gramEnd"/>
       <w:r>
-        <w:t xml:space="preserve"> structure allows for image processing dedicated to an arena, the chosen method for mapping is to use a hard coded map rather than attempt to make the Rovio map walls </w:t>
+        <w:t xml:space="preserve"> rather than attempt to make the Rovio map walls </w:t>
       </w:r>
       <w:r>
         <w:t>accurately</w:t>
       </w:r>
       <w:r>
-        <w:t>. The scale us</w:t>
-      </w:r>
-      <w:r>
-        <w:t xml:space="preserve">ed for the map is one pixel per </w:t>
-      </w:r>
-      <w:r>
-        <w:t xml:space="preserve">centimetre. Creating cells at this scale is inadvisable since the resulting map would be 78,000 cells large (with a measurement of 260cmx300cm, including inaccessible space), so a division of ten is made to create a 26x30 cell grid, resulting in the considerable smaller grid size of 780. </w:t>
-      </w:r>
-      <w:r>
-        <w:t xml:space="preserve">As everything the Rovio expects to encounter is greater than a single cell, division of ten is adequate. A division of twenty would also divide well and a single cell would be greater than the smallest object in the arena (another Rovio, at 25x27cm) but the added accuracy of a 10cm-per-cell map weighs in its favour. </w:t>
+        <w:t xml:space="preserve">. Creating cells at </w:t>
+      </w:r>
+      <w:r>
+        <w:t>a</w:t>
+      </w:r>
+      <w:r>
+        <w:t xml:space="preserve"> scale </w:t>
+      </w:r>
+      <w:r>
+        <w:t xml:space="preserve">of one pixel per centimetre </w:t>
+      </w:r>
+      <w:r>
+        <w:t xml:space="preserve">is inadvisable since the resulting map would be 78,000 cells large (with a measurement of 260cmx300cm, including inaccessible space), so a division of ten is made to create a 26x30 cell grid, resulting in the considerable smaller grid size of 780. </w:t>
+      </w:r>
+      <w:r>
+        <w:t xml:space="preserve">As everything the Rovio </w:t>
+      </w:r>
+      <w:r>
+        <w:lastRenderedPageBreak/>
+        <w:t xml:space="preserve">expects to encounter is greater than a single cell, division of </w:t>
+      </w:r>
+      <w:r>
+        <w:t xml:space="preserve">ten is suitable for keeping a good degree of accuracy. </w:t>
       </w:r>
     </w:p>
     <w:p>
@@ -814,10 +1278,10 @@
         </w:tabs>
       </w:pPr>
       <w:r>
-        <w:t xml:space="preserve">Two variables are required for this mapping </w:t>
-      </w:r>
-      <w:r>
-        <w:t>method</w:t>
+        <w:t>Two variables are required for this mapping</w:t>
+      </w:r>
+      <w:r>
+        <w:t xml:space="preserve"> method</w:t>
       </w:r>
       <w:r>
         <w:t xml:space="preserve">: </w:t>
@@ -835,7 +1299,24 @@
         <w:t>M</w:t>
       </w:r>
       <w:r>
-        <w:t>atrix mathematics permits the ability to rotate in the heading direction and translate backwards from the wall the robot is facing. The position found from this method is as accurate as the data received from the sensor. The only sensor for this purpose is the vision sensor, which picks up a considerable amount of noise.</w:t>
+        <w:t xml:space="preserve">atrix mathematics </w:t>
+      </w:r>
+      <w:r>
+        <w:t>allows rotation</w:t>
+      </w:r>
+      <w:r>
+        <w:t xml:space="preserve"> in the heading direction and </w:t>
+      </w:r>
+      <w:r>
+        <w:t>translation</w:t>
+      </w:r>
+      <w:r>
+        <w:t xml:space="preserve"> backwards from the wall the robot is facing. The position found from this method is as accurate as the data received from the sensor. The only sensor for this purpose is the vision sensor, which picks up a considerable amou</w:t>
+      </w:r>
+      <w:bookmarkStart w:id="0" w:name="_GoBack"/>
+      <w:bookmarkEnd w:id="0"/>
+      <w:r>
+        <w:t>nt of noise.</w:t>
       </w:r>
       <w:r>
         <w:t xml:space="preserve"> Getting the distance from the wall is possible by measuring the thickness of the blue line along the arena walls, which is equally thick along the entire arena boundary. By measuring the thickness of the blue line in pixels from a distance of 1m, it is possible to estimate the distance from the blue line with a reasonable degree of accuracy.</w:t>
@@ -869,7 +1350,122 @@
         <w:t>not comparable against</w:t>
       </w:r>
       <w:r>
-        <w:t xml:space="preserve"> expected values of other data. For example, the white walls are the most difficult to accurately analyse because the segmented rectangles often extend beyond the boundary of the wall. When viewing a single white wall (the most unreliable colour in the arena to segment), the resulting rectangle data can only be assumed as correct. When viewing a corner and observing the more reliable yellow wall alongside the white wall, the rectangle results </w:t>
+        <w:t xml:space="preserve"> expected values of other data. For example, the white walls are the most difficult to accurately analyse because the segmented rectangles often extend beyond the boundary of the wall. When viewing a single white wall (the most unreliable colour in the arena to segment), the resulting rectangle data can only be assumed as correct. When viewing a corner and observing the more reliable yellow wall </w:t>
+      </w:r>
+      <w:r>
+        <w:rPr>
+          <w:noProof/>
+        </w:rPr>
+        <w:pict>
+          <v:shape id="_x0000_s1036" type="#_x0000_t202" style="position:absolute;margin-left:36.65pt;margin-top:249.65pt;width:374.9pt;height:.05pt;z-index:251668480;mso-position-horizontal-relative:text;mso-position-vertical-relative:text" stroked="f">
+            <v:textbox style="mso-fit-shape-to-text:t" inset="0,0,0,0">
+              <w:txbxContent>
+                <w:p>
+                  <w:pPr>
+                    <w:pStyle w:val="Caption"/>
+                    <w:jc w:val="center"/>
+                  </w:pPr>
+                  <w:r>
+                    <w:t xml:space="preserve">Figure </w:t>
+                  </w:r>
+                  <w:r>
+                    <w:fldChar w:fldCharType="begin"/>
+                  </w:r>
+                  <w:r>
+                    <w:instrText xml:space="preserve"> SEQ Figure \* ARABIC </w:instrText>
+                  </w:r>
+                  <w:r>
+                    <w:fldChar w:fldCharType="separate"/>
+                  </w:r>
+                  <w:r>
+                    <w:rPr>
+                      <w:noProof/>
+                    </w:rPr>
+                    <w:t>5</w:t>
+                  </w:r>
+                  <w:r>
+                    <w:fldChar w:fldCharType="end"/>
+                  </w:r>
+                  <w:r>
+                    <w:t xml:space="preserve"> - Localisation facing the northeast corner.</w:t>
+                  </w:r>
+                </w:p>
+              </w:txbxContent>
+            </v:textbox>
+            <w10:wrap type="topAndBottom"/>
+          </v:shape>
+        </w:pict>
+      </w:r>
+      <w:r>
+        <w:rPr>
+          <w:noProof/>
+          <w:lang w:eastAsia="en-GB"/>
+        </w:rPr>
+        <w:drawing>
+          <wp:anchor distT="0" distB="0" distL="114300" distR="114300" simplePos="0" relativeHeight="251666432" behindDoc="1" locked="0" layoutInCell="1" allowOverlap="1" wp14:anchorId="011F5335" wp14:editId="29C7CBBB">
+            <wp:simplePos x="0" y="0"/>
+            <wp:positionH relativeFrom="column">
+              <wp:posOffset>465455</wp:posOffset>
+            </wp:positionH>
+            <wp:positionV relativeFrom="paragraph">
+              <wp:posOffset>775970</wp:posOffset>
+            </wp:positionV>
+            <wp:extent cx="4761230" cy="2337435"/>
+            <wp:effectExtent l="0" t="0" r="0" b="0"/>
+            <wp:wrapTopAndBottom/>
+            <wp:docPr id="6" name="Picture 6"/>
+            <wp:cNvGraphicFramePr>
+              <a:graphicFrameLocks xmlns:a="http://schemas.openxmlformats.org/drawingml/2006/main" noChangeAspect="1"/>
+            </wp:cNvGraphicFramePr>
+            <a:graphic xmlns:a="http://schemas.openxmlformats.org/drawingml/2006/main">
+              <a:graphicData uri="http://schemas.openxmlformats.org/drawingml/2006/picture">
+                <pic:pic xmlns:pic="http://schemas.openxmlformats.org/drawingml/2006/picture">
+                  <pic:nvPicPr>
+                    <pic:cNvPr id="0" name=""/>
+                    <pic:cNvPicPr/>
+                  </pic:nvPicPr>
+                  <pic:blipFill rotWithShape="1">
+                    <a:blip r:embed="rId12">
+                      <a:extLst>
+                        <a:ext uri="{28A0092B-C50C-407E-A947-70E740481C1C}">
+                          <a14:useLocalDpi xmlns:a14="http://schemas.microsoft.com/office/drawing/2010/main" val="0"/>
+                        </a:ext>
+                      </a:extLst>
+                    </a:blip>
+                    <a:srcRect l="3016" t="9296" r="13725" b="18620"/>
+                    <a:stretch/>
+                  </pic:blipFill>
+                  <pic:spPr bwMode="auto">
+                    <a:xfrm>
+                      <a:off x="0" y="0"/>
+                      <a:ext cx="4761230" cy="2337435"/>
+                    </a:xfrm>
+                    <a:prstGeom prst="rect">
+                      <a:avLst/>
+                    </a:prstGeom>
+                    <a:ln>
+                      <a:noFill/>
+                    </a:ln>
+                    <a:extLst>
+                      <a:ext uri="{53640926-AAD7-44D8-BBD7-CCE9431645EC}">
+                        <a14:shadowObscured xmlns:a14="http://schemas.microsoft.com/office/drawing/2010/main"/>
+                      </a:ext>
+                    </a:extLst>
+                  </pic:spPr>
+                </pic:pic>
+              </a:graphicData>
+            </a:graphic>
+            <wp14:sizeRelH relativeFrom="page">
+              <wp14:pctWidth>0</wp14:pctWidth>
+            </wp14:sizeRelH>
+            <wp14:sizeRelV relativeFrom="page">
+              <wp14:pctHeight>0</wp14:pctHeight>
+            </wp14:sizeRelV>
+          </wp:anchor>
+        </w:drawing>
+      </w:r>
+      <w:r>
+        <w:t xml:space="preserve">alongside the white wall, the rectangle results </w:t>
       </w:r>
       <w:proofErr w:type="gramStart"/>
       <w:r>
@@ -887,57 +1483,55 @@
         </w:tabs>
       </w:pPr>
       <w:r>
-        <w:t xml:space="preserve">To calculate the heading, XNA’s vector mathematics library is used. Fifty equally spaced reference points are stored (one for each degree of the </w:t>
+        <w:t>To calculate the heading, XNA’s vector mathematics library is used. Fifty equally spaced reference points are stored (one for each degree of the Rovio’s 50</w:t>
+      </w:r>
+      <w:r>
+        <w:rPr>
+          <w:rStyle w:val="st"/>
+        </w:rPr>
+        <w:t>° field of vision)</w:t>
+      </w:r>
+      <w:r>
+        <w:t>, and how many reference points lie on each wall are counted. A cumulative vector stores</w:t>
+      </w:r>
+      <w:r>
+        <w:t xml:space="preserve"> a vector for each reference point, which is relative to north based on which wall the reference point lies. At an angle of 65</w:t>
+      </w:r>
+      <w:r>
+        <w:rPr>
+          <w:rStyle w:val="st"/>
+        </w:rPr>
+        <w:t>°</w:t>
+      </w:r>
+      <w:r>
+        <w:t xml:space="preserve"> (assuming </w:t>
+      </w:r>
+      <w:r>
+        <w:lastRenderedPageBreak/>
+        <w:t>north as 0</w:t>
+      </w:r>
+      <w:r>
+        <w:rPr>
+          <w:rStyle w:val="st"/>
+        </w:rPr>
+        <w:t>°)</w:t>
+      </w:r>
+      <w:r>
+        <w:t>, one third of the fifty reference points will lie on the north wall and the remaining two thirds will lie on the east wall. The vector stored for a north reference point will be 0, -1 (as north is –Y and south is +Y) and the east vector will be -1, 0 (a from an east facing position, north lies at -1 along the X axis). The vectors are rotated depending on where they lie in the field of view (from -25 to +25) all the vectors are cumulatively added. The resulting vector is then normalised, and the inverse tangent of the normalised vector provides the heading in radians</w:t>
+      </w:r>
+      <w:r>
+        <w:t xml:space="preserve"> (</w:t>
       </w:r>
       <w:proofErr w:type="spellStart"/>
       <w:r>
-        <w:t>Rovio’s</w:t>
+        <w:t>Riemer’s</w:t>
       </w:r>
       <w:proofErr w:type="spellEnd"/>
       <w:r>
-        <w:t xml:space="preserve"> 50</w:t>
-      </w:r>
-      <w:r>
-        <w:rPr>
-          <w:rStyle w:val="st"/>
-        </w:rPr>
-        <w:t>° field of vision)</w:t>
-      </w:r>
-      <w:r>
-        <w:t>, and how many reference points lie on each wall are counted. A cumulative vector stores</w:t>
-      </w:r>
-      <w:r>
-        <w:t xml:space="preserve"> a vector for each reference point, which is relative to north based on which wall the reference point lies. At an angle of 65</w:t>
-      </w:r>
-      <w:r>
-        <w:rPr>
-          <w:rStyle w:val="st"/>
-        </w:rPr>
-        <w:t>°</w:t>
-      </w:r>
-      <w:r>
-        <w:t xml:space="preserve"> (assuming north as 0</w:t>
-      </w:r>
-      <w:r>
-        <w:rPr>
-          <w:rStyle w:val="st"/>
-        </w:rPr>
-        <w:t>°)</w:t>
-      </w:r>
-      <w:r>
-        <w:t xml:space="preserve">, one third of the fifty reference points will lie on the north wall and the remaining two </w:t>
-      </w:r>
-      <w:r>
-        <w:lastRenderedPageBreak/>
-        <w:t xml:space="preserve">thirds will lie on the east wall. The vector stored for a north reference point will be 0, -1 (as north is –Y and south is +Y) and the east vector will be -1, 0 (a from an east facing position, north lies at </w:t>
-      </w:r>
-      <w:proofErr w:type="gramStart"/>
-      <w:r>
-        <w:t>-1</w:t>
-      </w:r>
-      <w:proofErr w:type="gramEnd"/>
-      <w:r>
-        <w:t xml:space="preserve"> along the X axis). The vectors are rotated depending on where they lie in the field of view (from -25 to +25) all the vectors are cumulatively added. The resulting vector is then normalised, and the inverse tangent of the normalised vector provides the heading in radians. </w:t>
+        <w:t>, 2011)</w:t>
+      </w:r>
+      <w:r>
+        <w:t xml:space="preserve">. </w:t>
       </w:r>
     </w:p>
     <w:p>
@@ -950,37 +1544,19 @@
         <w:t xml:space="preserve">Noise has a large effect on the result of the wall distance and heading angle. </w:t>
       </w:r>
       <w:r>
-        <w:t xml:space="preserve">Use of linear interpolation reduces the error for both of these values. The final position </w:t>
-      </w:r>
-      <w:proofErr w:type="gramStart"/>
-      <w:r>
-        <w:t>is also updated</w:t>
-      </w:r>
-      <w:proofErr w:type="gramEnd"/>
-      <w:r>
-        <w:t xml:space="preserve"> with use of linear interpolation.</w:t>
+        <w:t>Use of linear interpolation reduces the error for both of these values. The final position is also updated with use of linear interpolation.</w:t>
       </w:r>
     </w:p>
     <w:p>
       <w:pPr>
         <w:pStyle w:val="Heading2"/>
       </w:pPr>
-      <w:proofErr w:type="spellStart"/>
-      <w:r>
-        <w:t>Bayes</w:t>
-      </w:r>
-      <w:proofErr w:type="spellEnd"/>
-      <w:r>
-        <w:t xml:space="preserve"> Filter</w:t>
-      </w:r>
-      <w:r>
-        <w:t xml:space="preserve"> and A* </w:t>
-      </w:r>
-      <w:proofErr w:type="spellStart"/>
-      <w:r>
-        <w:t>Pathfinding</w:t>
-      </w:r>
-      <w:proofErr w:type="spellEnd"/>
+      <w:r>
+        <w:t>Bayes Filter</w:t>
+      </w:r>
+      <w:r>
+        <w:t xml:space="preserve"> and A* Pathfinding</w:t>
+      </w:r>
     </w:p>
     <w:p>
       <w:pPr>
@@ -991,13 +1567,8 @@
       <w:r>
         <w:t xml:space="preserve">Bayesian filtering is a method of probabilistic estimation, comparing a newly calculated probability to the last calculated probability, and weighing those values against the accuracy of the map and sensors. </w:t>
       </w:r>
-      <w:proofErr w:type="spellStart"/>
-      <w:r>
-        <w:t>Bayes</w:t>
-      </w:r>
-      <w:proofErr w:type="spellEnd"/>
-      <w:r>
-        <w:t xml:space="preserve"> filtering initialises values to 0.5 (on a scale of 0 to 1, making the initial value equally probable and improbable.</w:t>
+      <w:r>
+        <w:t>Bayes filtering initialises values to 0.5 (on a scale of 0 to 1, making the initial value equally probable and improbable.</w:t>
       </w:r>
     </w:p>
     <w:p>
@@ -1020,6 +1591,74 @@
         </w:rPr>
       </w:pPr>
       <w:r>
+        <w:rPr>
+          <w:noProof/>
+          <w:lang w:eastAsia="en-GB"/>
+        </w:rPr>
+        <w:drawing>
+          <wp:anchor distT="0" distB="0" distL="114300" distR="114300" simplePos="0" relativeHeight="251670528" behindDoc="0" locked="0" layoutInCell="1" allowOverlap="1" wp14:anchorId="472F93C3" wp14:editId="07447569">
+            <wp:simplePos x="0" y="0"/>
+            <wp:positionH relativeFrom="column">
+              <wp:posOffset>539750</wp:posOffset>
+            </wp:positionH>
+            <wp:positionV relativeFrom="paragraph">
+              <wp:posOffset>1169035</wp:posOffset>
+            </wp:positionV>
+            <wp:extent cx="4787265" cy="2303145"/>
+            <wp:effectExtent l="0" t="0" r="0" b="0"/>
+            <wp:wrapTopAndBottom/>
+            <wp:docPr id="15" name="Picture 15"/>
+            <wp:cNvGraphicFramePr>
+              <a:graphicFrameLocks xmlns:a="http://schemas.openxmlformats.org/drawingml/2006/main" noChangeAspect="1"/>
+            </wp:cNvGraphicFramePr>
+            <a:graphic xmlns:a="http://schemas.openxmlformats.org/drawingml/2006/main">
+              <a:graphicData uri="http://schemas.openxmlformats.org/drawingml/2006/picture">
+                <pic:pic xmlns:pic="http://schemas.openxmlformats.org/drawingml/2006/picture">
+                  <pic:nvPicPr>
+                    <pic:cNvPr id="0" name=""/>
+                    <pic:cNvPicPr/>
+                  </pic:nvPicPr>
+                  <pic:blipFill rotWithShape="1">
+                    <a:blip r:embed="rId13">
+                      <a:extLst>
+                        <a:ext uri="{28A0092B-C50C-407E-A947-70E740481C1C}">
+                          <a14:useLocalDpi xmlns:a14="http://schemas.microsoft.com/office/drawing/2010/main" val="0"/>
+                        </a:ext>
+                      </a:extLst>
+                    </a:blip>
+                    <a:srcRect l="2861" t="10372" r="13424" b="18602"/>
+                    <a:stretch/>
+                  </pic:blipFill>
+                  <pic:spPr bwMode="auto">
+                    <a:xfrm>
+                      <a:off x="0" y="0"/>
+                      <a:ext cx="4787265" cy="2303145"/>
+                    </a:xfrm>
+                    <a:prstGeom prst="rect">
+                      <a:avLst/>
+                    </a:prstGeom>
+                    <a:ln>
+                      <a:noFill/>
+                    </a:ln>
+                    <a:extLst>
+                      <a:ext uri="{53640926-AAD7-44D8-BBD7-CCE9431645EC}">
+                        <a14:shadowObscured xmlns:a14="http://schemas.microsoft.com/office/drawing/2010/main"/>
+                      </a:ext>
+                    </a:extLst>
+                  </pic:spPr>
+                </pic:pic>
+              </a:graphicData>
+            </a:graphic>
+            <wp14:sizeRelH relativeFrom="page">
+              <wp14:pctWidth>0</wp14:pctWidth>
+            </wp14:sizeRelH>
+            <wp14:sizeRelV relativeFrom="page">
+              <wp14:pctHeight>0</wp14:pctHeight>
+            </wp14:sizeRelV>
+          </wp:anchor>
+        </w:drawing>
+      </w:r>
+      <w:r>
         <w:t xml:space="preserve">Probability can only change for </w:t>
       </w:r>
       <w:r>
@@ -1044,61 +1683,52 @@
           <w:rStyle w:val="st"/>
         </w:rPr>
       </w:pPr>
-      <w:proofErr w:type="spellStart"/>
-      <w:r>
-        <w:rPr>
-          <w:rStyle w:val="st"/>
-        </w:rPr>
-        <w:t>Pathfinding</w:t>
-      </w:r>
-      <w:proofErr w:type="spellEnd"/>
-      <w:r>
-        <w:rPr>
-          <w:rStyle w:val="st"/>
-        </w:rPr>
-        <w:t xml:space="preserve"> is implemented using the A* algorithm, chosen over </w:t>
-      </w:r>
-      <w:proofErr w:type="spellStart"/>
-      <w:r>
-        <w:rPr>
-          <w:rStyle w:val="st"/>
-        </w:rPr>
-        <w:t>Djikstra’s</w:t>
-      </w:r>
-      <w:proofErr w:type="spellEnd"/>
-      <w:r>
-        <w:rPr>
-          <w:rStyle w:val="st"/>
-        </w:rPr>
-        <w:t xml:space="preserve"> algorithm for its increased efficiency, which is important given that the path is subject to frequent change. The decision of destination is the highest probability cell on the ‘prey’ </w:t>
-      </w:r>
-      <w:proofErr w:type="spellStart"/>
-      <w:r>
-        <w:rPr>
-          <w:rStyle w:val="st"/>
-        </w:rPr>
-        <w:t>Bayes</w:t>
-      </w:r>
-      <w:proofErr w:type="spellEnd"/>
-      <w:r>
-        <w:rPr>
-          <w:rStyle w:val="st"/>
-        </w:rPr>
-        <w:t xml:space="preserve"> map, past the aforementioned threshold. Addition to the algorithm’s closed list is with cells displaying a probability passing a threshold on the ‘obstacle’ </w:t>
-      </w:r>
-      <w:proofErr w:type="spellStart"/>
-      <w:r>
-        <w:rPr>
-          <w:rStyle w:val="st"/>
-        </w:rPr>
-        <w:t>Bayes</w:t>
-      </w:r>
-      <w:proofErr w:type="spellEnd"/>
-      <w:r>
-        <w:rPr>
-          <w:rStyle w:val="st"/>
-        </w:rPr>
-        <w:t xml:space="preserve"> map.</w:t>
+      <w:r>
+        <w:rPr>
+          <w:noProof/>
+        </w:rPr>
+        <w:pict>
+          <v:shape id="_x0000_s1037" type="#_x0000_t202" style="position:absolute;margin-left:42.5pt;margin-top:190.7pt;width:376.95pt;height:22.3pt;z-index:251672576;mso-position-horizontal-relative:text;mso-position-vertical-relative:text" stroked="f">
+            <v:textbox style="mso-next-textbox:#_x0000_s1037" inset="0,0,0,0">
+              <w:txbxContent>
+                <w:p>
+                  <w:pPr>
+                    <w:pStyle w:val="Caption"/>
+                    <w:jc w:val="center"/>
+                    <w:rPr>
+                      <w:noProof/>
+                    </w:rPr>
+                  </w:pPr>
+                  <w:r>
+                    <w:t xml:space="preserve">Figure </w:t>
+                  </w:r>
+                  <w:r>
+                    <w:fldChar w:fldCharType="begin"/>
+                  </w:r>
+                  <w:r>
+                    <w:instrText xml:space="preserve"> SEQ Figure \* ARABIC </w:instrText>
+                  </w:r>
+                  <w:r>
+                    <w:fldChar w:fldCharType="separate"/>
+                  </w:r>
+                  <w:r>
+                    <w:rPr>
+                      <w:noProof/>
+                    </w:rPr>
+                    <w:t>6</w:t>
+                  </w:r>
+                  <w:r>
+                    <w:fldChar w:fldCharType="end"/>
+                  </w:r>
+                  <w:r>
+                    <w:t xml:space="preserve"> - Probabilistic estimation after movement.</w:t>
+                  </w:r>
+                </w:p>
+              </w:txbxContent>
+            </v:textbox>
+            <w10:wrap type="topAndBottom"/>
+          </v:shape>
+        </w:pict>
       </w:r>
     </w:p>
     <w:p>
@@ -1112,8 +1742,244 @@
       </w:pPr>
       <w:r>
         <w:rPr>
+          <w:noProof/>
+          <w:lang w:eastAsia="en-GB"/>
+        </w:rPr>
+        <w:lastRenderedPageBreak/>
+        <w:drawing>
+          <wp:anchor distT="0" distB="0" distL="114300" distR="114300" simplePos="0" relativeHeight="251673600" behindDoc="1" locked="0" layoutInCell="1" allowOverlap="1" wp14:anchorId="65EFCFD2" wp14:editId="3C048714">
+            <wp:simplePos x="0" y="0"/>
+            <wp:positionH relativeFrom="column">
+              <wp:posOffset>2855595</wp:posOffset>
+            </wp:positionH>
+            <wp:positionV relativeFrom="paragraph">
+              <wp:posOffset>1061720</wp:posOffset>
+            </wp:positionV>
+            <wp:extent cx="2719705" cy="1336675"/>
+            <wp:effectExtent l="0" t="0" r="0" b="0"/>
+            <wp:wrapTight wrapText="bothSides">
+              <wp:wrapPolygon edited="0">
+                <wp:start x="0" y="0"/>
+                <wp:lineTo x="0" y="21241"/>
+                <wp:lineTo x="21484" y="21241"/>
+                <wp:lineTo x="21484" y="0"/>
+                <wp:lineTo x="0" y="0"/>
+              </wp:wrapPolygon>
+            </wp:wrapTight>
+            <wp:docPr id="11" name="Picture 11"/>
+            <wp:cNvGraphicFramePr>
+              <a:graphicFrameLocks xmlns:a="http://schemas.openxmlformats.org/drawingml/2006/main" noChangeAspect="1"/>
+            </wp:cNvGraphicFramePr>
+            <a:graphic xmlns:a="http://schemas.openxmlformats.org/drawingml/2006/main">
+              <a:graphicData uri="http://schemas.openxmlformats.org/drawingml/2006/picture">
+                <pic:pic xmlns:pic="http://schemas.openxmlformats.org/drawingml/2006/picture">
+                  <pic:nvPicPr>
+                    <pic:cNvPr id="0" name=""/>
+                    <pic:cNvPicPr/>
+                  </pic:nvPicPr>
+                  <pic:blipFill rotWithShape="1">
+                    <a:blip r:embed="rId14">
+                      <a:extLst>
+                        <a:ext uri="{28A0092B-C50C-407E-A947-70E740481C1C}">
+                          <a14:useLocalDpi xmlns:a14="http://schemas.microsoft.com/office/drawing/2010/main" val="0"/>
+                        </a:ext>
+                      </a:extLst>
+                    </a:blip>
+                    <a:srcRect l="3012" t="9512" r="15512" b="18201"/>
+                    <a:stretch/>
+                  </pic:blipFill>
+                  <pic:spPr bwMode="auto">
+                    <a:xfrm>
+                      <a:off x="0" y="0"/>
+                      <a:ext cx="2719705" cy="1336675"/>
+                    </a:xfrm>
+                    <a:prstGeom prst="rect">
+                      <a:avLst/>
+                    </a:prstGeom>
+                    <a:ln>
+                      <a:noFill/>
+                    </a:ln>
+                    <a:extLst>
+                      <a:ext uri="{53640926-AAD7-44D8-BBD7-CCE9431645EC}">
+                        <a14:shadowObscured xmlns:a14="http://schemas.microsoft.com/office/drawing/2010/main"/>
+                      </a:ext>
+                    </a:extLst>
+                  </pic:spPr>
+                </pic:pic>
+              </a:graphicData>
+            </a:graphic>
+            <wp14:sizeRelH relativeFrom="page">
+              <wp14:pctWidth>0</wp14:pctWidth>
+            </wp14:sizeRelH>
+            <wp14:sizeRelV relativeFrom="page">
+              <wp14:pctHeight>0</wp14:pctHeight>
+            </wp14:sizeRelV>
+          </wp:anchor>
+        </w:drawing>
+      </w:r>
+      <w:r>
+        <w:rPr>
+          <w:noProof/>
+          <w:lang w:eastAsia="en-GB"/>
+        </w:rPr>
+        <w:drawing>
+          <wp:anchor distT="0" distB="0" distL="114300" distR="114300" simplePos="0" relativeHeight="251674624" behindDoc="1" locked="0" layoutInCell="1" allowOverlap="1" wp14:anchorId="173A3B2D" wp14:editId="2FFCDC7B">
+            <wp:simplePos x="0" y="0"/>
+            <wp:positionH relativeFrom="column">
+              <wp:posOffset>-43815</wp:posOffset>
+            </wp:positionH>
+            <wp:positionV relativeFrom="paragraph">
+              <wp:posOffset>1056640</wp:posOffset>
+            </wp:positionV>
+            <wp:extent cx="2750820" cy="1336675"/>
+            <wp:effectExtent l="0" t="0" r="0" b="0"/>
+            <wp:wrapTight wrapText="bothSides">
+              <wp:wrapPolygon edited="0">
+                <wp:start x="0" y="0"/>
+                <wp:lineTo x="0" y="21241"/>
+                <wp:lineTo x="21391" y="21241"/>
+                <wp:lineTo x="21391" y="0"/>
+                <wp:lineTo x="0" y="0"/>
+              </wp:wrapPolygon>
+            </wp:wrapTight>
+            <wp:docPr id="10" name="Picture 10"/>
+            <wp:cNvGraphicFramePr>
+              <a:graphicFrameLocks xmlns:a="http://schemas.openxmlformats.org/drawingml/2006/main" noChangeAspect="1"/>
+            </wp:cNvGraphicFramePr>
+            <a:graphic xmlns:a="http://schemas.openxmlformats.org/drawingml/2006/main">
+              <a:graphicData uri="http://schemas.openxmlformats.org/drawingml/2006/picture">
+                <pic:pic xmlns:pic="http://schemas.openxmlformats.org/drawingml/2006/picture">
+                  <pic:nvPicPr>
+                    <pic:cNvPr id="0" name=""/>
+                    <pic:cNvPicPr/>
+                  </pic:nvPicPr>
+                  <pic:blipFill rotWithShape="1">
+                    <a:blip r:embed="rId15">
+                      <a:extLst>
+                        <a:ext uri="{28A0092B-C50C-407E-A947-70E740481C1C}">
+                          <a14:useLocalDpi xmlns:a14="http://schemas.microsoft.com/office/drawing/2010/main" val="0"/>
+                        </a:ext>
+                      </a:extLst>
+                    </a:blip>
+                    <a:srcRect l="2861" t="9783" r="15663" b="18744"/>
+                    <a:stretch/>
+                  </pic:blipFill>
+                  <pic:spPr bwMode="auto">
+                    <a:xfrm>
+                      <a:off x="0" y="0"/>
+                      <a:ext cx="2750820" cy="1336675"/>
+                    </a:xfrm>
+                    <a:prstGeom prst="rect">
+                      <a:avLst/>
+                    </a:prstGeom>
+                    <a:ln>
+                      <a:noFill/>
+                    </a:ln>
+                    <a:extLst>
+                      <a:ext uri="{53640926-AAD7-44D8-BBD7-CCE9431645EC}">
+                        <a14:shadowObscured xmlns:a14="http://schemas.microsoft.com/office/drawing/2010/main"/>
+                      </a:ext>
+                    </a:extLst>
+                  </pic:spPr>
+                </pic:pic>
+              </a:graphicData>
+            </a:graphic>
+            <wp14:sizeRelH relativeFrom="page">
+              <wp14:pctWidth>0</wp14:pctWidth>
+            </wp14:sizeRelH>
+            <wp14:sizeRelV relativeFrom="page">
+              <wp14:pctHeight>0</wp14:pctHeight>
+            </wp14:sizeRelV>
+          </wp:anchor>
+        </w:drawing>
+      </w:r>
+      <w:proofErr w:type="spellStart"/>
+      <w:r>
+        <w:rPr>
           <w:rStyle w:val="st"/>
         </w:rPr>
+        <w:t>Pathfinding</w:t>
+      </w:r>
+      <w:proofErr w:type="spellEnd"/>
+      <w:r>
+        <w:rPr>
+          <w:rStyle w:val="st"/>
+        </w:rPr>
+        <w:t xml:space="preserve"> is implemented using the A* algorithm, chosen over Djikstra’s algorithm for its increased efficiency, which is important given that the path is subject to frequent change. The decision of destination is the highest probability cell on the ‘prey’ Bayes map, past the aforementioned threshold. Addition to the algorithm’s closed list is with cells displaying a probability passing a threshold on the ‘obstacle’ Bayes map.</w:t>
+      </w:r>
+    </w:p>
+    <w:p>
+      <w:pPr>
+        <w:tabs>
+          <w:tab w:val="center" w:pos="4513"/>
+        </w:tabs>
+        <w:rPr>
+          <w:rStyle w:val="st"/>
+        </w:rPr>
+      </w:pPr>
+      <w:r>
+        <w:rPr>
+          <w:noProof/>
+        </w:rPr>
+        <w:pict>
+          <v:shape id="_x0000_s1038" type="#_x0000_t202" style="position:absolute;margin-left:-3.45pt;margin-top:-1.65pt;width:451.75pt;height:21pt;z-index:251676672;mso-position-horizontal-relative:text;mso-position-vertical-relative:text" wrapcoords="-75 0 -75 20829 21600 20829 21600 0 -75 0" stroked="f">
+            <v:textbox style="mso-fit-shape-to-text:t" inset="0,0,0,0">
+              <w:txbxContent>
+                <w:p>
+                  <w:pPr>
+                    <w:pStyle w:val="Caption"/>
+                    <w:jc w:val="center"/>
+                    <w:rPr>
+                      <w:noProof/>
+                    </w:rPr>
+                  </w:pPr>
+                  <w:proofErr w:type="gramStart"/>
+                  <w:r>
+                    <w:t xml:space="preserve">Figure </w:t>
+                  </w:r>
+                  <w:proofErr w:type="gramEnd"/>
+                  <w:r>
+                    <w:fldChar w:fldCharType="begin"/>
+                  </w:r>
+                  <w:r>
+                    <w:instrText xml:space="preserve"> SEQ Figure \* ARABIC </w:instrText>
+                  </w:r>
+                  <w:r>
+                    <w:fldChar w:fldCharType="separate"/>
+                  </w:r>
+                  <w:r>
+                    <w:rPr>
+                      <w:noProof/>
+                    </w:rPr>
+                    <w:t>7</w:t>
+                  </w:r>
+                  <w:r>
+                    <w:fldChar w:fldCharType="end"/>
+                  </w:r>
+                  <w:proofErr w:type="gramStart"/>
+                  <w:r>
+                    <w:t xml:space="preserve"> – A* </w:t>
+                  </w:r>
+                  <w:proofErr w:type="spellStart"/>
+                  <w:r>
+                    <w:t>pathfinding</w:t>
+                  </w:r>
+                  <w:proofErr w:type="spellEnd"/>
+                  <w:r>
+                    <w:t xml:space="preserve"> with and without an obstacle in path (without checks to decrease probabilities not in view.</w:t>
+                  </w:r>
+                  <w:proofErr w:type="gramEnd"/>
+                </w:p>
+              </w:txbxContent>
+            </v:textbox>
+            <w10:wrap type="tight"/>
+          </v:shape>
+        </w:pict>
+      </w:r>
+      <w:r>
+        <w:rPr>
+          <w:rStyle w:val="st"/>
+        </w:rPr>
         <w:t>When</w:t>
       </w:r>
       <w:r>
@@ -1126,143 +1992,231 @@
         <w:rPr>
           <w:rStyle w:val="st"/>
         </w:rPr>
-        <w:t xml:space="preserve">the system knows that the </w:t>
+        <w:t xml:space="preserve">the system knows that the Rovio’s path </w:t>
+      </w:r>
+      <w:proofErr w:type="gramStart"/>
+      <w:r>
+        <w:rPr>
+          <w:rStyle w:val="st"/>
+        </w:rPr>
+        <w:t>is obscured</w:t>
+      </w:r>
+      <w:proofErr w:type="gramEnd"/>
+      <w:r>
+        <w:rPr>
+          <w:rStyle w:val="st"/>
+        </w:rPr>
+        <w:t xml:space="preserve">. This can present problems for probabilistic estimation if a destination is set based on the detected position of the prey and then temporarily obscured (since cells behind the obstacle appear ‘in view’ and probability decreases regardless of their content). To compensate for this, alteration of the viewing cone happens when an obstacle is in view. Points of the viewing cone are added at points on an obstacle, as seen in figure X. The viewing cone is stored as a points array and only cells lying within the viewing cone </w:t>
+      </w:r>
+      <w:proofErr w:type="gramStart"/>
+      <w:r>
+        <w:rPr>
+          <w:rStyle w:val="st"/>
+        </w:rPr>
+        <w:t>are checked</w:t>
+      </w:r>
+      <w:proofErr w:type="gramEnd"/>
+      <w:r>
+        <w:rPr>
+          <w:rStyle w:val="st"/>
+        </w:rPr>
+        <w:t xml:space="preserve"> using a method to check if a point lies in an array of points</w:t>
+      </w:r>
+      <w:r>
+        <w:rPr>
+          <w:rStyle w:val="st"/>
+        </w:rPr>
+        <w:t xml:space="preserve"> (Windows Dev </w:t>
       </w:r>
       <w:proofErr w:type="spellStart"/>
       <w:r>
         <w:rPr>
           <w:rStyle w:val="st"/>
         </w:rPr>
-        <w:t>Rovio’s</w:t>
+        <w:t>Center</w:t>
       </w:r>
       <w:proofErr w:type="spellEnd"/>
       <w:r>
         <w:rPr>
           <w:rStyle w:val="st"/>
         </w:rPr>
-        <w:t xml:space="preserve"> path </w:t>
-      </w:r>
-      <w:proofErr w:type="gramStart"/>
-      <w:r>
+        <w:t>, 2007).</w:t>
+      </w:r>
+    </w:p>
+    <w:p>
+      <w:pPr>
+        <w:tabs>
+          <w:tab w:val="center" w:pos="4513"/>
+        </w:tabs>
         <w:rPr>
           <w:rStyle w:val="st"/>
         </w:rPr>
-        <w:t>is obscured</w:t>
-      </w:r>
-      <w:proofErr w:type="gramEnd"/>
-      <w:r>
+      </w:pPr>
+      <w:r>
+        <w:rPr>
+          <w:noProof/>
+        </w:rPr>
+        <w:lastRenderedPageBreak/>
+        <w:pict>
+          <v:shape id="_x0000_s1039" type="#_x0000_t202" style="position:absolute;margin-left:39.35pt;margin-top:186.5pt;width:376.3pt;height:.05pt;z-index:251679744;mso-position-horizontal-relative:text;mso-position-vertical-relative:text" stroked="f">
+            <v:textbox style="mso-next-textbox:#_x0000_s1039;mso-fit-shape-to-text:t" inset="0,0,0,0">
+              <w:txbxContent>
+                <w:p>
+                  <w:pPr>
+                    <w:pStyle w:val="Caption"/>
+                    <w:jc w:val="center"/>
+                    <w:rPr>
+                      <w:noProof/>
+                    </w:rPr>
+                  </w:pPr>
+                  <w:proofErr w:type="gramStart"/>
+                  <w:r>
+                    <w:t xml:space="preserve">Figure </w:t>
+                  </w:r>
+                  <w:r>
+                    <w:fldChar w:fldCharType="begin"/>
+                  </w:r>
+                  <w:r>
+                    <w:instrText xml:space="preserve"> SEQ Figure \* ARABIC </w:instrText>
+                  </w:r>
+                  <w:r>
+                    <w:fldChar w:fldCharType="separate"/>
+                  </w:r>
+                  <w:r>
+                    <w:rPr>
+                      <w:noProof/>
+                    </w:rPr>
+                    <w:t>8</w:t>
+                  </w:r>
+                  <w:r>
+                    <w:fldChar w:fldCharType="end"/>
+                  </w:r>
+                  <w:r>
+                    <w:t xml:space="preserve"> - Altering the viewing cone to remove checks for obscured parts of the field of view.</w:t>
+                  </w:r>
+                  <w:proofErr w:type="gramEnd"/>
+                </w:p>
+              </w:txbxContent>
+            </v:textbox>
+            <w10:wrap type="topAndBottom"/>
+          </v:shape>
+        </w:pict>
+      </w:r>
+      <w:r>
+        <w:rPr>
+          <w:noProof/>
+          <w:lang w:eastAsia="en-GB"/>
+        </w:rPr>
+        <w:drawing>
+          <wp:anchor distT="0" distB="0" distL="114300" distR="114300" simplePos="0" relativeHeight="251677696" behindDoc="0" locked="0" layoutInCell="1" allowOverlap="1" wp14:anchorId="5F497FC8" wp14:editId="21B8151E">
+            <wp:simplePos x="0" y="0"/>
+            <wp:positionH relativeFrom="column">
+              <wp:posOffset>499745</wp:posOffset>
+            </wp:positionH>
+            <wp:positionV relativeFrom="paragraph">
+              <wp:posOffset>0</wp:posOffset>
+            </wp:positionV>
+            <wp:extent cx="4779010" cy="2311400"/>
+            <wp:effectExtent l="0" t="0" r="0" b="0"/>
+            <wp:wrapTopAndBottom/>
+            <wp:docPr id="12" name="Picture 12"/>
+            <wp:cNvGraphicFramePr>
+              <a:graphicFrameLocks xmlns:a="http://schemas.openxmlformats.org/drawingml/2006/main" noChangeAspect="1"/>
+            </wp:cNvGraphicFramePr>
+            <a:graphic xmlns:a="http://schemas.openxmlformats.org/drawingml/2006/main">
+              <a:graphicData uri="http://schemas.openxmlformats.org/drawingml/2006/picture">
+                <pic:pic xmlns:pic="http://schemas.openxmlformats.org/drawingml/2006/picture">
+                  <pic:nvPicPr>
+                    <pic:cNvPr id="0" name=""/>
+                    <pic:cNvPicPr/>
+                  </pic:nvPicPr>
+                  <pic:blipFill rotWithShape="1">
+                    <a:blip r:embed="rId16">
+                      <a:extLst>
+                        <a:ext uri="{28A0092B-C50C-407E-A947-70E740481C1C}">
+                          <a14:useLocalDpi xmlns:a14="http://schemas.microsoft.com/office/drawing/2010/main" val="0"/>
+                        </a:ext>
+                      </a:extLst>
+                    </a:blip>
+                    <a:srcRect l="2564" t="9827" r="13876" b="18886"/>
+                    <a:stretch/>
+                  </pic:blipFill>
+                  <pic:spPr bwMode="auto">
+                    <a:xfrm>
+                      <a:off x="0" y="0"/>
+                      <a:ext cx="4779010" cy="2311400"/>
+                    </a:xfrm>
+                    <a:prstGeom prst="rect">
+                      <a:avLst/>
+                    </a:prstGeom>
+                    <a:ln>
+                      <a:noFill/>
+                    </a:ln>
+                    <a:extLst>
+                      <a:ext uri="{53640926-AAD7-44D8-BBD7-CCE9431645EC}">
+                        <a14:shadowObscured xmlns:a14="http://schemas.microsoft.com/office/drawing/2010/main"/>
+                      </a:ext>
+                    </a:extLst>
+                  </pic:spPr>
+                </pic:pic>
+              </a:graphicData>
+            </a:graphic>
+            <wp14:sizeRelH relativeFrom="page">
+              <wp14:pctWidth>0</wp14:pctWidth>
+            </wp14:sizeRelH>
+            <wp14:sizeRelV relativeFrom="page">
+              <wp14:pctHeight>0</wp14:pctHeight>
+            </wp14:sizeRelV>
+          </wp:anchor>
+        </w:drawing>
+      </w:r>
+    </w:p>
+    <w:p>
+      <w:pPr>
+        <w:pStyle w:val="Heading1"/>
         <w:rPr>
           <w:rStyle w:val="st"/>
         </w:rPr>
-        <w:t xml:space="preserve">. This can present problems for probabilistic estimation if a destination is set based on the detected position of the prey and then temporarily obscured (since cells behind the obstacle appear ‘in view’ and probability decreases regardless of their content). To compensate for this, alteration of the viewing cone happens when an obstacle is in view. Points of the viewing cone </w:t>
-      </w:r>
-      <w:proofErr w:type="gramStart"/>
+      </w:pPr>
       <w:r>
         <w:rPr>
           <w:rStyle w:val="st"/>
         </w:rPr>
-        <w:t>are added</w:t>
-      </w:r>
-      <w:proofErr w:type="gramEnd"/>
-      <w:r>
-        <w:rPr>
-          <w:rStyle w:val="st"/>
-        </w:rPr>
-        <w:t xml:space="preserve"> at points on an obstacle, as seen in figure X. The viewing cone is stored as a points array and only cells lying within the viewing cone </w:t>
-      </w:r>
-      <w:proofErr w:type="gramStart"/>
-      <w:r>
-        <w:rPr>
-          <w:rStyle w:val="st"/>
-        </w:rPr>
-        <w:t>are checked</w:t>
-      </w:r>
-      <w:proofErr w:type="gramEnd"/>
-      <w:r>
-        <w:rPr>
-          <w:rStyle w:val="st"/>
-        </w:rPr>
-        <w:t xml:space="preserve"> using a method to check if a point lies in an array of points</w:t>
-      </w:r>
-      <w:r>
-        <w:rPr>
-          <w:rStyle w:val="st"/>
-        </w:rPr>
-        <w:t xml:space="preserve"> (Windows Dev </w:t>
-      </w:r>
-      <w:proofErr w:type="spellStart"/>
-      <w:r>
-        <w:rPr>
-          <w:rStyle w:val="st"/>
-        </w:rPr>
-        <w:t>Center</w:t>
-      </w:r>
-      <w:proofErr w:type="spellEnd"/>
-      <w:r>
-        <w:rPr>
-          <w:rStyle w:val="st"/>
-        </w:rPr>
-        <w:t>, 2007).</w:t>
-      </w:r>
-    </w:p>
-    <w:p>
-      <w:pPr>
-        <w:pStyle w:val="Heading1"/>
-        <w:rPr>
-          <w:rStyle w:val="st"/>
-        </w:rPr>
-      </w:pPr>
-      <w:r>
-        <w:rPr>
-          <w:rStyle w:val="st"/>
-        </w:rPr>
         <w:t>Testing</w:t>
       </w:r>
     </w:p>
     <w:p>
       <w:r>
-        <w:t xml:space="preserve">Accuracy of measurements taken from the Rovio </w:t>
-      </w:r>
-      <w:proofErr w:type="gramStart"/>
-      <w:r>
-        <w:t>are</w:t>
-      </w:r>
-      <w:proofErr w:type="gramEnd"/>
-      <w:r>
-        <w:t xml:space="preserve"> evaluated so that their reliability can be measured for use of </w:t>
-      </w:r>
-      <w:proofErr w:type="spellStart"/>
-      <w:r>
-        <w:t>Bayes</w:t>
-      </w:r>
-      <w:proofErr w:type="spellEnd"/>
-      <w:r>
-        <w:t xml:space="preserve"> filtering. </w:t>
-      </w:r>
-    </w:p>
-    <w:p>
-      <w:proofErr w:type="gramStart"/>
-      <w:r>
-        <w:lastRenderedPageBreak/>
-        <w:t>Wall distance accuracy.</w:t>
-      </w:r>
-      <w:proofErr w:type="gramEnd"/>
+        <w:t xml:space="preserve">Accuracy of measurements taken from the Rovio are evaluated so that their reliability can be measured for use of Bayes filtering. </w:t>
+      </w:r>
+    </w:p>
+    <w:p>
+      <w:pPr>
+        <w:pStyle w:val="Heading2"/>
+      </w:pPr>
+      <w:r>
+        <w:t>Wall distance accuracy</w:t>
+      </w:r>
+      <w:r>
+        <w:t xml:space="preserve"> from ten readings</w:t>
+      </w:r>
     </w:p>
     <w:tbl>
       <w:tblPr>
         <w:tblStyle w:val="TableGrid"/>
         <w:tblW w:w="0" w:type="auto"/>
-        <w:tblLook w:val="04A0"/>
+        <w:tblInd w:w="250" w:type="dxa"/>
+        <w:tblLook w:val="04A0" w:firstRow="1" w:lastRow="0" w:firstColumn="1" w:lastColumn="0" w:noHBand="0" w:noVBand="1"/>
       </w:tblPr>
       <w:tblGrid>
-        <w:gridCol w:w="3080"/>
+        <w:gridCol w:w="2830"/>
         <w:gridCol w:w="3081"/>
-        <w:gridCol w:w="3081"/>
+        <w:gridCol w:w="2736"/>
       </w:tblGrid>
       <w:tr>
         <w:tc>
           <w:tcPr>
-            <w:tcW w:w="3080" w:type="dxa"/>
+            <w:tcW w:w="2830" w:type="dxa"/>
           </w:tcPr>
           <w:p>
             <w:pPr>
@@ -1298,7 +2252,7 @@
         </w:tc>
         <w:tc>
           <w:tcPr>
-            <w:tcW w:w="3081" w:type="dxa"/>
+            <w:tcW w:w="2736" w:type="dxa"/>
           </w:tcPr>
           <w:p>
             <w:pPr>
@@ -1318,11 +2272,17 @@
       <w:tr>
         <w:tc>
           <w:tcPr>
-            <w:tcW w:w="3080" w:type="dxa"/>
+            <w:tcW w:w="2830" w:type="dxa"/>
           </w:tcPr>
           <w:p>
             <w:r>
-              <w:t>20m</w:t>
+              <w:t>20</w:t>
+            </w:r>
+            <w:r>
+              <w:t>c</w:t>
+            </w:r>
+            <w:r>
+              <w:t>m</w:t>
             </w:r>
           </w:p>
         </w:tc>
@@ -1330,19 +2290,47 @@
           <w:tcPr>
             <w:tcW w:w="3081" w:type="dxa"/>
           </w:tcPr>
-          <w:p/>
+          <w:p>
+            <w:pPr>
+              <w:rPr>
+                <w:rFonts w:ascii="Calibri" w:hAnsi="Calibri"/>
+                <w:color w:val="000000"/>
+              </w:rPr>
+            </w:pPr>
+            <w:r>
+              <w:rPr>
+                <w:rFonts w:ascii="Calibri" w:hAnsi="Calibri"/>
+                <w:color w:val="000000"/>
+              </w:rPr>
+              <w:t>0.3443</w:t>
+            </w:r>
+          </w:p>
         </w:tc>
         <w:tc>
           <w:tcPr>
-            <w:tcW w:w="3081" w:type="dxa"/>
+            <w:tcW w:w="2736" w:type="dxa"/>
           </w:tcPr>
-          <w:p/>
+          <w:p>
+            <w:pPr>
+              <w:rPr>
+                <w:rFonts w:ascii="Calibri" w:hAnsi="Calibri"/>
+                <w:color w:val="000000"/>
+              </w:rPr>
+            </w:pPr>
+            <w:r>
+              <w:rPr>
+                <w:rFonts w:ascii="Calibri" w:hAnsi="Calibri"/>
+                <w:color w:val="000000"/>
+              </w:rPr>
+              <w:t>0.047495</w:t>
+            </w:r>
+          </w:p>
         </w:tc>
       </w:tr>
       <w:tr>
         <w:tc>
           <w:tcPr>
-            <w:tcW w:w="3080" w:type="dxa"/>
+            <w:tcW w:w="2830" w:type="dxa"/>
           </w:tcPr>
           <w:p>
             <w:r>
@@ -1354,19 +2342,47 @@
           <w:tcPr>
             <w:tcW w:w="3081" w:type="dxa"/>
           </w:tcPr>
-          <w:p/>
+          <w:p>
+            <w:pPr>
+              <w:rPr>
+                <w:rFonts w:ascii="Calibri" w:hAnsi="Calibri"/>
+                <w:color w:val="000000"/>
+              </w:rPr>
+            </w:pPr>
+            <w:r>
+              <w:rPr>
+                <w:rFonts w:ascii="Calibri" w:hAnsi="Calibri"/>
+                <w:color w:val="000000"/>
+              </w:rPr>
+              <w:t>0.5926</w:t>
+            </w:r>
+          </w:p>
         </w:tc>
         <w:tc>
           <w:tcPr>
-            <w:tcW w:w="3081" w:type="dxa"/>
+            <w:tcW w:w="2736" w:type="dxa"/>
           </w:tcPr>
-          <w:p/>
+          <w:p>
+            <w:pPr>
+              <w:rPr>
+                <w:rFonts w:ascii="Calibri" w:hAnsi="Calibri"/>
+                <w:color w:val="000000"/>
+              </w:rPr>
+            </w:pPr>
+            <w:r>
+              <w:rPr>
+                <w:rFonts w:ascii="Calibri" w:hAnsi="Calibri"/>
+                <w:color w:val="000000"/>
+              </w:rPr>
+              <w:t>0.002503</w:t>
+            </w:r>
+          </w:p>
         </w:tc>
       </w:tr>
       <w:tr>
         <w:tc>
           <w:tcPr>
-            <w:tcW w:w="3080" w:type="dxa"/>
+            <w:tcW w:w="2830" w:type="dxa"/>
           </w:tcPr>
           <w:p>
             <w:r>
@@ -1378,23 +2394,54 @@
           <w:tcPr>
             <w:tcW w:w="3081" w:type="dxa"/>
           </w:tcPr>
-          <w:p/>
+          <w:p>
+            <w:pPr>
+              <w:rPr>
+                <w:rFonts w:ascii="Calibri" w:hAnsi="Calibri"/>
+                <w:color w:val="000000"/>
+              </w:rPr>
+            </w:pPr>
+            <w:r>
+              <w:rPr>
+                <w:rFonts w:ascii="Calibri" w:hAnsi="Calibri"/>
+                <w:color w:val="000000"/>
+              </w:rPr>
+              <w:t>1.2157</w:t>
+            </w:r>
+          </w:p>
         </w:tc>
         <w:tc>
           <w:tcPr>
-            <w:tcW w:w="3081" w:type="dxa"/>
+            <w:tcW w:w="2736" w:type="dxa"/>
           </w:tcPr>
-          <w:p/>
+          <w:p>
+            <w:pPr>
+              <w:rPr>
+                <w:rFonts w:ascii="Calibri" w:hAnsi="Calibri"/>
+                <w:color w:val="000000"/>
+              </w:rPr>
+            </w:pPr>
+            <w:r>
+              <w:rPr>
+                <w:rFonts w:ascii="Calibri" w:hAnsi="Calibri"/>
+                <w:color w:val="000000"/>
+              </w:rPr>
+              <w:t>0.048155</w:t>
+            </w:r>
+          </w:p>
         </w:tc>
       </w:tr>
       <w:tr>
         <w:tc>
           <w:tcPr>
-            <w:tcW w:w="3080" w:type="dxa"/>
+            <w:tcW w:w="2830" w:type="dxa"/>
           </w:tcPr>
           <w:p>
             <w:r>
-              <w:t>200cm</w:t>
+              <w:t>150</w:t>
+            </w:r>
+            <w:r>
+              <w:t>cm</w:t>
             </w:r>
           </w:p>
         </w:tc>
@@ -1402,23 +2449,54 @@
           <w:tcPr>
             <w:tcW w:w="3081" w:type="dxa"/>
           </w:tcPr>
-          <w:p/>
+          <w:p>
+            <w:pPr>
+              <w:rPr>
+                <w:rFonts w:ascii="Calibri" w:hAnsi="Calibri"/>
+                <w:color w:val="000000"/>
+              </w:rPr>
+            </w:pPr>
+            <w:r>
+              <w:rPr>
+                <w:rFonts w:ascii="Calibri" w:hAnsi="Calibri"/>
+                <w:color w:val="000000"/>
+              </w:rPr>
+              <w:t>1.7964</w:t>
+            </w:r>
+          </w:p>
         </w:tc>
         <w:tc>
           <w:tcPr>
-            <w:tcW w:w="3081" w:type="dxa"/>
+            <w:tcW w:w="2736" w:type="dxa"/>
           </w:tcPr>
-          <w:p/>
+          <w:p>
+            <w:pPr>
+              <w:rPr>
+                <w:rFonts w:ascii="Calibri" w:hAnsi="Calibri"/>
+                <w:color w:val="000000"/>
+              </w:rPr>
+            </w:pPr>
+            <w:r>
+              <w:rPr>
+                <w:rFonts w:ascii="Calibri" w:hAnsi="Calibri"/>
+                <w:color w:val="000000"/>
+              </w:rPr>
+              <w:t>0.115749</w:t>
+            </w:r>
+          </w:p>
         </w:tc>
       </w:tr>
       <w:tr>
         <w:tc>
           <w:tcPr>
-            <w:tcW w:w="3080" w:type="dxa"/>
+            <w:tcW w:w="2830" w:type="dxa"/>
           </w:tcPr>
           <w:p>
             <w:r>
-              <w:t>300cm</w:t>
+              <w:t>2</w:t>
+            </w:r>
+            <w:r>
+              <w:t>00cm</w:t>
             </w:r>
           </w:p>
         </w:tc>
@@ -1426,40 +2504,352 @@
           <w:tcPr>
             <w:tcW w:w="3081" w:type="dxa"/>
           </w:tcPr>
-          <w:p/>
+          <w:p>
+            <w:pPr>
+              <w:rPr>
+                <w:rFonts w:ascii="Calibri" w:hAnsi="Calibri"/>
+                <w:color w:val="000000"/>
+              </w:rPr>
+            </w:pPr>
+            <w:r>
+              <w:rPr>
+                <w:rFonts w:ascii="Calibri" w:hAnsi="Calibri"/>
+                <w:color w:val="000000"/>
+              </w:rPr>
+              <w:t>2.301</w:t>
+            </w:r>
+          </w:p>
+        </w:tc>
+        <w:tc>
+          <w:tcPr>
+            <w:tcW w:w="2736" w:type="dxa"/>
+          </w:tcPr>
+          <w:p>
+            <w:pPr>
+              <w:rPr>
+                <w:rFonts w:ascii="Calibri" w:hAnsi="Calibri"/>
+                <w:color w:val="000000"/>
+              </w:rPr>
+            </w:pPr>
+            <w:r>
+              <w:rPr>
+                <w:rFonts w:ascii="Calibri" w:hAnsi="Calibri"/>
+                <w:color w:val="000000"/>
+              </w:rPr>
+              <w:t>0.101045</w:t>
+            </w:r>
+          </w:p>
+        </w:tc>
+      </w:tr>
+    </w:tbl>
+    <w:p>
+      <w:r>
+        <w:br/>
+        <w:t xml:space="preserve">Measurements at various differences </w:t>
+      </w:r>
+      <w:proofErr w:type="gramStart"/>
+      <w:r>
+        <w:t>were taken</w:t>
+      </w:r>
+      <w:proofErr w:type="gramEnd"/>
+      <w:r>
+        <w:t xml:space="preserve"> to judge the accuracy and reliability of results. Interestin</w:t>
+      </w:r>
+      <w:r>
+        <w:t>gly, the closest distance</w:t>
+      </w:r>
+      <w:r>
+        <w:t xml:space="preserve"> was </w:t>
+      </w:r>
+      <w:proofErr w:type="gramStart"/>
+      <w:r>
+        <w:t>not</w:t>
+      </w:r>
+      <w:proofErr w:type="gramEnd"/>
+      <w:r>
+        <w:t xml:space="preserve"> the </w:t>
+      </w:r>
+      <w:proofErr w:type="gramStart"/>
+      <w:r>
+        <w:t>most accurate</w:t>
+      </w:r>
+      <w:proofErr w:type="gramEnd"/>
+      <w:r>
+        <w:t xml:space="preserve"> result</w:t>
+      </w:r>
+      <w:r>
+        <w:t xml:space="preserve">. A probable reason for a more reliable result at 50cm rather than closer is </w:t>
+      </w:r>
+      <w:proofErr w:type="gramStart"/>
+      <w:r>
+        <w:t>because</w:t>
+      </w:r>
+      <w:proofErr w:type="gramEnd"/>
+      <w:r>
+        <w:t xml:space="preserve"> when the Rovio is very close to a wall, it can cast a shadow which affects the readings it takes from the image. </w:t>
+      </w:r>
+      <w:r>
+        <w:t xml:space="preserve">This was not corrected by altering the </w:t>
+      </w:r>
+      <w:proofErr w:type="gramStart"/>
+      <w:r>
+        <w:t>lighting</w:t>
+      </w:r>
+      <w:proofErr w:type="gramEnd"/>
+      <w:r>
+        <w:t xml:space="preserve"> as the best test results are those that most accurately reflect real world occurrences.</w:t>
+      </w:r>
+    </w:p>
+    <w:p>
+      <w:pPr>
+        <w:pStyle w:val="Heading2"/>
+      </w:pPr>
+      <w:r>
+        <w:t>Resolution testing</w:t>
+      </w:r>
+    </w:p>
+    <w:tbl>
+      <w:tblPr>
+        <w:tblStyle w:val="TableGrid"/>
+        <w:tblW w:w="0" w:type="auto"/>
+        <w:tblInd w:w="250" w:type="dxa"/>
+        <w:tblLook w:val="04A0" w:firstRow="1" w:lastRow="0" w:firstColumn="1" w:lastColumn="0" w:noHBand="0" w:noVBand="1"/>
+      </w:tblPr>
+      <w:tblGrid>
+        <w:gridCol w:w="2830"/>
+        <w:gridCol w:w="3081"/>
+        <w:gridCol w:w="2736"/>
+      </w:tblGrid>
+      <w:tr>
+        <w:tc>
+          <w:tcPr>
+            <w:tcW w:w="2830" w:type="dxa"/>
+          </w:tcPr>
+          <w:p>
+            <w:pPr>
+              <w:rPr>
+                <w:b/>
+              </w:rPr>
+            </w:pPr>
+            <w:r>
+              <w:rPr>
+                <w:b/>
+              </w:rPr>
+              <w:t>Resolution</w:t>
+            </w:r>
+          </w:p>
         </w:tc>
         <w:tc>
           <w:tcPr>
             <w:tcW w:w="3081" w:type="dxa"/>
           </w:tcPr>
-          <w:p/>
+          <w:p>
+            <w:pPr>
+              <w:rPr>
+                <w:b/>
+              </w:rPr>
+            </w:pPr>
+            <w:r>
+              <w:rPr>
+                <w:b/>
+              </w:rPr>
+              <w:t>Average loop time</w:t>
+            </w:r>
+          </w:p>
+        </w:tc>
+        <w:tc>
+          <w:tcPr>
+            <w:tcW w:w="2736" w:type="dxa"/>
+          </w:tcPr>
+          <w:p>
+            <w:pPr>
+              <w:rPr>
+                <w:b/>
+              </w:rPr>
+            </w:pPr>
+            <w:r>
+              <w:rPr>
+                <w:b/>
+              </w:rPr>
+              <w:t>Standard deviation</w:t>
+            </w:r>
+          </w:p>
+        </w:tc>
+      </w:tr>
+      <w:tr>
+        <w:tc>
+          <w:tcPr>
+            <w:tcW w:w="2830" w:type="dxa"/>
+          </w:tcPr>
+          <w:p>
+            <w:r>
+              <w:t>352x288 (CIF)</w:t>
+            </w:r>
+          </w:p>
+        </w:tc>
+        <w:tc>
+          <w:tcPr>
+            <w:tcW w:w="3081" w:type="dxa"/>
+          </w:tcPr>
+          <w:p>
+            <w:pPr>
+              <w:rPr>
+                <w:rFonts w:ascii="Calibri" w:hAnsi="Calibri"/>
+                <w:color w:val="000000"/>
+              </w:rPr>
+            </w:pPr>
+            <w:r>
+              <w:rPr>
+                <w:rFonts w:ascii="Calibri" w:hAnsi="Calibri"/>
+                <w:color w:val="000000"/>
+              </w:rPr>
+              <w:t>62.8</w:t>
+            </w:r>
+          </w:p>
+        </w:tc>
+        <w:tc>
+          <w:tcPr>
+            <w:tcW w:w="2736" w:type="dxa"/>
+          </w:tcPr>
+          <w:p>
+            <w:pPr>
+              <w:rPr>
+                <w:rFonts w:ascii="Calibri" w:hAnsi="Calibri"/>
+                <w:color w:val="000000"/>
+              </w:rPr>
+            </w:pPr>
+            <w:r>
+              <w:rPr>
+                <w:rFonts w:ascii="Calibri" w:hAnsi="Calibri"/>
+                <w:color w:val="000000"/>
+              </w:rPr>
+              <w:t>56.99278707</w:t>
+            </w:r>
+          </w:p>
+        </w:tc>
+      </w:tr>
+      <w:tr>
+        <w:tc>
+          <w:tcPr>
+            <w:tcW w:w="2830" w:type="dxa"/>
+          </w:tcPr>
+          <w:p>
+            <w:r>
+              <w:t>640x480 (VGA)</w:t>
+            </w:r>
+          </w:p>
+        </w:tc>
+        <w:tc>
+          <w:tcPr>
+            <w:tcW w:w="3081" w:type="dxa"/>
+          </w:tcPr>
+          <w:p>
+            <w:pPr>
+              <w:rPr>
+                <w:rFonts w:ascii="Calibri" w:hAnsi="Calibri"/>
+                <w:color w:val="000000"/>
+              </w:rPr>
+            </w:pPr>
+            <w:r>
+              <w:rPr>
+                <w:rFonts w:ascii="Calibri" w:hAnsi="Calibri"/>
+                <w:color w:val="000000"/>
+              </w:rPr>
+              <w:t>540.5</w:t>
+            </w:r>
+          </w:p>
+        </w:tc>
+        <w:tc>
+          <w:tcPr>
+            <w:tcW w:w="2736" w:type="dxa"/>
+          </w:tcPr>
+          <w:p>
+            <w:pPr>
+              <w:rPr>
+                <w:rFonts w:ascii="Calibri" w:hAnsi="Calibri"/>
+                <w:color w:val="000000"/>
+              </w:rPr>
+            </w:pPr>
+            <w:r>
+              <w:rPr>
+                <w:rFonts w:ascii="Calibri" w:hAnsi="Calibri"/>
+                <w:color w:val="000000"/>
+              </w:rPr>
+              <w:t>491.5079405</w:t>
+            </w:r>
+          </w:p>
         </w:tc>
       </w:tr>
     </w:tbl>
-    <w:p/>
-    <w:p>
+    <w:p>
+      <w:r>
+        <w:br/>
+        <w:t xml:space="preserve">A higher camera resolution is desirable for higher quality results from image processing, but it </w:t>
+      </w:r>
       <w:proofErr w:type="gramStart"/>
       <w:r>
-        <w:t>Average time per thread loop across a one-minute execution (excluding movement and keyboard input).</w:t>
+        <w:t>was hypothesised</w:t>
       </w:r>
       <w:proofErr w:type="gramEnd"/>
+      <w:r>
+        <w:t xml:space="preserve"> that a higher resolution image would take longer to take from the camera. The two highest resolution camera settings </w:t>
+      </w:r>
+      <w:proofErr w:type="gramStart"/>
+      <w:r>
+        <w:t>were used</w:t>
+      </w:r>
+      <w:proofErr w:type="gramEnd"/>
+      <w:r>
+        <w:t xml:space="preserve"> for testing this. Overall it was shown that </w:t>
+      </w:r>
+      <w:proofErr w:type="gramStart"/>
+      <w:r>
+        <w:t>a the</w:t>
+      </w:r>
+      <w:proofErr w:type="gramEnd"/>
+      <w:r>
+        <w:t xml:space="preserve"> VGA camera image took significantly longer to receive than the lower resolution CIF image, and with a less stable result. CIF image quality is adequate for image processing, so it </w:t>
+      </w:r>
+      <w:proofErr w:type="gramStart"/>
+      <w:r>
+        <w:t>was selected</w:t>
+      </w:r>
+      <w:proofErr w:type="gramEnd"/>
+      <w:r>
+        <w:t xml:space="preserve"> over VGA for the faster capture time.</w:t>
+      </w:r>
+    </w:p>
+    <w:p>
+      <w:pPr>
+        <w:pStyle w:val="Heading2"/>
+      </w:pPr>
+      <w:r>
+        <w:lastRenderedPageBreak/>
+        <w:t>Averag</w:t>
+      </w:r>
+      <w:r>
+        <w:t>e time per thread image loop across ten calls</w:t>
+      </w:r>
     </w:p>
     <w:tbl>
       <w:tblPr>
         <w:tblStyle w:val="TableGrid"/>
-        <w:tblW w:w="0" w:type="auto"/>
-        <w:tblLook w:val="04A0"/>
+        <w:tblW w:w="8647" w:type="dxa"/>
+        <w:tblInd w:w="250" w:type="dxa"/>
+        <w:tblLook w:val="04A0" w:firstRow="1" w:lastRow="0" w:firstColumn="1" w:lastColumn="0" w:noHBand="0" w:noVBand="1"/>
       </w:tblPr>
       <w:tblGrid>
-        <w:gridCol w:w="2310"/>
-        <w:gridCol w:w="2310"/>
-        <w:gridCol w:w="2311"/>
-        <w:gridCol w:w="2311"/>
+        <w:gridCol w:w="2863"/>
+        <w:gridCol w:w="3113"/>
+        <w:gridCol w:w="2671"/>
       </w:tblGrid>
       <w:tr>
+        <w:trPr>
+          <w:trHeight w:val="268"/>
+        </w:trPr>
         <w:tc>
           <w:tcPr>
-            <w:tcW w:w="2310" w:type="dxa"/>
+            <w:tcW w:w="2863" w:type="dxa"/>
           </w:tcPr>
           <w:p>
             <w:pPr>
@@ -1477,7 +2867,7 @@
         </w:tc>
         <w:tc>
           <w:tcPr>
-            <w:tcW w:w="2310" w:type="dxa"/>
+            <w:tcW w:w="3113" w:type="dxa"/>
           </w:tcPr>
           <w:p>
             <w:pPr>
@@ -1495,7 +2885,7 @@
         </w:tc>
         <w:tc>
           <w:tcPr>
-            <w:tcW w:w="2311" w:type="dxa"/>
+            <w:tcW w:w="2671" w:type="dxa"/>
           </w:tcPr>
           <w:p>
             <w:pPr>
@@ -1507,116 +2897,414 @@
               <w:rPr>
                 <w:b/>
               </w:rPr>
-              <w:t>Number of times called</w:t>
+              <w:t>Standard deviation</w:t>
+            </w:r>
+          </w:p>
+        </w:tc>
+      </w:tr>
+      <w:tr>
+        <w:trPr>
+          <w:trHeight w:val="282"/>
+        </w:trPr>
+        <w:tc>
+          <w:tcPr>
+            <w:tcW w:w="2863" w:type="dxa"/>
+          </w:tcPr>
+          <w:p>
+            <w:r>
+              <w:t>Image processing (1)</w:t>
             </w:r>
           </w:p>
         </w:tc>
         <w:tc>
           <w:tcPr>
-            <w:tcW w:w="2311" w:type="dxa"/>
-          </w:tcPr>
-          <w:p/>
-        </w:tc>
-      </w:tr>
-      <w:tr>
-        <w:tc>
-          <w:tcPr>
-            <w:tcW w:w="2310" w:type="dxa"/>
+            <w:tcW w:w="3113" w:type="dxa"/>
           </w:tcPr>
           <w:p>
             <w:r>
-              <w:t>Receiving image</w:t>
+              <w:t>325.6</w:t>
             </w:r>
           </w:p>
         </w:tc>
         <w:tc>
           <w:tcPr>
-            <w:tcW w:w="2310" w:type="dxa"/>
+            <w:tcW w:w="2671" w:type="dxa"/>
           </w:tcPr>
-          <w:p/>
-        </w:tc>
-        <w:tc>
-          <w:tcPr>
-            <w:tcW w:w="2311" w:type="dxa"/>
-          </w:tcPr>
-          <w:p/>
-        </w:tc>
-        <w:tc>
-          <w:tcPr>
-            <w:tcW w:w="2311" w:type="dxa"/>
-          </w:tcPr>
-          <w:p/>
+          <w:p>
+            <w:pPr>
+              <w:rPr>
+                <w:rFonts w:ascii="Calibri" w:hAnsi="Calibri"/>
+                <w:color w:val="000000"/>
+              </w:rPr>
+            </w:pPr>
+            <w:r>
+              <w:rPr>
+                <w:rFonts w:ascii="Calibri" w:hAnsi="Calibri"/>
+                <w:color w:val="000000"/>
+              </w:rPr>
+              <w:t>111.5409242</w:t>
+            </w:r>
+          </w:p>
         </w:tc>
       </w:tr>
       <w:tr>
+        <w:trPr>
+          <w:trHeight w:val="563"/>
+        </w:trPr>
         <w:tc>
           <w:tcPr>
-            <w:tcW w:w="2310" w:type="dxa"/>
+            <w:tcW w:w="2863" w:type="dxa"/>
           </w:tcPr>
           <w:p>
             <w:r>
-              <w:t>Receiving sensor information</w:t>
+              <w:t>Image processing (2)</w:t>
             </w:r>
           </w:p>
         </w:tc>
         <w:tc>
           <w:tcPr>
-            <w:tcW w:w="2310" w:type="dxa"/>
-          </w:tcPr>
-          <w:p/>
-        </w:tc>
-        <w:tc>
-          <w:tcPr>
-            <w:tcW w:w="2311" w:type="dxa"/>
-          </w:tcPr>
-          <w:p/>
-        </w:tc>
-        <w:tc>
-          <w:tcPr>
-            <w:tcW w:w="2311" w:type="dxa"/>
-          </w:tcPr>
-          <w:p/>
-        </w:tc>
-      </w:tr>
-      <w:tr>
-        <w:tc>
-          <w:tcPr>
-            <w:tcW w:w="2310" w:type="dxa"/>
+            <w:tcW w:w="3113" w:type="dxa"/>
           </w:tcPr>
           <w:p>
             <w:r>
-              <w:t>Image analysis</w:t>
+              <w:t>559.4</w:t>
             </w:r>
           </w:p>
         </w:tc>
         <w:tc>
           <w:tcPr>
-            <w:tcW w:w="2310" w:type="dxa"/>
+            <w:tcW w:w="2671" w:type="dxa"/>
           </w:tcPr>
-          <w:p/>
-        </w:tc>
-        <w:tc>
-          <w:tcPr>
-            <w:tcW w:w="2311" w:type="dxa"/>
-          </w:tcPr>
-          <w:p/>
-        </w:tc>
-        <w:tc>
-          <w:tcPr>
-            <w:tcW w:w="2311" w:type="dxa"/>
-          </w:tcPr>
+          <w:p>
+            <w:pPr>
+              <w:rPr>
+                <w:rFonts w:ascii="Calibri" w:hAnsi="Calibri"/>
+                <w:color w:val="000000"/>
+              </w:rPr>
+            </w:pPr>
+            <w:r>
+              <w:rPr>
+                <w:rFonts w:ascii="Calibri" w:hAnsi="Calibri"/>
+                <w:color w:val="000000"/>
+              </w:rPr>
+              <w:t>247.6606998</w:t>
+            </w:r>
+          </w:p>
           <w:p/>
         </w:tc>
       </w:tr>
     </w:tbl>
-    <w:p/>
+    <w:p>
+      <w:r>
+        <w:br/>
+        <w:t xml:space="preserve">Two </w:t>
+      </w:r>
+      <w:proofErr w:type="gramStart"/>
+      <w:r>
+        <w:t>image</w:t>
+      </w:r>
+      <w:proofErr w:type="gramEnd"/>
+      <w:r>
+        <w:t xml:space="preserve"> processing results were obtained: the former is as the only Rovio on the network, and the latter at a time when the network was busy. Observation shows that </w:t>
+      </w:r>
+      <w:proofErr w:type="gramStart"/>
+      <w:r>
+        <w:t>image processing</w:t>
+      </w:r>
+      <w:proofErr w:type="gramEnd"/>
+      <w:r>
+        <w:t xml:space="preserve"> loop takes a longer time to run through when the network is busy rather than when it is free. Although the calculation time is machine-dependent, objects used in the </w:t>
+      </w:r>
+      <w:proofErr w:type="gramStart"/>
+      <w:r>
+        <w:t>image processing</w:t>
+      </w:r>
+      <w:proofErr w:type="gramEnd"/>
+      <w:r>
+        <w:t xml:space="preserve"> loop are within lock regions for safety. With a larger amount of latency, other threads will take a longer amount of time, leading to a longer </w:t>
+      </w:r>
+      <w:proofErr w:type="gramStart"/>
+      <w:r>
+        <w:t>image processing</w:t>
+      </w:r>
+      <w:proofErr w:type="gramEnd"/>
+      <w:r>
+        <w:t xml:space="preserve"> loop. The standard deviation for the higher latency result reflects that the processing time is more unstable</w:t>
+      </w:r>
+      <w:r>
+        <w:t>.</w:t>
+      </w:r>
+    </w:p>
+    <w:p>
+      <w:pPr>
+        <w:pStyle w:val="Heading2"/>
+      </w:pPr>
+      <w:r>
+        <w:t>Image Segmentation</w:t>
+      </w:r>
+    </w:p>
+    <w:p>
+      <w:r>
+        <w:rPr>
+          <w:noProof/>
+          <w:lang w:eastAsia="en-GB"/>
+        </w:rPr>
+        <w:drawing>
+          <wp:anchor distT="0" distB="0" distL="114300" distR="114300" simplePos="0" relativeHeight="251680768" behindDoc="0" locked="0" layoutInCell="1" allowOverlap="1" wp14:anchorId="7D723521" wp14:editId="216D2362">
+            <wp:simplePos x="0" y="0"/>
+            <wp:positionH relativeFrom="column">
+              <wp:posOffset>628015</wp:posOffset>
+            </wp:positionH>
+            <wp:positionV relativeFrom="paragraph">
+              <wp:posOffset>1237615</wp:posOffset>
+            </wp:positionV>
+            <wp:extent cx="4269740" cy="1707515"/>
+            <wp:effectExtent l="209550" t="190500" r="187960" b="178435"/>
+            <wp:wrapTopAndBottom/>
+            <wp:docPr id="5" name="Picture 5"/>
+            <wp:cNvGraphicFramePr>
+              <a:graphicFrameLocks xmlns:a="http://schemas.openxmlformats.org/drawingml/2006/main" noChangeAspect="1"/>
+            </wp:cNvGraphicFramePr>
+            <a:graphic xmlns:a="http://schemas.openxmlformats.org/drawingml/2006/main">
+              <a:graphicData uri="http://schemas.openxmlformats.org/drawingml/2006/picture">
+                <pic:pic xmlns:pic="http://schemas.openxmlformats.org/drawingml/2006/picture">
+                  <pic:nvPicPr>
+                    <pic:cNvPr id="0" name=""/>
+                    <pic:cNvPicPr/>
+                  </pic:nvPicPr>
+                  <pic:blipFill rotWithShape="1">
+                    <a:blip r:embed="rId17">
+                      <a:extLst>
+                        <a:ext uri="{28A0092B-C50C-407E-A947-70E740481C1C}">
+                          <a14:useLocalDpi xmlns:a14="http://schemas.microsoft.com/office/drawing/2010/main" val="0"/>
+                        </a:ext>
+                      </a:extLst>
+                    </a:blip>
+                    <a:srcRect l="2571" t="6971" r="59488" b="66049"/>
+                    <a:stretch/>
+                  </pic:blipFill>
+                  <pic:spPr bwMode="auto">
+                    <a:xfrm>
+                      <a:off x="0" y="0"/>
+                      <a:ext cx="4269740" cy="1707515"/>
+                    </a:xfrm>
+                    <a:prstGeom prst="rect">
+                      <a:avLst/>
+                    </a:prstGeom>
+                    <a:solidFill>
+                      <a:srgbClr val="FFFFFF">
+                        <a:shade val="85000"/>
+                      </a:srgbClr>
+                    </a:solidFill>
+                    <a:ln w="88900" cap="sq">
+                      <a:solidFill>
+                        <a:srgbClr val="FFFFFF"/>
+                      </a:solidFill>
+                      <a:miter lim="800000"/>
+                    </a:ln>
+                    <a:effectLst>
+                      <a:outerShdw blurRad="63500" sx="102000" sy="102000" algn="ctr" rotWithShape="0">
+                        <a:prstClr val="black">
+                          <a:alpha val="40000"/>
+                        </a:prstClr>
+                      </a:outerShdw>
+                    </a:effectLst>
+                    <a:extLst>
+                      <a:ext uri="{53640926-AAD7-44D8-BBD7-CCE9431645EC}">
+                        <a14:shadowObscured xmlns:a14="http://schemas.microsoft.com/office/drawing/2010/main"/>
+                      </a:ext>
+                    </a:extLst>
+                  </pic:spPr>
+                </pic:pic>
+              </a:graphicData>
+            </a:graphic>
+            <wp14:sizeRelH relativeFrom="page">
+              <wp14:pctWidth>0</wp14:pctWidth>
+            </wp14:sizeRelH>
+            <wp14:sizeRelV relativeFrom="page">
+              <wp14:pctHeight>0</wp14:pctHeight>
+            </wp14:sizeRelV>
+          </wp:anchor>
+        </w:drawing>
+      </w:r>
+      <w:r>
+        <w:t xml:space="preserve">Values for segmenting images were performed qualitatively using form controls to alter values and see the results instantly. </w:t>
+      </w:r>
+      <w:r>
+        <w:t xml:space="preserve">By performing changes to the image analysis whilst the Rovio is running and trying to find the prey, the values </w:t>
+      </w:r>
+      <w:proofErr w:type="gramStart"/>
+      <w:r>
+        <w:t>can be altered</w:t>
+      </w:r>
+      <w:proofErr w:type="gramEnd"/>
+      <w:r>
+        <w:t xml:space="preserve"> to work as well as possible with the different lighting conditions across the arena. </w:t>
+      </w:r>
+    </w:p>
     <w:p>
       <w:pPr>
         <w:pStyle w:val="Heading1"/>
       </w:pPr>
       <w:r>
+        <w:t>Evaluation</w:t>
+      </w:r>
+    </w:p>
+    <w:p>
+      <w:r>
+        <w:t xml:space="preserve">A large proportion of the limitations in this project come from the robot in use, and the shared network for testing used by many people at a time. Network latency </w:t>
+      </w:r>
+      <w:proofErr w:type="gramStart"/>
+      <w:r>
+        <w:t>has been shown</w:t>
+      </w:r>
+      <w:proofErr w:type="gramEnd"/>
+      <w:r>
+        <w:t xml:space="preserve"> to be a large factor in performance decreases. </w:t>
+      </w:r>
+      <w:r>
+        <w:t xml:space="preserve">Due to the shared testing environment, anomalies were prevalent. </w:t>
+      </w:r>
+      <w:r>
+        <w:t xml:space="preserve">It is entirely possible that some of the results (e.g. the resolution test) are unreliable due to latency, but it is not possible to explore this in the current setting. </w:t>
+      </w:r>
+      <w:r>
+        <w:t xml:space="preserve">A stable testing environment could allow for results that are more thorough. </w:t>
+      </w:r>
+    </w:p>
+    <w:p>
+      <w:r>
+        <w:t xml:space="preserve">The implementation </w:t>
+      </w:r>
+      <w:proofErr w:type="gramStart"/>
+      <w:r>
+        <w:t>could have been improved</w:t>
+      </w:r>
+      <w:proofErr w:type="gramEnd"/>
+      <w:r>
+        <w:t xml:space="preserve"> by making use of probabilistic estimation and </w:t>
+      </w:r>
+      <w:proofErr w:type="spellStart"/>
+      <w:r>
+        <w:t>pathfinding</w:t>
+      </w:r>
+      <w:proofErr w:type="spellEnd"/>
+      <w:r>
+        <w:t xml:space="preserve"> in a functional robot. The ideal design is to gather clusters of the areas with the highest probability (initially 0.5, as unknown areas) and move to them. Placing </w:t>
+      </w:r>
+      <w:proofErr w:type="spellStart"/>
+      <w:r>
+        <w:t>pathfinding</w:t>
+      </w:r>
+      <w:proofErr w:type="spellEnd"/>
+      <w:r>
+        <w:t xml:space="preserve"> destinations directly behind obstacles would have also worked well. </w:t>
+      </w:r>
+      <w:proofErr w:type="gramStart"/>
+      <w:r>
+        <w:t>Unfortunately</w:t>
+      </w:r>
+      <w:proofErr w:type="gramEnd"/>
+      <w:r>
+        <w:t xml:space="preserve"> many problems arose in the development process relating to accurately localising the Rovio and moving it to data gathered from </w:t>
+      </w:r>
+      <w:r>
+        <w:lastRenderedPageBreak/>
+        <w:t xml:space="preserve">the map, which is why that implementation is not fully functional. </w:t>
+      </w:r>
+      <w:proofErr w:type="gramStart"/>
+      <w:r>
+        <w:t>The concepts held within the program show promise, but not result.</w:t>
+      </w:r>
+      <w:proofErr w:type="gramEnd"/>
+      <w:r>
+        <w:t xml:space="preserve"> The initial hypothesis of a simple implementation providing the best result for a robot with the </w:t>
+      </w:r>
+      <w:proofErr w:type="spellStart"/>
+      <w:r>
+        <w:t>Rovio’s</w:t>
+      </w:r>
+      <w:proofErr w:type="spellEnd"/>
+      <w:r>
+        <w:t xml:space="preserve"> specifications was correct.</w:t>
+      </w:r>
+    </w:p>
+    <w:p>
+      <w:pPr>
+        <w:pStyle w:val="Heading1"/>
+      </w:pPr>
+      <w:r>
         <w:t>Reference list</w:t>
       </w:r>
+    </w:p>
+    <w:p>
+      <w:proofErr w:type="spellStart"/>
+      <w:r>
+        <w:t>Grootjans</w:t>
+      </w:r>
+      <w:proofErr w:type="spellEnd"/>
+      <w:r>
+        <w:t>, R.</w:t>
+      </w:r>
+      <w:r>
+        <w:t xml:space="preserve"> (2011) </w:t>
+      </w:r>
+      <w:r>
+        <w:rPr>
+          <w:i/>
+        </w:rPr>
+        <w:t>Direction to Angle</w:t>
+      </w:r>
+      <w:r>
+        <w:t xml:space="preserve">. </w:t>
+      </w:r>
+      <w:r>
+        <w:t>[</w:t>
+      </w:r>
+      <w:proofErr w:type="gramStart"/>
+      <w:r>
+        <w:t>on</w:t>
+      </w:r>
+      <w:r>
+        <w:t>line</w:t>
+      </w:r>
+      <w:proofErr w:type="gramEnd"/>
+      <w:r>
+        <w:t xml:space="preserve">] </w:t>
+      </w:r>
+      <w:proofErr w:type="gramStart"/>
+      <w:r>
+        <w:t xml:space="preserve">Antwerp: </w:t>
+      </w:r>
+      <w:proofErr w:type="spellStart"/>
+      <w:r>
+        <w:t>Riemer’s</w:t>
+      </w:r>
+      <w:proofErr w:type="spellEnd"/>
+      <w:r>
+        <w:t>.</w:t>
+      </w:r>
+      <w:proofErr w:type="gramEnd"/>
+      <w:r>
+        <w:t xml:space="preserve"> </w:t>
+      </w:r>
+      <w:proofErr w:type="gramStart"/>
+      <w:r>
+        <w:t xml:space="preserve">Available from </w:t>
+      </w:r>
+      <w:hyperlink r:id="rId18" w:history="1">
+        <w:r>
+          <w:rPr>
+            <w:rStyle w:val="Hyperlink"/>
+            <w:color w:val="auto"/>
+          </w:rPr>
+          <w:t>http://www.riemers.net/eng/Tutorials/XNA/Csharp/Series2D/Direction_to_Angle.php</w:t>
+        </w:r>
+      </w:hyperlink>
+      <w:r>
+        <w:t xml:space="preserve"> [Accessed 18 March 2014].</w:t>
+      </w:r>
+      <w:proofErr w:type="gramEnd"/>
     </w:p>
     <w:p>
       <w:pPr>
@@ -1628,48 +3316,20 @@
       <w:r>
         <w:t xml:space="preserve">MSDN (2014) </w:t>
       </w:r>
-      <w:proofErr w:type="spellStart"/>
       <w:r>
         <w:rPr>
           <w:i/>
         </w:rPr>
-        <w:t>Thread.Abort</w:t>
-      </w:r>
-      <w:proofErr w:type="spellEnd"/>
-      <w:r>
-        <w:rPr>
-          <w:i/>
-        </w:rPr>
-        <w:t xml:space="preserve"> Method</w:t>
+        <w:t>Thread.Abort Method</w:t>
       </w:r>
       <w:r>
         <w:t>.</w:t>
       </w:r>
       <w:proofErr w:type="gramEnd"/>
       <w:r>
-        <w:t xml:space="preserve"> [</w:t>
-      </w:r>
-      <w:proofErr w:type="gramStart"/>
-      <w:r>
-        <w:t>online</w:t>
-      </w:r>
-      <w:proofErr w:type="gramEnd"/>
-      <w:r>
-        <w:t xml:space="preserve">] </w:t>
-      </w:r>
-      <w:proofErr w:type="gramStart"/>
-      <w:r>
-        <w:t>Washington: Microsoft.</w:t>
-      </w:r>
-      <w:proofErr w:type="gramEnd"/>
-      <w:r>
-        <w:t xml:space="preserve"> </w:t>
-      </w:r>
-      <w:proofErr w:type="gramStart"/>
-      <w:r>
-        <w:t xml:space="preserve">Available from </w:t>
-      </w:r>
-      <w:hyperlink r:id="rId9" w:history="1">
+        <w:t xml:space="preserve"> [online] Washington: Microsoft. Available from </w:t>
+      </w:r>
+      <w:hyperlink r:id="rId19" w:history="1">
         <w:r>
           <w:rPr>
             <w:rStyle w:val="Hyperlink"/>
@@ -1681,7 +3341,6 @@
       <w:r>
         <w:t xml:space="preserve"> [Accessed 13 March 2014].</w:t>
       </w:r>
-      <w:proofErr w:type="gramEnd"/>
     </w:p>
     <w:p>
       <w:pPr>
@@ -1689,7 +3348,6 @@
           <w:tab w:val="center" w:pos="4513"/>
         </w:tabs>
       </w:pPr>
-      <w:proofErr w:type="gramStart"/>
       <w:r>
         <w:t xml:space="preserve">Sharp, J. (2010) </w:t>
       </w:r>
@@ -1700,17 +3358,8 @@
         <w:t>Microsoft Visual C# 2010 Step by Step</w:t>
       </w:r>
       <w:r>
-        <w:t>.</w:t>
-      </w:r>
-      <w:proofErr w:type="gramEnd"/>
-      <w:r>
-        <w:t xml:space="preserve"> </w:t>
-      </w:r>
-      <w:proofErr w:type="gramStart"/>
-      <w:r>
-        <w:t>Washington: Microsoft Press.</w:t>
-      </w:r>
-      <w:proofErr w:type="gramEnd"/>
+        <w:t>. Washington: Microsoft Press.</w:t>
+      </w:r>
     </w:p>
     <w:p>
       <w:r>
@@ -1726,13 +3375,9 @@
         <w:t>[online] Washington: Microsoft</w:t>
       </w:r>
       <w:r>
-        <w:t xml:space="preserve">. </w:t>
-      </w:r>
-      <w:proofErr w:type="gramStart"/>
-      <w:r>
-        <w:t xml:space="preserve">Available from </w:t>
-      </w:r>
-      <w:hyperlink r:id="rId10" w:history="1">
+        <w:t xml:space="preserve">. Available from </w:t>
+      </w:r>
+      <w:hyperlink r:id="rId20" w:history="1">
         <w:r>
           <w:rPr>
             <w:rStyle w:val="Hyperlink"/>
@@ -1745,17 +3390,13 @@
         <w:t xml:space="preserve"> </w:t>
       </w:r>
       <w:r>
-        <w:t>[Accessed 22 March 2014].</w:t>
-      </w:r>
-      <w:proofErr w:type="gramEnd"/>
-      <w:r>
-        <w:t xml:space="preserve"> </w:t>
+        <w:t xml:space="preserve">[Accessed 22 March 2014]. </w:t>
       </w:r>
     </w:p>
     <w:p/>
     <w:sectPr>
-      <w:headerReference w:type="default" r:id="rId11"/>
-      <w:footerReference w:type="default" r:id="rId12"/>
+      <w:headerReference w:type="default" r:id="rId21"/>
+      <w:footerReference w:type="default" r:id="rId22"/>
       <w:pgSz w:w="11906" w:h="16838"/>
       <w:pgMar w:top="1440" w:right="1440" w:bottom="1440" w:left="1440" w:header="708" w:footer="708" w:gutter="0"/>
       <w:cols w:space="708"/>
@@ -1766,7 +3407,7 @@
 </file>
 
 <file path=word/endnotes.xml><?xml version="1.0" encoding="utf-8"?>
-<w:endnotes xmlns:ve="http://schemas.openxmlformats.org/markup-compatibility/2006" xmlns:o="urn:schemas-microsoft-com:office:office" xmlns:r="http://schemas.openxmlformats.org/officeDocument/2006/relationships" xmlns:m="http://schemas.openxmlformats.org/officeDocument/2006/math" xmlns:v="urn:schemas-microsoft-com:vml" xmlns:wp="http://schemas.openxmlformats.org/drawingml/2006/wordprocessingDrawing" xmlns:w10="urn:schemas-microsoft-com:office:word" xmlns:w="http://schemas.openxmlformats.org/wordprocessingml/2006/main" xmlns:wne="http://schemas.microsoft.com/office/word/2006/wordml">
+<w:endnotes xmlns:wpc="http://schemas.microsoft.com/office/word/2010/wordprocessingCanvas" xmlns:mc="http://schemas.openxmlformats.org/markup-compatibility/2006" xmlns:o="urn:schemas-microsoft-com:office:office" xmlns:r="http://schemas.openxmlformats.org/officeDocument/2006/relationships" xmlns:m="http://schemas.openxmlformats.org/officeDocument/2006/math" xmlns:v="urn:schemas-microsoft-com:vml" xmlns:wp14="http://schemas.microsoft.com/office/word/2010/wordprocessingDrawing" xmlns:wp="http://schemas.openxmlformats.org/drawingml/2006/wordprocessingDrawing" xmlns:w10="urn:schemas-microsoft-com:office:word" xmlns:w="http://schemas.openxmlformats.org/wordprocessingml/2006/main" xmlns:w14="http://schemas.microsoft.com/office/word/2010/wordml" xmlns:wpg="http://schemas.microsoft.com/office/word/2010/wordprocessingGroup" xmlns:wpi="http://schemas.microsoft.com/office/word/2010/wordprocessingInk" xmlns:wne="http://schemas.microsoft.com/office/word/2006/wordml" xmlns:wps="http://schemas.microsoft.com/office/word/2010/wordprocessingShape" mc:Ignorable="w14 wp14">
   <w:endnote w:type="separator" w:id="-1">
     <w:p>
       <w:pPr>
@@ -1791,7 +3432,7 @@
 </file>
 
 <file path=word/footer1.xml><?xml version="1.0" encoding="utf-8"?>
-<w:ftr xmlns:ve="http://schemas.openxmlformats.org/markup-compatibility/2006" xmlns:o="urn:schemas-microsoft-com:office:office" xmlns:r="http://schemas.openxmlformats.org/officeDocument/2006/relationships" xmlns:m="http://schemas.openxmlformats.org/officeDocument/2006/math" xmlns:v="urn:schemas-microsoft-com:vml" xmlns:wp="http://schemas.openxmlformats.org/drawingml/2006/wordprocessingDrawing" xmlns:w10="urn:schemas-microsoft-com:office:word" xmlns:w="http://schemas.openxmlformats.org/wordprocessingml/2006/main" xmlns:wne="http://schemas.microsoft.com/office/word/2006/wordml">
+<w:ftr xmlns:wpc="http://schemas.microsoft.com/office/word/2010/wordprocessingCanvas" xmlns:mc="http://schemas.openxmlformats.org/markup-compatibility/2006" xmlns:o="urn:schemas-microsoft-com:office:office" xmlns:r="http://schemas.openxmlformats.org/officeDocument/2006/relationships" xmlns:m="http://schemas.openxmlformats.org/officeDocument/2006/math" xmlns:v="urn:schemas-microsoft-com:vml" xmlns:wp14="http://schemas.microsoft.com/office/word/2010/wordprocessingDrawing" xmlns:wp="http://schemas.openxmlformats.org/drawingml/2006/wordprocessingDrawing" xmlns:w10="urn:schemas-microsoft-com:office:word" xmlns:w="http://schemas.openxmlformats.org/wordprocessingml/2006/main" xmlns:w14="http://schemas.microsoft.com/office/word/2010/wordml" xmlns:wpg="http://schemas.microsoft.com/office/word/2010/wordprocessingGroup" xmlns:wpi="http://schemas.microsoft.com/office/word/2010/wordprocessingInk" xmlns:wne="http://schemas.microsoft.com/office/word/2006/wordml" xmlns:wps="http://schemas.microsoft.com/office/word/2010/wordprocessingShape" mc:Ignorable="w14 wp14">
   <w:sdt>
     <w:sdtPr>
       <w:id w:val="-1197163103"/>
@@ -1824,14 +3465,27 @@
         <w:r>
           <w:tab/>
         </w:r>
-        <w:fldSimple w:instr=" PAGE   \* MERGEFORMAT ">
-          <w:r>
-            <w:rPr>
-              <w:noProof/>
-            </w:rPr>
-            <w:t>7</w:t>
-          </w:r>
-        </w:fldSimple>
+        <w:r>
+          <w:fldChar w:fldCharType="begin"/>
+        </w:r>
+        <w:r>
+          <w:instrText xml:space="preserve"> PAGE   \* MERGEFORMAT </w:instrText>
+        </w:r>
+        <w:r>
+          <w:fldChar w:fldCharType="separate"/>
+        </w:r>
+        <w:r>
+          <w:rPr>
+            <w:noProof/>
+          </w:rPr>
+          <w:t>5</w:t>
+        </w:r>
+        <w:r>
+          <w:rPr>
+            <w:noProof/>
+          </w:rPr>
+          <w:fldChar w:fldCharType="end"/>
+        </w:r>
       </w:p>
     </w:sdtContent>
   </w:sdt>
@@ -1847,7 +3501,7 @@
 </file>
 
 <file path=word/footnotes.xml><?xml version="1.0" encoding="utf-8"?>
-<w:footnotes xmlns:ve="http://schemas.openxmlformats.org/markup-compatibility/2006" xmlns:o="urn:schemas-microsoft-com:office:office" xmlns:r="http://schemas.openxmlformats.org/officeDocument/2006/relationships" xmlns:m="http://schemas.openxmlformats.org/officeDocument/2006/math" xmlns:v="urn:schemas-microsoft-com:vml" xmlns:wp="http://schemas.openxmlformats.org/drawingml/2006/wordprocessingDrawing" xmlns:w10="urn:schemas-microsoft-com:office:word" xmlns:w="http://schemas.openxmlformats.org/wordprocessingml/2006/main" xmlns:wne="http://schemas.microsoft.com/office/word/2006/wordml">
+<w:footnotes xmlns:wpc="http://schemas.microsoft.com/office/word/2010/wordprocessingCanvas" xmlns:mc="http://schemas.openxmlformats.org/markup-compatibility/2006" xmlns:o="urn:schemas-microsoft-com:office:office" xmlns:r="http://schemas.openxmlformats.org/officeDocument/2006/relationships" xmlns:m="http://schemas.openxmlformats.org/officeDocument/2006/math" xmlns:v="urn:schemas-microsoft-com:vml" xmlns:wp14="http://schemas.microsoft.com/office/word/2010/wordprocessingDrawing" xmlns:wp="http://schemas.openxmlformats.org/drawingml/2006/wordprocessingDrawing" xmlns:w10="urn:schemas-microsoft-com:office:word" xmlns:w="http://schemas.openxmlformats.org/wordprocessingml/2006/main" xmlns:w14="http://schemas.microsoft.com/office/word/2010/wordml" xmlns:wpg="http://schemas.microsoft.com/office/word/2010/wordprocessingGroup" xmlns:wpi="http://schemas.microsoft.com/office/word/2010/wordprocessingInk" xmlns:wne="http://schemas.microsoft.com/office/word/2006/wordml" xmlns:wps="http://schemas.microsoft.com/office/word/2010/wordprocessingShape" mc:Ignorable="w14 wp14">
   <w:footnote w:type="separator" w:id="-1">
     <w:p>
       <w:pPr>
@@ -1872,7 +3526,7 @@
 </file>
 
 <file path=word/header1.xml><?xml version="1.0" encoding="utf-8"?>
-<w:hdr xmlns:ve="http://schemas.openxmlformats.org/markup-compatibility/2006" xmlns:o="urn:schemas-microsoft-com:office:office" xmlns:r="http://schemas.openxmlformats.org/officeDocument/2006/relationships" xmlns:m="http://schemas.openxmlformats.org/officeDocument/2006/math" xmlns:v="urn:schemas-microsoft-com:vml" xmlns:wp="http://schemas.openxmlformats.org/drawingml/2006/wordprocessingDrawing" xmlns:w10="urn:schemas-microsoft-com:office:word" xmlns:w="http://schemas.openxmlformats.org/wordprocessingml/2006/main" xmlns:wne="http://schemas.microsoft.com/office/word/2006/wordml">
+<w:hdr xmlns:wpc="http://schemas.microsoft.com/office/word/2010/wordprocessingCanvas" xmlns:mc="http://schemas.openxmlformats.org/markup-compatibility/2006" xmlns:o="urn:schemas-microsoft-com:office:office" xmlns:r="http://schemas.openxmlformats.org/officeDocument/2006/relationships" xmlns:m="http://schemas.openxmlformats.org/officeDocument/2006/math" xmlns:v="urn:schemas-microsoft-com:vml" xmlns:wp14="http://schemas.microsoft.com/office/word/2010/wordprocessingDrawing" xmlns:wp="http://schemas.openxmlformats.org/drawingml/2006/wordprocessingDrawing" xmlns:w10="urn:schemas-microsoft-com:office:word" xmlns:w="http://schemas.openxmlformats.org/wordprocessingml/2006/main" xmlns:w14="http://schemas.microsoft.com/office/word/2010/wordml" xmlns:wpg="http://schemas.microsoft.com/office/word/2010/wordprocessingGroup" xmlns:wpi="http://schemas.microsoft.com/office/word/2010/wordprocessingInk" xmlns:wne="http://schemas.microsoft.com/office/word/2006/wordml" xmlns:wps="http://schemas.microsoft.com/office/word/2010/wordprocessingShape" mc:Ignorable="w14 wp14">
   <w:p>
     <w:pPr>
       <w:pStyle w:val="Header"/>
@@ -1941,8 +3595,361 @@
 </w:hdr>
 </file>
 
+<file path=word/numbering.xml><?xml version="1.0" encoding="utf-8"?>
+<w:numbering xmlns:wpc="http://schemas.microsoft.com/office/word/2010/wordprocessingCanvas" xmlns:mc="http://schemas.openxmlformats.org/markup-compatibility/2006" xmlns:o="urn:schemas-microsoft-com:office:office" xmlns:r="http://schemas.openxmlformats.org/officeDocument/2006/relationships" xmlns:m="http://schemas.openxmlformats.org/officeDocument/2006/math" xmlns:v="urn:schemas-microsoft-com:vml" xmlns:wp14="http://schemas.microsoft.com/office/word/2010/wordprocessingDrawing" xmlns:wp="http://schemas.openxmlformats.org/drawingml/2006/wordprocessingDrawing" xmlns:w10="urn:schemas-microsoft-com:office:word" xmlns:w="http://schemas.openxmlformats.org/wordprocessingml/2006/main" xmlns:w14="http://schemas.microsoft.com/office/word/2010/wordml" xmlns:wpg="http://schemas.microsoft.com/office/word/2010/wordprocessingGroup" xmlns:wpi="http://schemas.microsoft.com/office/word/2010/wordprocessingInk" xmlns:wne="http://schemas.microsoft.com/office/word/2006/wordml" xmlns:wps="http://schemas.microsoft.com/office/word/2010/wordprocessingShape" mc:Ignorable="w14 wp14">
+  <w:abstractNum w:abstractNumId="0">
+    <w:nsid w:val="299D1FCC"/>
+    <w:multiLevelType w:val="hybridMultilevel"/>
+    <w:tmpl w:val="5C7A18B8"/>
+    <w:lvl w:ilvl="0" w:tplc="0809000B">
+      <w:start w:val="1"/>
+      <w:numFmt w:val="bullet"/>
+      <w:lvlText w:val=""/>
+      <w:lvlJc w:val="left"/>
+      <w:pPr>
+        <w:ind w:left="720" w:hanging="360"/>
+      </w:pPr>
+      <w:rPr>
+        <w:rFonts w:ascii="Wingdings" w:hAnsi="Wingdings" w:hint="default"/>
+      </w:rPr>
+    </w:lvl>
+    <w:lvl w:ilvl="1" w:tplc="08090003" w:tentative="1">
+      <w:start w:val="1"/>
+      <w:numFmt w:val="bullet"/>
+      <w:lvlText w:val="o"/>
+      <w:lvlJc w:val="left"/>
+      <w:pPr>
+        <w:ind w:left="1440" w:hanging="360"/>
+      </w:pPr>
+      <w:rPr>
+        <w:rFonts w:ascii="Courier New" w:hAnsi="Courier New" w:cs="Courier New" w:hint="default"/>
+      </w:rPr>
+    </w:lvl>
+    <w:lvl w:ilvl="2" w:tplc="08090005" w:tentative="1">
+      <w:start w:val="1"/>
+      <w:numFmt w:val="bullet"/>
+      <w:lvlText w:val=""/>
+      <w:lvlJc w:val="left"/>
+      <w:pPr>
+        <w:ind w:left="2160" w:hanging="360"/>
+      </w:pPr>
+      <w:rPr>
+        <w:rFonts w:ascii="Wingdings" w:hAnsi="Wingdings" w:hint="default"/>
+      </w:rPr>
+    </w:lvl>
+    <w:lvl w:ilvl="3" w:tplc="08090001" w:tentative="1">
+      <w:start w:val="1"/>
+      <w:numFmt w:val="bullet"/>
+      <w:lvlText w:val=""/>
+      <w:lvlJc w:val="left"/>
+      <w:pPr>
+        <w:ind w:left="2880" w:hanging="360"/>
+      </w:pPr>
+      <w:rPr>
+        <w:rFonts w:ascii="Symbol" w:hAnsi="Symbol" w:hint="default"/>
+      </w:rPr>
+    </w:lvl>
+    <w:lvl w:ilvl="4" w:tplc="08090003" w:tentative="1">
+      <w:start w:val="1"/>
+      <w:numFmt w:val="bullet"/>
+      <w:lvlText w:val="o"/>
+      <w:lvlJc w:val="left"/>
+      <w:pPr>
+        <w:ind w:left="3600" w:hanging="360"/>
+      </w:pPr>
+      <w:rPr>
+        <w:rFonts w:ascii="Courier New" w:hAnsi="Courier New" w:cs="Courier New" w:hint="default"/>
+      </w:rPr>
+    </w:lvl>
+    <w:lvl w:ilvl="5" w:tplc="08090005" w:tentative="1">
+      <w:start w:val="1"/>
+      <w:numFmt w:val="bullet"/>
+      <w:lvlText w:val=""/>
+      <w:lvlJc w:val="left"/>
+      <w:pPr>
+        <w:ind w:left="4320" w:hanging="360"/>
+      </w:pPr>
+      <w:rPr>
+        <w:rFonts w:ascii="Wingdings" w:hAnsi="Wingdings" w:hint="default"/>
+      </w:rPr>
+    </w:lvl>
+    <w:lvl w:ilvl="6" w:tplc="08090001" w:tentative="1">
+      <w:start w:val="1"/>
+      <w:numFmt w:val="bullet"/>
+      <w:lvlText w:val=""/>
+      <w:lvlJc w:val="left"/>
+      <w:pPr>
+        <w:ind w:left="5040" w:hanging="360"/>
+      </w:pPr>
+      <w:rPr>
+        <w:rFonts w:ascii="Symbol" w:hAnsi="Symbol" w:hint="default"/>
+      </w:rPr>
+    </w:lvl>
+    <w:lvl w:ilvl="7" w:tplc="08090003" w:tentative="1">
+      <w:start w:val="1"/>
+      <w:numFmt w:val="bullet"/>
+      <w:lvlText w:val="o"/>
+      <w:lvlJc w:val="left"/>
+      <w:pPr>
+        <w:ind w:left="5760" w:hanging="360"/>
+      </w:pPr>
+      <w:rPr>
+        <w:rFonts w:ascii="Courier New" w:hAnsi="Courier New" w:cs="Courier New" w:hint="default"/>
+      </w:rPr>
+    </w:lvl>
+    <w:lvl w:ilvl="8" w:tplc="08090005" w:tentative="1">
+      <w:start w:val="1"/>
+      <w:numFmt w:val="bullet"/>
+      <w:lvlText w:val=""/>
+      <w:lvlJc w:val="left"/>
+      <w:pPr>
+        <w:ind w:left="6480" w:hanging="360"/>
+      </w:pPr>
+      <w:rPr>
+        <w:rFonts w:ascii="Wingdings" w:hAnsi="Wingdings" w:hint="default"/>
+      </w:rPr>
+    </w:lvl>
+  </w:abstractNum>
+  <w:abstractNum w:abstractNumId="1">
+    <w:nsid w:val="30F01478"/>
+    <w:multiLevelType w:val="hybridMultilevel"/>
+    <w:tmpl w:val="EC18E3CA"/>
+    <w:lvl w:ilvl="0" w:tplc="08090005">
+      <w:start w:val="1"/>
+      <w:numFmt w:val="bullet"/>
+      <w:lvlText w:val=""/>
+      <w:lvlJc w:val="left"/>
+      <w:pPr>
+        <w:ind w:left="1440" w:hanging="360"/>
+      </w:pPr>
+      <w:rPr>
+        <w:rFonts w:ascii="Wingdings" w:hAnsi="Wingdings" w:hint="default"/>
+      </w:rPr>
+    </w:lvl>
+    <w:lvl w:ilvl="1" w:tplc="08090003" w:tentative="1">
+      <w:start w:val="1"/>
+      <w:numFmt w:val="bullet"/>
+      <w:lvlText w:val="o"/>
+      <w:lvlJc w:val="left"/>
+      <w:pPr>
+        <w:ind w:left="2160" w:hanging="360"/>
+      </w:pPr>
+      <w:rPr>
+        <w:rFonts w:ascii="Courier New" w:hAnsi="Courier New" w:cs="Courier New" w:hint="default"/>
+      </w:rPr>
+    </w:lvl>
+    <w:lvl w:ilvl="2" w:tplc="08090005" w:tentative="1">
+      <w:start w:val="1"/>
+      <w:numFmt w:val="bullet"/>
+      <w:lvlText w:val=""/>
+      <w:lvlJc w:val="left"/>
+      <w:pPr>
+        <w:ind w:left="2880" w:hanging="360"/>
+      </w:pPr>
+      <w:rPr>
+        <w:rFonts w:ascii="Wingdings" w:hAnsi="Wingdings" w:hint="default"/>
+      </w:rPr>
+    </w:lvl>
+    <w:lvl w:ilvl="3" w:tplc="08090001" w:tentative="1">
+      <w:start w:val="1"/>
+      <w:numFmt w:val="bullet"/>
+      <w:lvlText w:val=""/>
+      <w:lvlJc w:val="left"/>
+      <w:pPr>
+        <w:ind w:left="3600" w:hanging="360"/>
+      </w:pPr>
+      <w:rPr>
+        <w:rFonts w:ascii="Symbol" w:hAnsi="Symbol" w:hint="default"/>
+      </w:rPr>
+    </w:lvl>
+    <w:lvl w:ilvl="4" w:tplc="08090003" w:tentative="1">
+      <w:start w:val="1"/>
+      <w:numFmt w:val="bullet"/>
+      <w:lvlText w:val="o"/>
+      <w:lvlJc w:val="left"/>
+      <w:pPr>
+        <w:ind w:left="4320" w:hanging="360"/>
+      </w:pPr>
+      <w:rPr>
+        <w:rFonts w:ascii="Courier New" w:hAnsi="Courier New" w:cs="Courier New" w:hint="default"/>
+      </w:rPr>
+    </w:lvl>
+    <w:lvl w:ilvl="5" w:tplc="08090005" w:tentative="1">
+      <w:start w:val="1"/>
+      <w:numFmt w:val="bullet"/>
+      <w:lvlText w:val=""/>
+      <w:lvlJc w:val="left"/>
+      <w:pPr>
+        <w:ind w:left="5040" w:hanging="360"/>
+      </w:pPr>
+      <w:rPr>
+        <w:rFonts w:ascii="Wingdings" w:hAnsi="Wingdings" w:hint="default"/>
+      </w:rPr>
+    </w:lvl>
+    <w:lvl w:ilvl="6" w:tplc="08090001" w:tentative="1">
+      <w:start w:val="1"/>
+      <w:numFmt w:val="bullet"/>
+      <w:lvlText w:val=""/>
+      <w:lvlJc w:val="left"/>
+      <w:pPr>
+        <w:ind w:left="5760" w:hanging="360"/>
+      </w:pPr>
+      <w:rPr>
+        <w:rFonts w:ascii="Symbol" w:hAnsi="Symbol" w:hint="default"/>
+      </w:rPr>
+    </w:lvl>
+    <w:lvl w:ilvl="7" w:tplc="08090003" w:tentative="1">
+      <w:start w:val="1"/>
+      <w:numFmt w:val="bullet"/>
+      <w:lvlText w:val="o"/>
+      <w:lvlJc w:val="left"/>
+      <w:pPr>
+        <w:ind w:left="6480" w:hanging="360"/>
+      </w:pPr>
+      <w:rPr>
+        <w:rFonts w:ascii="Courier New" w:hAnsi="Courier New" w:cs="Courier New" w:hint="default"/>
+      </w:rPr>
+    </w:lvl>
+    <w:lvl w:ilvl="8" w:tplc="08090005" w:tentative="1">
+      <w:start w:val="1"/>
+      <w:numFmt w:val="bullet"/>
+      <w:lvlText w:val=""/>
+      <w:lvlJc w:val="left"/>
+      <w:pPr>
+        <w:ind w:left="7200" w:hanging="360"/>
+      </w:pPr>
+      <w:rPr>
+        <w:rFonts w:ascii="Wingdings" w:hAnsi="Wingdings" w:hint="default"/>
+      </w:rPr>
+    </w:lvl>
+  </w:abstractNum>
+  <w:abstractNum w:abstractNumId="2">
+    <w:nsid w:val="72213033"/>
+    <w:multiLevelType w:val="hybridMultilevel"/>
+    <w:tmpl w:val="B7E4459A"/>
+    <w:lvl w:ilvl="0" w:tplc="08090005">
+      <w:start w:val="1"/>
+      <w:numFmt w:val="bullet"/>
+      <w:lvlText w:val=""/>
+      <w:lvlJc w:val="left"/>
+      <w:pPr>
+        <w:ind w:left="1440" w:hanging="360"/>
+      </w:pPr>
+      <w:rPr>
+        <w:rFonts w:ascii="Wingdings" w:hAnsi="Wingdings" w:hint="default"/>
+      </w:rPr>
+    </w:lvl>
+    <w:lvl w:ilvl="1" w:tplc="08090003" w:tentative="1">
+      <w:start w:val="1"/>
+      <w:numFmt w:val="bullet"/>
+      <w:lvlText w:val="o"/>
+      <w:lvlJc w:val="left"/>
+      <w:pPr>
+        <w:ind w:left="2160" w:hanging="360"/>
+      </w:pPr>
+      <w:rPr>
+        <w:rFonts w:ascii="Courier New" w:hAnsi="Courier New" w:cs="Courier New" w:hint="default"/>
+      </w:rPr>
+    </w:lvl>
+    <w:lvl w:ilvl="2" w:tplc="08090005" w:tentative="1">
+      <w:start w:val="1"/>
+      <w:numFmt w:val="bullet"/>
+      <w:lvlText w:val=""/>
+      <w:lvlJc w:val="left"/>
+      <w:pPr>
+        <w:ind w:left="2880" w:hanging="360"/>
+      </w:pPr>
+      <w:rPr>
+        <w:rFonts w:ascii="Wingdings" w:hAnsi="Wingdings" w:hint="default"/>
+      </w:rPr>
+    </w:lvl>
+    <w:lvl w:ilvl="3" w:tplc="08090001" w:tentative="1">
+      <w:start w:val="1"/>
+      <w:numFmt w:val="bullet"/>
+      <w:lvlText w:val=""/>
+      <w:lvlJc w:val="left"/>
+      <w:pPr>
+        <w:ind w:left="3600" w:hanging="360"/>
+      </w:pPr>
+      <w:rPr>
+        <w:rFonts w:ascii="Symbol" w:hAnsi="Symbol" w:hint="default"/>
+      </w:rPr>
+    </w:lvl>
+    <w:lvl w:ilvl="4" w:tplc="08090003" w:tentative="1">
+      <w:start w:val="1"/>
+      <w:numFmt w:val="bullet"/>
+      <w:lvlText w:val="o"/>
+      <w:lvlJc w:val="left"/>
+      <w:pPr>
+        <w:ind w:left="4320" w:hanging="360"/>
+      </w:pPr>
+      <w:rPr>
+        <w:rFonts w:ascii="Courier New" w:hAnsi="Courier New" w:cs="Courier New" w:hint="default"/>
+      </w:rPr>
+    </w:lvl>
+    <w:lvl w:ilvl="5" w:tplc="08090005" w:tentative="1">
+      <w:start w:val="1"/>
+      <w:numFmt w:val="bullet"/>
+      <w:lvlText w:val=""/>
+      <w:lvlJc w:val="left"/>
+      <w:pPr>
+        <w:ind w:left="5040" w:hanging="360"/>
+      </w:pPr>
+      <w:rPr>
+        <w:rFonts w:ascii="Wingdings" w:hAnsi="Wingdings" w:hint="default"/>
+      </w:rPr>
+    </w:lvl>
+    <w:lvl w:ilvl="6" w:tplc="08090001" w:tentative="1">
+      <w:start w:val="1"/>
+      <w:numFmt w:val="bullet"/>
+      <w:lvlText w:val=""/>
+      <w:lvlJc w:val="left"/>
+      <w:pPr>
+        <w:ind w:left="5760" w:hanging="360"/>
+      </w:pPr>
+      <w:rPr>
+        <w:rFonts w:ascii="Symbol" w:hAnsi="Symbol" w:hint="default"/>
+      </w:rPr>
+    </w:lvl>
+    <w:lvl w:ilvl="7" w:tplc="08090003" w:tentative="1">
+      <w:start w:val="1"/>
+      <w:numFmt w:val="bullet"/>
+      <w:lvlText w:val="o"/>
+      <w:lvlJc w:val="left"/>
+      <w:pPr>
+        <w:ind w:left="6480" w:hanging="360"/>
+      </w:pPr>
+      <w:rPr>
+        <w:rFonts w:ascii="Courier New" w:hAnsi="Courier New" w:cs="Courier New" w:hint="default"/>
+      </w:rPr>
+    </w:lvl>
+    <w:lvl w:ilvl="8" w:tplc="08090005" w:tentative="1">
+      <w:start w:val="1"/>
+      <w:numFmt w:val="bullet"/>
+      <w:lvlText w:val=""/>
+      <w:lvlJc w:val="left"/>
+      <w:pPr>
+        <w:ind w:left="7200" w:hanging="360"/>
+      </w:pPr>
+      <w:rPr>
+        <w:rFonts w:ascii="Wingdings" w:hAnsi="Wingdings" w:hint="default"/>
+      </w:rPr>
+    </w:lvl>
+  </w:abstractNum>
+  <w:num w:numId="1">
+    <w:abstractNumId w:val="1"/>
+  </w:num>
+  <w:num w:numId="2">
+    <w:abstractNumId w:val="2"/>
+  </w:num>
+  <w:num w:numId="3">
+    <w:abstractNumId w:val="0"/>
+  </w:num>
+</w:numbering>
+</file>
+
 <file path=word/styles.xml><?xml version="1.0" encoding="utf-8"?>
-<w:styles xmlns:r="http://schemas.openxmlformats.org/officeDocument/2006/relationships" xmlns:w="http://schemas.openxmlformats.org/wordprocessingml/2006/main">
+<w:styles xmlns:mc="http://schemas.openxmlformats.org/markup-compatibility/2006" xmlns:r="http://schemas.openxmlformats.org/officeDocument/2006/relationships" xmlns:w="http://schemas.openxmlformats.org/wordprocessingml/2006/main" xmlns:w14="http://schemas.microsoft.com/office/word/2010/wordml" mc:Ignorable="w14">
   <w:docDefaults>
     <w:rPrDefault>
       <w:rPr>
@@ -2149,10 +4156,31 @@
       <w:szCs w:val="26"/>
     </w:rPr>
   </w:style>
+  <w:style w:type="paragraph" w:styleId="Heading3">
+    <w:name w:val="heading 3"/>
+    <w:basedOn w:val="Normal"/>
+    <w:next w:val="Normal"/>
+    <w:link w:val="Heading3Char"/>
+    <w:uiPriority w:val="9"/>
+    <w:unhideWhenUsed/>
+    <w:qFormat/>
+    <w:rsid w:val="00D37E64"/>
+    <w:pPr>
+      <w:keepNext/>
+      <w:keepLines/>
+      <w:spacing w:before="200" w:after="0"/>
+      <w:outlineLvl w:val="2"/>
+    </w:pPr>
+    <w:rPr>
+      <w:rFonts w:asciiTheme="majorHAnsi" w:eastAsiaTheme="majorEastAsia" w:hAnsiTheme="majorHAnsi" w:cstheme="majorBidi"/>
+      <w:b/>
+      <w:bCs/>
+      <w:color w:val="4F81BD" w:themeColor="accent1"/>
+    </w:rPr>
+  </w:style>
   <w:style w:type="character" w:default="1" w:styleId="DefaultParagraphFont">
     <w:name w:val="Default Paragraph Font"/>
     <w:uiPriority w:val="1"/>
-    <w:semiHidden/>
     <w:unhideWhenUsed/>
   </w:style>
   <w:style w:type="table" w:default="1" w:styleId="TableNormal">
@@ -2160,7 +4188,6 @@
     <w:uiPriority w:val="99"/>
     <w:semiHidden/>
     <w:unhideWhenUsed/>
-    <w:qFormat/>
     <w:tblPr>
       <w:tblInd w:w="0" w:type="dxa"/>
       <w:tblCellMar>
@@ -2386,6 +4413,58 @@
         <w:right w:w="108" w:type="dxa"/>
       </w:tblCellMar>
     </w:tblPr>
+  </w:style>
+  <w:style w:type="character" w:customStyle="1" w:styleId="Heading3Char">
+    <w:name w:val="Heading 3 Char"/>
+    <w:basedOn w:val="DefaultParagraphFont"/>
+    <w:link w:val="Heading3"/>
+    <w:uiPriority w:val="9"/>
+    <w:rsid w:val="00D37E64"/>
+    <w:rPr>
+      <w:rFonts w:asciiTheme="majorHAnsi" w:eastAsiaTheme="majorEastAsia" w:hAnsiTheme="majorHAnsi" w:cstheme="majorBidi"/>
+      <w:b/>
+      <w:bCs/>
+      <w:color w:val="4F81BD" w:themeColor="accent1"/>
+    </w:rPr>
+  </w:style>
+  <w:style w:type="paragraph" w:styleId="Title">
+    <w:name w:val="Title"/>
+    <w:basedOn w:val="Normal"/>
+    <w:next w:val="Normal"/>
+    <w:link w:val="TitleChar"/>
+    <w:uiPriority w:val="10"/>
+    <w:qFormat/>
+    <w:rsid w:val="00D71173"/>
+    <w:pPr>
+      <w:pBdr>
+        <w:bottom w:val="single" w:sz="8" w:space="4" w:color="4F81BD" w:themeColor="accent1"/>
+      </w:pBdr>
+      <w:spacing w:after="300" w:line="240" w:lineRule="auto"/>
+      <w:contextualSpacing/>
+    </w:pPr>
+    <w:rPr>
+      <w:rFonts w:asciiTheme="majorHAnsi" w:eastAsiaTheme="majorEastAsia" w:hAnsiTheme="majorHAnsi" w:cstheme="majorBidi"/>
+      <w:color w:val="17365D" w:themeColor="text2" w:themeShade="BF"/>
+      <w:spacing w:val="5"/>
+      <w:kern w:val="28"/>
+      <w:sz w:val="52"/>
+      <w:szCs w:val="52"/>
+    </w:rPr>
+  </w:style>
+  <w:style w:type="character" w:customStyle="1" w:styleId="TitleChar">
+    <w:name w:val="Title Char"/>
+    <w:basedOn w:val="DefaultParagraphFont"/>
+    <w:link w:val="Title"/>
+    <w:uiPriority w:val="10"/>
+    <w:rsid w:val="00D71173"/>
+    <w:rPr>
+      <w:rFonts w:asciiTheme="majorHAnsi" w:eastAsiaTheme="majorEastAsia" w:hAnsiTheme="majorHAnsi" w:cstheme="majorBidi"/>
+      <w:color w:val="17365D" w:themeColor="text2" w:themeShade="BF"/>
+      <w:spacing w:val="5"/>
+      <w:kern w:val="28"/>
+      <w:sz w:val="52"/>
+      <w:szCs w:val="52"/>
+    </w:rPr>
   </w:style>
 </w:styles>
 </file>

</xml_diff>